<commit_message>
Terry edits, intro and methods
</commit_message>
<xml_diff>
--- a/Manuscript/SW_early_life_telomeres.docx
+++ b/Manuscript/SW_early_life_telomeres.docx
@@ -343,7 +343,7 @@
     </w:p>
     <w:p>
       <w:r>
-        <w:t xml:space="preserve">A key process that has been associated with adult survival is the rate at which telomere repeats are lost. Telomeres are protective caps on the ends of chromosomes which shorten with age</w:t>
+        <w:t xml:space="preserve">A key process that has been associated with adult survival is the rate at which telomeres are shortened. Telomeres are protective caps on the ends of chromosomes which shorten with age</w:t>
       </w:r>
       <w:r>
         <w:t xml:space="preserve"> </w:t>
@@ -647,7 +647,7 @@
         <w:t xml:space="preserve"> </w:t>
       </w:r>
       <w:r>
-        <w:t xml:space="preserve">(61% survival; Brouwer et al. 2006)</w:t>
+        <w:t xml:space="preserve">(39%; Brouwer et al. 2006)</w:t>
       </w:r>
       <w:r>
         <w:t xml:space="preserve">, cohort sizes in the Seychelles warbler are small (&lt;50).</w:t>
@@ -682,7 +682,7 @@
         <w:t xml:space="preserve">(see Ergon and Gardner 2014 for a recent discussion)</w:t>
       </w:r>
       <w:r>
-        <w:t xml:space="preserve">. Full details of catching and census methods can be found in Brouwer</w:t>
+        <w:t xml:space="preserve">. Full details of catching and monitoring methods can be found in Brouwer</w:t>
       </w:r>
       <w:r>
         <w:t xml:space="preserve"> </w:t>
@@ -737,7 +737,19 @@
     </w:p>
     <w:p>
       <w:r>
-        <w:t xml:space="preserve">Each time a bird is caught on Cousin body mass and tarsus length are measured (to the nearest 0.1g and 0.1mm, respectively), and age is confirmed on the basis of eye colour and previous captures</w:t>
+        <w:t xml:space="preserve">Each time a bird is caught on Cousin body mass and tarsus length are measured (to the nearest 0.1g and 0.1mm, respectively), and age is confirmed on the basis of eye colour</w:t>
+      </w:r>
+      <w:r>
+        <w:t xml:space="preserve"> </w:t>
+      </w:r>
+      <w:r>
+        <w:t xml:space="preserve">(Komdeur 1991)</w:t>
+      </w:r>
+      <w:r>
+        <w:t xml:space="preserve"> </w:t>
+      </w:r>
+      <w:r>
+        <w:t xml:space="preserve">and previous captures</w:t>
       </w:r>
       <w:r>
         <w:t xml:space="preserve"> </w:t>
@@ -760,7 +772,7 @@
         </m:r>
       </m:oMath>
       <w:r>
-        <w:t xml:space="preserve">l) is taken from each bird via brachial venipuncture, and stored in 1 ml of absolute ethanol in a 1.5 ml screw-cap microfuge tube at room temperature.</w:t>
+        <w:t xml:space="preserve">l) is taken from each caught bird via brachial venipuncture, and stored in 1 ml of absolute ethanol in a 1.5 ml screw-cap microfuge tube at room temperature.</w:t>
       </w:r>
     </w:p>
     <w:p>
@@ -880,7 +892,7 @@
     </w:p>
     <w:p>
       <w:r>
-        <w:t xml:space="preserve">First, to analyse whether temporal variation in food availability drives population-level variation in telomere dynamics, we calculated average telomere length among all birds born in a given breeding season (i.e. a cohort), excluding cohorts where we had samples from</w:t>
+        <w:t xml:space="preserve">First, to analyse whether temporal variation in food availability drives population-level variation in telomere dynamics, we calculated average telomere length among all birds born in a given (major or minor) breeding season (i.e. a cohort), excluding cohorts where we had samples from</w:t>
       </w:r>
       <w:r>
         <w:t xml:space="preserve"> </w:t>
@@ -1471,7 +1483,7 @@
     </w:p>
     <w:p>
       <w:r>
-        <w:t xml:space="preserve">Ours is the first study to show that the presence of helping co-breeders has a beneficial effect on offspring in terms of their telomeres. In the Seychelles warbler the survival benefits to a nestling of their being helpers in the natal territory is well established</w:t>
+        <w:t xml:space="preserve">Ours is the first study to show that the presence of helpers has a beneficial effect on offspring in terms of their telomeres. In the Seychelles warbler the survival benefits to a nestling of their being helpers in the natal territory is well established</w:t>
       </w:r>
       <w:r>
         <w:t xml:space="preserve"> </w:t>
@@ -1893,6 +1905,14 @@
       </w:pPr>
       <w:r>
         <w:t xml:space="preserve">Horn, T., B. C. Robertson, and N. J. Gemmell. 2010. The use of telomere length in ecology and evolutionary biology. Heredity 105:497–506.</w:t>
+      </w:r>
+    </w:p>
+    <w:p>
+      <w:pPr>
+        <w:pStyle w:val="Bibliography"/>
+      </w:pPr>
+      <w:r>
+        <w:t xml:space="preserve">Komdeur, J. 1991. Cooperative breeding in the Seychelles warbler. PhD Thesis, Cambridge University.</w:t>
       </w:r>
     </w:p>
     <w:p>
@@ -2439,7 +2459,7 @@
     </w:lvl>
   </w:abstractNum>
   <w:abstractNum w:abstractNumId="990">
-    <w:nsid w:val="c879c84b"/>
+    <w:nsid w:val="ec8bafad"/>
     <w:multiLevelType w:val="multilevel"/>
     <w:lvl w:ilvl="0">
       <w:numFmt w:val="bullet"/>
@@ -2520,7 +2540,7 @@
     </w:lvl>
   </w:abstractNum>
   <w:abstractNum w:abstractNumId="99711">
-    <w:nsid w:val="24c96b3b"/>
+    <w:nsid w:val="cafa563c"/>
     <w:multiLevelType w:val="multilevel"/>
     <w:lvl w:ilvl="0">
       <w:start w:val="1"/>

</xml_diff>

<commit_message>
Final edits before submission to Evolution
</commit_message>
<xml_diff>
--- a/Manuscript/SW_early_life_telomeres.docx
+++ b/Manuscript/SW_early_life_telomeres.docx
@@ -3,12 +3,10 @@
 <w:document xmlns:w="http://schemas.openxmlformats.org/wordprocessingml/2006/main" xmlns:m="http://schemas.openxmlformats.org/officeDocument/2006/math" xmlns:r="http://schemas.openxmlformats.org/officeDocument/2006/relationships" xmlns:o="urn:schemas-microsoft-com:office:office" xmlns:v="urn:schemas-microsoft-com:vml" xmlns:w10="urn:schemas-microsoft-com:office:word" xmlns:a="http://schemas.openxmlformats.org/drawingml/2006/main" xmlns:pic="http://schemas.openxmlformats.org/drawingml/2006/picture" xmlns:wp="http://schemas.openxmlformats.org/drawingml/2006/wordprocessingDrawing">
   <w:body>
     <w:p>
-      <w:pPr>
-        <w:pStyle w:val="Heading3"/>
-      </w:pPr>
-      <w:bookmarkStart w:id="21" w:name="telomeres-reveal-silver-spoon-effects-in-a-wild-population"/>
-      <w:bookmarkEnd w:id="21"/>
-      <w:r>
+      <w:r>
+        <w:rPr>
+          <w:b/>
+        </w:rPr>
         <w:t xml:space="preserve">Telomeres reveal silver spoon effects in a wild population</w:t>
       </w:r>
     </w:p>
@@ -20,7 +18,7 @@
         <w:rPr>
           <w:vertAlign w:val="superscript"/>
         </w:rPr>
-        <w:t xml:space="preserve">a,b</w:t>
+        <w:t xml:space="preserve">1,2</w:t>
       </w:r>
       <w:r>
         <w:t xml:space="preserve">, Kat Bebbington</w:t>
@@ -29,7 +27,7 @@
         <w:rPr>
           <w:vertAlign w:val="superscript"/>
         </w:rPr>
-        <w:t xml:space="preserve">a</w:t>
+        <w:t xml:space="preserve">1</w:t>
       </w:r>
       <w:r>
         <w:t xml:space="preserve">, Eleanor A. Fairfield</w:t>
@@ -38,7 +36,7 @@
         <w:rPr>
           <w:vertAlign w:val="superscript"/>
         </w:rPr>
-        <w:t xml:space="preserve">a</w:t>
+        <w:t xml:space="preserve">1</w:t>
       </w:r>
       <w:r>
         <w:t xml:space="preserve">, Jan Komdeur</w:t>
@@ -47,7 +45,7 @@
         <w:rPr>
           <w:vertAlign w:val="superscript"/>
         </w:rPr>
-        <w:t xml:space="preserve">c</w:t>
+        <w:t xml:space="preserve">3</w:t>
       </w:r>
       <w:r>
         <w:t xml:space="preserve">, Terry Burke</w:t>
@@ -56,7 +54,7 @@
         <w:rPr>
           <w:vertAlign w:val="superscript"/>
         </w:rPr>
-        <w:t xml:space="preserve">d</w:t>
+        <w:t xml:space="preserve">4</w:t>
       </w:r>
       <w:r>
         <w:t xml:space="preserve">, Hannah, L. Dugdale</w:t>
@@ -65,7 +63,7 @@
         <w:rPr>
           <w:vertAlign w:val="superscript"/>
         </w:rPr>
-        <w:t xml:space="preserve">c,d</w:t>
+        <w:t xml:space="preserve">3,4</w:t>
       </w:r>
       <w:r>
         <w:t xml:space="preserve">, and David S. Richardson</w:t>
@@ -74,7 +72,7 @@
         <w:rPr>
           <w:vertAlign w:val="superscript"/>
         </w:rPr>
-        <w:t xml:space="preserve">a,e,</w:t>
+        <w:t xml:space="preserve">1,5,</w:t>
       </w:r>
       <w:r>
         <w:t xml:space="preserve">.</w:t>
@@ -125,7 +123,7 @@
         </w:numPr>
       </w:pPr>
       <w:r>
-        <w:t xml:space="preserve">Department of Animal and Plant Sciences, NERC Biomolecular Analysis Facility, University of Sheffield, Sheffield, UK</w:t>
+        <w:t xml:space="preserve">Department of Animal and Plant Sciences, University of Sheffield, Sheffield, UK</w:t>
       </w:r>
     </w:p>
     <w:p>
@@ -142,21 +140,12 @@
     </w:p>
     <w:p>
       <w:r>
-        <w:rPr>
-          <w:b/>
-        </w:rPr>
-        <w:t xml:space="preserve">Correspondence:</w:t>
-      </w:r>
-      <w:r>
-        <w:t xml:space="preserve"> </w:t>
-      </w:r>
-      <w:r>
         <w:t xml:space="preserve">Lewis Spurgin:</w:t>
       </w:r>
       <w:r>
         <w:t xml:space="preserve"> </w:t>
       </w:r>
-      <w:hyperlink r:id="rId22">
+      <w:hyperlink r:id="rId21">
         <w:r>
           <w:rPr>
             <w:rStyle w:val="Link"/>
@@ -165,12 +154,85 @@
         </w:r>
       </w:hyperlink>
       <w:r>
+        <w:t xml:space="preserve">; Kat Bebbington:</w:t>
+      </w:r>
+      <w:r>
+        <w:t xml:space="preserve"> </w:t>
+      </w:r>
+      <w:hyperlink r:id="rId22">
+        <w:r>
+          <w:rPr>
+            <w:rStyle w:val="Link"/>
+          </w:rPr>
+          <w:t xml:space="preserve">K.Bebbington@uea.ac.uk</w:t>
+        </w:r>
+      </w:hyperlink>
+      <w:r>
+        <w:t xml:space="preserve"> </w:t>
+      </w:r>
+      <w:r>
+        <w:t xml:space="preserve">Eleanor Fairfield:</w:t>
+      </w:r>
+      <w:r>
+        <w:t xml:space="preserve"> </w:t>
+      </w:r>
+      <w:hyperlink r:id="rId23">
+        <w:r>
+          <w:rPr>
+            <w:rStyle w:val="Link"/>
+          </w:rPr>
+          <w:t xml:space="preserve">E.Fairfield@uea.ac.uk</w:t>
+        </w:r>
+      </w:hyperlink>
+      <w:r>
+        <w:t xml:space="preserve">; Jan Komdeur:</w:t>
+      </w:r>
+      <w:r>
+        <w:t xml:space="preserve"> </w:t>
+      </w:r>
+      <w:hyperlink r:id="rId24">
+        <w:r>
+          <w:rPr>
+            <w:rStyle w:val="Link"/>
+          </w:rPr>
+          <w:t xml:space="preserve">j.komdeur@rug.nl</w:t>
+        </w:r>
+      </w:hyperlink>
+      <w:r>
+        <w:t xml:space="preserve">; Terry Burke:</w:t>
+      </w:r>
+      <w:r>
+        <w:t xml:space="preserve"> </w:t>
+      </w:r>
+      <w:hyperlink r:id="rId25">
+        <w:r>
+          <w:rPr>
+            <w:rStyle w:val="Link"/>
+          </w:rPr>
+          <w:t xml:space="preserve">t.a.burke@sheffield.ac.uk</w:t>
+        </w:r>
+      </w:hyperlink>
+      <w:r>
+        <w:t xml:space="preserve">; Hannah Dugdale:</w:t>
+      </w:r>
+      <w:r>
+        <w:t xml:space="preserve"> </w:t>
+      </w:r>
+      <w:hyperlink r:id="rId26">
+        <w:r>
+          <w:rPr>
+            <w:rStyle w:val="Link"/>
+          </w:rPr>
+          <w:t xml:space="preserve">h.l.dugdale@rug.nl</w:t>
+        </w:r>
+      </w:hyperlink>
+      <w:r>
         <w:t xml:space="preserve">; David Richardson:</w:t>
       </w:r>
       <w:r>
         <w:t xml:space="preserve"> </w:t>
       </w:r>
-      <w:hyperlink r:id="rId23">
+      <w:hyperlink r:id="rId27">
         <w:r>
           <w:rPr>
             <w:rStyle w:val="Link"/>
@@ -180,18 +242,32 @@
       </w:hyperlink>
     </w:p>
     <w:p>
+      <w:r>
+        <w:rPr>
+          <w:b/>
+        </w:rPr>
+        <w:t xml:space="preserve">Running head:</w:t>
+      </w:r>
+      <w:r>
+        <w:t xml:space="preserve"> </w:t>
+      </w:r>
+      <w:r>
+        <w:t xml:space="preserve">Telomeres and silver spoons</w:t>
+      </w:r>
+    </w:p>
+    <w:p>
       <w:pPr>
         <w:pStyle w:val="Heading3"/>
       </w:pPr>
-      <w:bookmarkStart w:id="24" w:name="abstract"/>
-      <w:bookmarkEnd w:id="24"/>
+      <w:bookmarkStart w:id="28" w:name="abstract"/>
+      <w:bookmarkEnd w:id="28"/>
       <w:r>
         <w:t xml:space="preserve">Abstract</w:t>
       </w:r>
     </w:p>
     <w:p>
       <w:r>
-        <w:t xml:space="preserve">Understanding the links between early-life experiences and later life survival is fundamental to our understanding of life-history evolution. Telomeres - protective caps on the ends of chromosomes - shorten in response to early-life stress, and early-life telomere shortening is correlated with reduced later-life survival. As telomeres are a biomarker of the impact of early-life costs, they may provide a link between early-life environmental variation and later-life fitness. We studied how telomere dynamics link spatiotemporal variation in early-life conditions to survival using a long-term study of the Seychelles warbler (</w:t>
+        <w:t xml:space="preserve">Understanding the links between early-life experiences and later-life survival ("silver spoon effects") is fundamental to understanding life-history evolution. Telomeres, the protective caps at the ends of chromosomes, shorten in response to oxidative stress, and telomere shortening is correlated with reduced survival. Thus, telomere dynamics may help us quantify individual variation in early-life costs, and thus enhance our understanding of how and why silver spoon effects occur. We tested how telomere dynamics are related to spatiotemporal variation in early-life conditions and later-life survival in the Seychelles warbler (</w:t>
       </w:r>
       <w:r>
         <w:rPr>
@@ -200,7 +276,7 @@
         <w:t xml:space="preserve">Acrocephalus sechellensis</w:t>
       </w:r>
       <w:r>
-        <w:t xml:space="preserve">). We show that early-life telomere dynamics vary markedly across cohorts, and that individuals born in breeding seasons with higher food availability have longer telomeres and reduced telomere shortening. Within cohorts, we found that telomere length in nestlings was negatively related to tarsus length (which likely represents nestling growth), and positively related to the number of helpers present in the natal territory. Finally, we found that longer telomeres and reduced telomere shortening rates in early life were associated with increased survival later in life. Our results show that telomeres may provide a link between early-life conditions and late-life survival in wild populations.</w:t>
+        <w:t xml:space="preserve">), across multiple cohorts spanning 14 years. We show that telomere lengths and rates of shortening vary across cohorts, and that individuals born in breeding seasons with higher food availability had longer telomeres and reduced telomere shortening. Within cohorts, we found that telomere length in nestlings was negatively related to tarsus length (which represents nestling growth), and positively related to the number of helpers present in the natal territory. Finally, we found that increased survival later in life was associated with longer telomeres and reduced telomere shortening rates in early life. Our results show that telomeres can both measure variation in early-life costs and predict late-life survival in wild populations.</w:t>
       </w:r>
     </w:p>
     <w:p>
@@ -214,7 +290,32 @@
         <w:t xml:space="preserve"> </w:t>
       </w:r>
       <w:r>
-        <w:t xml:space="preserve">Life-history; Seychelles warbler; Senescence; Survival; Telomeres</w:t>
+        <w:t xml:space="preserve">Life-history; Seychelles warbler; Senescence; Survival</w:t>
+      </w:r>
+    </w:p>
+    <w:p>
+      <w:r>
+        <w:rPr>
+          <w:b/>
+        </w:rPr>
+        <w:t xml:space="preserve">Data archival location:</w:t>
+      </w:r>
+      <w:r>
+        <w:t xml:space="preserve"> </w:t>
+      </w:r>
+      <w:r>
+        <w:t xml:space="preserve">This manuscript was written in R Markdown (</w:t>
+      </w:r>
+      <w:hyperlink r:id="rId29">
+        <w:r>
+          <w:rPr>
+            <w:rStyle w:val="Link"/>
+          </w:rPr>
+          <w:t xml:space="preserve">http://rmarkdown.rstudio.com/</w:t>
+        </w:r>
+      </w:hyperlink>
+      <w:r>
+        <w:t xml:space="preserve">). All data and scripts required to reproduce the manuscript, figures and analyses will be made available on GitHub.</w:t>
       </w:r>
     </w:p>
     <w:p>
@@ -226,24 +327,24 @@
       <w:pPr>
         <w:pStyle w:val="Heading3"/>
       </w:pPr>
-      <w:bookmarkStart w:id="25" w:name="introduction"/>
-      <w:bookmarkEnd w:id="25"/>
+      <w:bookmarkStart w:id="30" w:name="introduction"/>
+      <w:bookmarkEnd w:id="30"/>
       <w:r>
         <w:t xml:space="preserve">Introduction</w:t>
       </w:r>
     </w:p>
     <w:p>
       <w:r>
-        <w:t xml:space="preserve">Being subject to favourable environmental conditions during development and growth can confer fitness advantages later in life (so called 'silver spoon effects')</w:t>
-      </w:r>
-      <w:r>
-        <w:t xml:space="preserve"> </w:t>
-      </w:r>
-      <w:r>
-        <w:t xml:space="preserve">(Grafen 1988; Monaghan 2008)</w:t>
-      </w:r>
-      <w:r>
-        <w:t xml:space="preserve">. Adult fitness can be affected by a range of early-life experiences, including variation in habitat quality and resource availability</w:t>
+        <w:t xml:space="preserve">Exposure to favourable environmental conditions during development and growth can confer fitness advantages later in life</w:t>
+      </w:r>
+      <w:r>
+        <w:t xml:space="preserve"> </w:t>
+      </w:r>
+      <w:r>
+        <w:t xml:space="preserve">(so called 'silver spoon effects'; Grafen 1988; Monaghan 2008)</w:t>
+      </w:r>
+      <w:r>
+        <w:t xml:space="preserve">. Adult fitness can be affected by a range of early-life experiences, including the quality of the habitat and available resources</w:t>
       </w:r>
       <w:r>
         <w:t xml:space="preserve"> </w:t>
@@ -299,7 +400,7 @@
     </w:p>
     <w:p>
       <w:r>
-        <w:t xml:space="preserve">While it is clear that silver spoon effects can occur, we have little understanding of how and under what conditions early-life environments will affect adult fitness. Because the phenotypic consequences of an adverse environment can depend on an individual's initial condition, and genetic or epigenetic makeup</w:t>
+        <w:t xml:space="preserve">While it is clear that silver spoon effects can occur, we have little understanding of how and under what conditions early-life environments will affect adult fitness. However , we do expect the later-life consequences of a good or poor start to vary among individuals, populations and species because the phenotypic consequences of an adverse environment can depend on an individual's initial condition, and genetic or epigenetic makeup</w:t>
       </w:r>
       <w:r>
         <w:t xml:space="preserve"> </w:t>
@@ -308,7 +409,7 @@
         <w:t xml:space="preserve">(Hoffman and Hercus 2000; Richards 2006)</w:t>
       </w:r>
       <w:r>
-        <w:t xml:space="preserve">, the later-life consequences of a good or poor start are expected to vary among individuals, populations and species. Moreover, it is not always possible to fully quantify what constitutes a good or bad environment, and any 'hidden' environmental variation may obscure relationships between the early-life conditions that are measured and adult phenotypes. Indeed, the pervasiveness of silver spoon effects varies between species</w:t>
+        <w:t xml:space="preserve">. Moreover, it is not always possible to fully quantify what constitutes a good or bad environment, and any 'hidden' environmental variation may obscure relationships between the early-life conditions that are measured and the resulting adult phenotypes. Indeed, the pervasiveness of silver spoon effects varies between species</w:t>
       </w:r>
       <w:r>
         <w:t xml:space="preserve"> </w:t>
@@ -338,12 +439,12 @@
         <w:t xml:space="preserve">(Wilkin and Sheldon 2009)</w:t>
       </w:r>
       <w:r>
-        <w:t xml:space="preserve">. To better understand the later-life consequences of early-life experiences, we therefore need to understand, or at least be able to measure, how the environment differentially affects individuals within a population.</w:t>
-      </w:r>
-    </w:p>
-    <w:p>
-      <w:r>
-        <w:t xml:space="preserve">A key process that has been associated with adult survival is the rate at which telomeres are shortened. Telomeres are protective caps on the ends of chromosomes which shorten with age</w:t>
+        <w:t xml:space="preserve">. We therefore need to understand, or at least be able to measure, how the environment affects individuals differentially within a population in order to elucidate the later-life consequences of early-life experience.</w:t>
+      </w:r>
+    </w:p>
+    <w:p>
+      <w:r>
+        <w:t xml:space="preserve">Telomeres - the protective caps on the ends of chromosomes - may provide a solution to this problem. Telomeres shorten with age</w:t>
       </w:r>
       <w:r>
         <w:t xml:space="preserve"> </w:t>
@@ -352,7 +453,7 @@
         <w:t xml:space="preserve">(Monaghan and Haussmann 2006)</w:t>
       </w:r>
       <w:r>
-        <w:t xml:space="preserve">, and in response to oxidative stress levels which can be elevated due to environmental factors</w:t>
+        <w:t xml:space="preserve">, and in response to oxidative stress, which can be elevated due to environmental factors</w:t>
       </w:r>
       <w:r>
         <w:t xml:space="preserve"> </w:t>
@@ -370,7 +471,7 @@
         <w:t xml:space="preserve">2002)</w:t>
       </w:r>
       <w:r>
-        <w:t xml:space="preserve">. When telomeres reach a critical shortness cells senesce</w:t>
+        <w:t xml:space="preserve">. When telomeres become critically short cells senesce</w:t>
       </w:r>
       <w:r>
         <w:t xml:space="preserve"> </w:t>
@@ -388,7 +489,7 @@
         <w:t xml:space="preserve">(Wong et al. 2003)</w:t>
       </w:r>
       <w:r>
-        <w:t xml:space="preserve">. These links between telomere length and senescence have inspired a great deal of recent research into telomere ecology</w:t>
+        <w:t xml:space="preserve">. This association between senescence and telomere length has inspired a great deal of recent research into telomere evolutionary ecology</w:t>
       </w:r>
       <w:r>
         <w:t xml:space="preserve"> </w:t>
@@ -406,7 +507,7 @@
         <w:t xml:space="preserve">(Barrett and Richardson 2011; Simons 2015)</w:t>
       </w:r>
       <w:r>
-        <w:t xml:space="preserve">, there is now excellent evidence that telomeres can act as biomarkers of cost in wild populations, retaining signatures of ecological stress that are otherwise difficult to detect</w:t>
+        <w:t xml:space="preserve">, there is now excellent evidence that telomeres can act as biomarkers of cost in wild populations, providing a signature of the ecological stress that has been experienced and is otherwise difficult to detect</w:t>
       </w:r>
       <w:r>
         <w:t xml:space="preserve"> </w:t>
@@ -429,7 +530,7 @@
         <w:t xml:space="preserve">(e.g. Frenck et al. 1998; Haussmann et al. 2003)</w:t>
       </w:r>
       <w:r>
-        <w:t xml:space="preserve">, and that the extent of this telomere shortening is influenced by the conditions experienced early in life</w:t>
+        <w:t xml:space="preserve">, and that the extent of this telomere shortening is influenced by the conditions experienced during that period</w:t>
       </w:r>
       <w:r>
         <w:t xml:space="preserve"> </w:t>
@@ -438,7 +539,7 @@
         <w:t xml:space="preserve">(Price et al. 2013; Monaghan 2014; Nettle et al. 2015b; Reichert et al. 2015)</w:t>
       </w:r>
       <w:r>
-        <w:t xml:space="preserve">. Importantly, early-life telomere dynamics are related to both short-term and late-life survival</w:t>
+        <w:t xml:space="preserve">. Importantly, early-life telomere dynamics have been associated with both short-term and late-life survival</w:t>
       </w:r>
       <w:r>
         <w:t xml:space="preserve"> </w:t>
@@ -447,7 +548,7 @@
         <w:t xml:space="preserve">(Heidinger et al. 2012; Boonekamp et al. 2014)</w:t>
       </w:r>
       <w:r>
-        <w:t xml:space="preserve">, and to other parameters such as cognition</w:t>
+        <w:t xml:space="preserve">, and with other parameters such as cognition</w:t>
       </w:r>
       <w:r>
         <w:t xml:space="preserve"> </w:t>
@@ -456,7 +557,7 @@
         <w:t xml:space="preserve">(Nettle et al. 2015a)</w:t>
       </w:r>
       <w:r>
-        <w:t xml:space="preserve">. However, the link between early-life conditions and late-life survival is limited to a few species, and thus poorly understood. Moreover, how early-life telomere dynamics vary over spatial and temporal scales is not known.</w:t>
+        <w:t xml:space="preserve">. However, to our knowledge no studies have simultaneously analysed how telomere dynamics, early-life conditions and late-life survival are all related in a natural setting. Moreover, how early-life telomere dynamics vary over spatial and temporal scales is not known.</w:t>
       </w:r>
     </w:p>
     <w:p>
@@ -479,7 +580,7 @@
         <w:t xml:space="preserve">(reviewed in Hammers et al. 2015)</w:t>
       </w:r>
       <w:r>
-        <w:t xml:space="preserve">. Due to the isolated nature of the study population and intensive field monitoring, we have excellent survival data and sampling material spanning many years (see methods, below). Ecological conditions and population density on Cousin are variable over space and time due to weather-induced changes in foliage cover and food availability</w:t>
+        <w:t xml:space="preserve">. Due to the isolated nature of the study population and intensive field monitoring, we have unusually comprehensive survival data and tissue samples spanning many years (see Methods, below). Ecological conditions and warbler population density on Cousin vary across space and time due to weather-induced changes in foliage cover and food availability</w:t>
       </w:r>
       <w:r>
         <w:t xml:space="preserve"> </w:t>
@@ -497,7 +598,7 @@
         <w:t xml:space="preserve">et al. 2011)</w:t>
       </w:r>
       <w:r>
-        <w:t xml:space="preserve">. Seychelles warblers remain on their natal territories for at least six months, and variation in natal territory quality has been linked to changes in levels of oxidative stress</w:t>
+        <w:t xml:space="preserve">. Seychelles warblers remain on their natal territories for at least six months, and variation in the oxidative stress experienced by individuals is associated with natal territory quality</w:t>
       </w:r>
       <w:r>
         <w:t xml:space="preserve"> </w:t>
@@ -515,7 +616,7 @@
         <w:t xml:space="preserve">et al. 2011)</w:t>
       </w:r>
       <w:r>
-        <w:t xml:space="preserve">. However, neither natal territory quality nor natal local density appear to be linked to early-life or adult survival</w:t>
+        <w:t xml:space="preserve">. However, neither early-life nor adult survival appear to be associated with natal territory quality or natal local density</w:t>
       </w:r>
       <w:r>
         <w:t xml:space="preserve"> </w:t>
@@ -533,7 +634,7 @@
         <w:t xml:space="preserve">(Komdeur 1994b; Richardson et al. 2003b)</w:t>
       </w:r>
       <w:r>
-        <w:t xml:space="preserve">, and the presence of helping subordinates (but not non-helping subordinates) in the natal territory has been associated with increased survival later in life</w:t>
+        <w:t xml:space="preserve">, and the presence of helping subordinates (but not non-helping subordinates) in the natal territory is associated with increased survival later in life</w:t>
       </w:r>
       <w:r>
         <w:t xml:space="preserve"> </w:t>
@@ -560,20 +661,20 @@
         <w:t xml:space="preserve">(Barrett et al. 2013)</w:t>
       </w:r>
       <w:r>
-        <w:t xml:space="preserve">. Thus, we have an excellent system in which to assess the costs of different social and environmental conditions experienced early in life, and to assess the later life consequences of early-life conditions.</w:t>
-      </w:r>
-    </w:p>
-    <w:p>
-      <w:r>
-        <w:t xml:space="preserve">In this study we test the prediction that telomeres link early-life environmental variation to late-life fitness. Because telomere dynamics are expected to reflect individual-level variation in the costs of early-life experiences, they may allow a more sensitive analysis of the effects of early-life environmental variation than would be possible with a direct comparison of the early-life environment and survival. With this in mind, we predict that: i) individuals raised in good quality conditions will have longer telomeres, and ii) having longer telomeres in early life is associated with greater survival.</w:t>
+        <w:t xml:space="preserve">. Thus, we have an excellent system in which to assess the costs of different social and environmental conditions experienced early in life, and to assess the later-life consequences of early-life conditions.</w:t>
+      </w:r>
+    </w:p>
+    <w:p>
+      <w:r>
+        <w:t xml:space="preserve">In this study we test the prediction that telomeres link early-life environmental variation to late-life fitness. Because telomere dynamics are expected to reflect individual-level variation in the costs of early-life experiences, they may allow a more sensitive analysis of the effects of early-life environmental variation than would be possible with a direct comparison of how survival is affected by the early-life environment. With this in mind, we predict that: i) individuals raised in higher quality conditions will have longer telomeres and reduced telomere shortening, and ii) longer telomeres and lower rates of telomere shortening in early life are associated with greater survival.</w:t>
       </w:r>
     </w:p>
     <w:p>
       <w:pPr>
         <w:pStyle w:val="Heading3"/>
       </w:pPr>
-      <w:bookmarkStart w:id="26" w:name="methods"/>
-      <w:bookmarkEnd w:id="26"/>
+      <w:bookmarkStart w:id="31" w:name="methods"/>
+      <w:bookmarkEnd w:id="31"/>
       <w:r>
         <w:t xml:space="preserve">Methods</w:t>
       </w:r>
@@ -582,8 +683,8 @@
       <w:pPr>
         <w:pStyle w:val="Heading5"/>
       </w:pPr>
-      <w:bookmarkStart w:id="27" w:name="study-species-and-sampling"/>
-      <w:bookmarkEnd w:id="27"/>
+      <w:bookmarkStart w:id="32" w:name="study-species-and-sampling"/>
+      <w:bookmarkEnd w:id="32"/>
       <w:r>
         <w:t xml:space="preserve">Study species and sampling</w:t>
       </w:r>
@@ -641,7 +742,7 @@
         <w:t xml:space="preserve">(Komdeur et al. 1991)</w:t>
       </w:r>
       <w:r>
-        <w:t xml:space="preserve">. As a result of this low reproductive output, combined with a higher mortality rate among first-year birds</w:t>
+        <w:t xml:space="preserve">. As a result of this low reproductive output, combined with higher mortality in first-year birds</w:t>
       </w:r>
       <w:r>
         <w:t xml:space="preserve"> </w:t>
@@ -664,13 +765,13 @@
         <w:t xml:space="preserve">(Komdeur et al. 2004)</w:t>
       </w:r>
       <w:r>
-        <w:t xml:space="preserve">, a biannual census of birds on Cousin during each breeding season gives accurate measures of local density and individual survival</w:t>
-      </w:r>
-      <w:r>
-        <w:t xml:space="preserve"> </w:t>
-      </w:r>
-      <w:r>
-        <w:t xml:space="preserve">(Barrett et al. 2013)</w:t>
+        <w:t xml:space="preserve">, a biannual census of birds on Cousin during each breeding season gives accurate measures of local density, social status (e.g. breeding male/female, helping subordinate, non-helping subordinate) and individual survival</w:t>
+      </w:r>
+      <w:r>
+        <w:t xml:space="preserve"> </w:t>
+      </w:r>
+      <w:r>
+        <w:t xml:space="preserve">(Crommenacker et al. 2011; Barrett et al. 2013)</w:t>
       </w:r>
       <w:r>
         <w:t xml:space="preserve">. The isolated nature of the Cousin population is a key advantage of the system for analyses involving survival, which in other systems are often confounded by emigration</w:t>
@@ -758,7 +859,19 @@
         <w:t xml:space="preserve">(Richardson et al. 2003a)</w:t>
       </w:r>
       <w:r>
-        <w:t xml:space="preserve">. A blood sample (ca 25</w:t>
+        <w:t xml:space="preserve">. A blood sample (</w:t>
+      </w:r>
+      <w:r>
+        <w:rPr>
+          <w:i/>
+        </w:rPr>
+        <w:t xml:space="preserve">ca</w:t>
+      </w:r>
+      <w:r>
+        <w:t xml:space="preserve"> </w:t>
+      </w:r>
+      <w:r>
+        <w:t xml:space="preserve">25</w:t>
       </w:r>
       <w:r>
         <w:t xml:space="preserve"> </w:t>
@@ -772,22 +885,22 @@
         </m:r>
       </m:oMath>
       <w:r>
-        <w:t xml:space="preserve">l) is taken from each caught bird via brachial venipuncture, and stored in 1 ml of absolute ethanol in a 1.5 ml screw-cap microfuge tube at room temperature.</w:t>
+        <w:t xml:space="preserve">l) is taken from each bird captured via brachial venipuncture, and stored at room temperature in 1 ml of absolute ethanol in a 1.5 ml screw-cap microfuge tube.</w:t>
       </w:r>
     </w:p>
     <w:p>
       <w:pPr>
         <w:pStyle w:val="Heading5"/>
       </w:pPr>
-      <w:bookmarkStart w:id="28" w:name="molecular-methods"/>
-      <w:bookmarkEnd w:id="28"/>
+      <w:bookmarkStart w:id="33" w:name="molecular-methods"/>
+      <w:bookmarkEnd w:id="33"/>
       <w:r>
         <w:t xml:space="preserve">Molecular methods</w:t>
       </w:r>
     </w:p>
     <w:p>
       <w:r>
-        <w:t xml:space="preserve">Genomic DNA was extracted from a ~2 mm</w:t>
+        <w:t xml:space="preserve">FOr each sample, genomic DNA was extracted from a ~2 mm</w:t>
       </w:r>
       <w:r>
         <w:rPr>
@@ -845,7 +958,7 @@
     </w:p>
     <w:p>
       <w:r>
-        <w:t xml:space="preserve">Telomere lengths were measured for 406 samples. Of these, 323 were taken cross-sectionally from birds caught within their first year of life, between 1995 and 2009; 80 were nestlings less than one month old (chicks), while the remaining 243 were fledglings and subadults aged between two and twelve months (hereafter referred to as fledglings). For a subset of first-year birds (n = 83 individuals) we had longitudinal data, with an additional sample taken within two years of the original catch. We measured absolute telomere quantity per diploid genome for all samples using a quantitative PCR (qPCR) assay</w:t>
+        <w:t xml:space="preserve">Telomere lengths were measured in 406 samples. Of these, 323 were taken cross-sectionally from birds caught within their first year of life, between 1995 and 2009; 80 were nestlings less than one month old (chicks), while the remaining 243 were fledglings and subadults aged between two and twelve months (hereafter referred to as fledglings). For a subset of first-year birds (n = 83 individuals) we had longitudinal data, with an additional sample taken within two years of the original catch. We measured absolute telomere quantity per diploid genome for all samples using a quantitative PCR (qPCR) assay</w:t>
       </w:r>
       <w:r>
         <w:t xml:space="preserve"> </w:t>
@@ -861,8 +974,8 @@
       <w:pPr>
         <w:pStyle w:val="Heading5"/>
       </w:pPr>
-      <w:bookmarkStart w:id="29" w:name="statistical-analyses"/>
-      <w:bookmarkEnd w:id="29"/>
+      <w:bookmarkStart w:id="34" w:name="statistical-analyses"/>
+      <w:bookmarkEnd w:id="34"/>
       <w:r>
         <w:t xml:space="preserve">Statistical analyses</w:t>
       </w:r>
@@ -878,7 +991,7 @@
         <w:t xml:space="preserve">(R Development Core Team 2011)</w:t>
       </w:r>
       <w:r>
-        <w:t xml:space="preserve">. Our sampling regime covers 14 years, and temporal variation in rainfall and food availability on Cousin over this period is expected to result in variation in a range of social and environmental variables</w:t>
+        <w:t xml:space="preserve">. Our sampling regime covers 14 years, and temporal variation in rainfall and food availability on Cousin Island over this period is expected to result in variation in a range of social and environmental variables</w:t>
       </w:r>
       <w:r>
         <w:t xml:space="preserve"> </w:t>
@@ -887,12 +1000,12 @@
         <w:t xml:space="preserve">(Brouwer et al. 2012)</w:t>
       </w:r>
       <w:r>
-        <w:t xml:space="preserve">. This makes it difficult to disentangle how spatial and temporal processes differentially affect early-life telomere dynamics. To overcome this, we analysed how variation in early-life conditions was related to variation in early-life telomere length separately among and within breeding seasons.</w:t>
-      </w:r>
-    </w:p>
-    <w:p>
-      <w:r>
-        <w:t xml:space="preserve">First, to analyse whether temporal variation in food availability drives population-level variation in telomere dynamics, we calculated average telomere length among all birds born in a given (major or minor) breeding season (i.e. a cohort), excluding cohorts where we had samples from</w:t>
+        <w:t xml:space="preserve">. This makes it difficult to disentangle how spatial and temporal processes differentially affect early-life telomere dynamics. To overcome this, we analysed how variation in early-life telomere length was related to variation in early-life conditions both among and within breeding seasons.</w:t>
+      </w:r>
+    </w:p>
+    <w:p>
+      <w:r>
+        <w:t xml:space="preserve">First, to analyse whether temporal variation in food availability drives population-level variation in telomere dynamics, we calculated mean telomere length among all birds born in a given (major or minor) breeding season (i.e. a cohort), excluding cohorts where the sample size</w:t>
       </w:r>
       <w:r>
         <w:t xml:space="preserve"> </w:t>
@@ -909,12 +1022,12 @@
         <w:t xml:space="preserve"> </w:t>
       </w:r>
       <w:r>
-        <w:t xml:space="preserve">5 birds (n = 17 cohorts). We tested for a difference in telomere length among cohorts using a one-way ANOVA, and then used linear regression to test whether variation in mean telomere length among cohorts is explained by temporal variation in insect abundance.</w:t>
-      </w:r>
-    </w:p>
-    <w:p>
-      <w:r>
-        <w:t xml:space="preserve">We then conducted individual-level analyses to test how spatially varying early-life environmental and social conditions influence telomere length within cohorts, using general linear models. For these analyses, both response and explanatory variables were standardised by mean-centering within cohorts, thus controlling for any between-cohort temporal variation in telomere length and the social and ecological environment. As explanatory variables we included age class (nestling or fledgling), tarsus length, sex, territory quality and the number of helping and non-helping subordinate birds present in the natal territory. We also included interactions between age class and all the other variables. We used model averaging to assess how these variables shape telomere length and dynamics in early life. We created a full model containing all of the above terms, and a top model set was then defined, containing all models with AICc</w:t>
+        <w:t xml:space="preserve">5 birds (leaving a sample size of n = 17 cohorts). We tested for a difference in telomere length among cohorts using a one-way ANOVA, and then used linear regression to test whether variation in mean telomere length among cohorts is explained by temporal variation in insect abundance.</w:t>
+      </w:r>
+    </w:p>
+    <w:p>
+      <w:r>
+        <w:t xml:space="preserve">We then conducted individual-level analyses to test how spatial variation in early-life environmental and social conditions influenced telomere length within cohorts, using general linear models. For these analyses, both response and explanatory variables were standardised by mean-centring within cohorts, thus controlling for any between-cohort temporal variation in telomere length and the social and ecological environment. As explanatory variables we included age class (nestling or fledgling), tarsus length, sex, territory quality and the number of helping and non-helping subordinate birds present in the natal territory. We also included interactions between age class and all the other variables. We used model averaging to assess how these variables shape telomere length and dynamics in early life. We created a full model containing all of the above terms, and a top model set was then defined, containing all models with AICc</w:t>
       </w:r>
       <w:r>
         <w:t xml:space="preserve"> </w:t>
@@ -940,7 +1053,7 @@
         <w:t xml:space="preserve">(Burnham et al. 2011)</w:t>
       </w:r>
       <w:r>
-        <w:t xml:space="preserve">. We report model averaged coefficients, confidence intervals, and 'relative importance', which reflects the relative weights of each predictor variable across the top model set. Model averaging was carried out using the MuMIn package (version 1.10.5) in R</w:t>
+        <w:t xml:space="preserve">. We report model-averaged coefficients, confidence intervals and 'relative importance', which reflects the relative weights of each predictor variable across the top model set. Model averaging was carried out using the MuMIn package (version 1.10.5) in R</w:t>
       </w:r>
       <w:r>
         <w:t xml:space="preserve"> </w:t>
@@ -954,7 +1067,19 @@
     </w:p>
     <w:p>
       <w:r>
-        <w:t xml:space="preserve">For individuals with longitudinal data (n = 83) we calculated a rate of telomere loss between the first-year sample and earliest adult sample by subtracting the adult telomere length from the early-life telomere length and dividing this difference by the length of time (in days) between sampling events. To account for regression to the mean effects, we applied a correction based on correlations among samples within individuals following Verhulst</w:t>
+        <w:t xml:space="preserve">For individuals with longitudinal data (</w:t>
+      </w:r>
+      <w:r>
+        <w:rPr>
+          <w:i/>
+        </w:rPr>
+        <w:t xml:space="preserve">n</w:t>
+      </w:r>
+      <w:r>
+        <w:t xml:space="preserve"> </w:t>
+      </w:r>
+      <w:r>
+        <w:t xml:space="preserve">= 83) we calculated a rate of telomere loss between the first-year sample and earliest adult sample by subtracting the adult telomere length from the early-life telomere length and dividing this difference by the length of time (in days) between sampling events. To account for regression to the mean effects, we applied a correction based on correlations among samples within individuals following Verhulst</w:t>
       </w:r>
       <w:r>
         <w:t xml:space="preserve"> </w:t>
@@ -977,15 +1102,15 @@
     </w:p>
     <w:p>
       <w:r>
-        <w:t xml:space="preserve">Finally, we analysed the effects of telomere dynamics on survival, again by looking at variation both within and among cohorts. First, we tested the prediction that cohort-level telomere dynamics are associated with survival by comparing the mean telomere length and rate of loss of each cohort with the mean lifespan of all individuals in that cohort, using linear regression. We then used parametric survival analysis to test whether individual-level telomere length and rate of loss were related to to survival. Again, we mean-centred variables within cohorts to eliminate between-season temporal variation in telomeres and survival. The survival time distribution was chosen by comparing the fit of a range of distributions (exponential, Weibull, log-normal, gamma, gompertz and generalized F) against the observed survival data, by visually inspecting plots and by comparing AIC values. As explanatory variables of survival we included early-life telomere length/loss (we ran a separate analysis for each, using the cross-sectional and longitudinal data, respectively), plus the factors identified as being related to telomere length in the previous analysis. With this approach we aimed to assess the effect of early-life telomere length on survival while controlling for potentially confounding variables that may be correlated with telomere dynamics.</w:t>
+        <w:t xml:space="preserve">Finally, we analysed the effects of telomere dynamics on survival, again by looking at variation both within and among cohorts. First, we tested the prediction that cohort-level telomere dynamics are associated with survival by comparing the mean lifespan of all individuals within each cohort with mean telomere length and rate of loss in that cohort, using linear regression. We then used parametric survival analysis to test whether survival was related to individual-level telomere length and rate of loss. For the latter analysis, again we mean-centred variables within cohorts to eliminate between-season temporal variation in telomeres and survival. The survival time distribution was chosen by comparing the fit of the observed survival data against a range of distributions (exponential, Weibull, log-normal, gamma, Gompertz and generalized F) by visually inspecting plots and comparing AIC values. As explanatory variables of survival, we included early-life telomere length/loss (we ran a separate analysis for each, using the cross-sectional and longitudinal data, respectively), plus the factors identified as being related to telomere length in the previous analysis. With this approach we aimed to assess the relationship between early-life telomere length and survival, while controlling for potentially confounding variables that might be correlated with telomere dynamics.</w:t>
       </w:r>
     </w:p>
     <w:p>
       <w:pPr>
         <w:pStyle w:val="Heading3"/>
       </w:pPr>
-      <w:bookmarkStart w:id="30" w:name="results"/>
-      <w:bookmarkEnd w:id="30"/>
+      <w:bookmarkStart w:id="35" w:name="results"/>
+      <w:bookmarkEnd w:id="35"/>
       <w:r>
         <w:t xml:space="preserve">Results</w:t>
       </w:r>
@@ -994,8 +1119,8 @@
       <w:pPr>
         <w:pStyle w:val="Heading5"/>
       </w:pPr>
-      <w:bookmarkStart w:id="31" w:name="early-life-telomere-length-and-age"/>
-      <w:bookmarkEnd w:id="31"/>
+      <w:bookmarkStart w:id="36" w:name="early-life-telomere-length-and-age"/>
+      <w:bookmarkEnd w:id="36"/>
       <w:r>
         <w:t xml:space="preserve">Early-life telomere length and age</w:t>
       </w:r>
@@ -1033,7 +1158,7 @@
         <w:t xml:space="preserve"> </w:t>
       </w:r>
       <w:r>
-        <w:t xml:space="preserve">0.20 kb. This is lower than the mean for one year-old birds based on cross-sectional data (5.46</w:t>
+        <w:t xml:space="preserve">0.20 kb. This was lower than the mean for one-year-old birds based on cross-sectional data (5.46</w:t>
       </w:r>
       <w:r>
         <w:t xml:space="preserve"> </w:t>
@@ -1050,67 +1175,22 @@
         <w:t xml:space="preserve"> </w:t>
       </w:r>
       <w:r>
-        <w:t xml:space="preserve">0.15 kb). However, when we considered age classes within the first year of life separately, we found substantial age-related variation in telomere length (F = 7.42;</w:t>
-      </w:r>
-      <w:r>
-        <w:t xml:space="preserve"> </w:t>
-      </w:r>
-      <w:r>
-        <w:rPr>
-          <w:i/>
-        </w:rPr>
-        <w:t xml:space="preserve">P</w:t>
-      </w:r>
-      <w:r>
-        <w:t xml:space="preserve"> </w:t>
-      </w:r>
-      <w:r>
-        <w:t xml:space="preserve">= 0.007). Nestlings had longer telomeres than any other age group, but there was an apparent increase in average telomere length from the fledgling to adult stages (Fig. 1A). A longitudinal analysis of telomere loss showed that nestlings and fledglings both lost telomeres early in life, but that there was no difference in the rate of telomere loss among age classes (F = 0.46;</w:t>
-      </w:r>
-      <w:r>
-        <w:t xml:space="preserve"> </w:t>
-      </w:r>
-      <w:r>
-        <w:rPr>
-          <w:i/>
-        </w:rPr>
-        <w:t xml:space="preserve">P</w:t>
-      </w:r>
-      <w:r>
-        <w:t xml:space="preserve"> </w:t>
-      </w:r>
-      <w:r>
-        <w:t xml:space="preserve">= 0.50; Fig. 1B).</w:t>
+        <w:t xml:space="preserve">0.15 kb). However, when we considered age classes within the first year of life separately, we found substantial age-related variation in telomere length (F = 7.42; P = 0.007). Nestlings had longer telomeres than any other age group, but there was an apparent increase in average telomere length from the fledgling to adult stages (Fig. 1A). However, a longitudinal analysis of telomere loss showed that nestlings and fledglings both lost telomeric DNA early in life, and that there was no difference in the rate of telomere loss between the two age classes (F = 0.46; P = 0.50; Fig. 1B), suggesting that the cross-sectional results represent selective disappearance.</w:t>
       </w:r>
     </w:p>
     <w:p>
       <w:pPr>
         <w:pStyle w:val="Heading5"/>
       </w:pPr>
-      <w:bookmarkStart w:id="32" w:name="temporal-variation-in-early-life-telomere-dynamics"/>
-      <w:bookmarkEnd w:id="32"/>
-      <w:r>
-        <w:t xml:space="preserve">Temporal variation in early-life telomere dynamics</w:t>
-      </w:r>
-    </w:p>
-    <w:p>
-      <w:r>
-        <w:t xml:space="preserve">Early-life telomere length varied significantly among breeding seasons (one-way ANOVA, F = 2.13;</w:t>
-      </w:r>
-      <w:r>
-        <w:t xml:space="preserve"> </w:t>
-      </w:r>
-      <w:r>
-        <w:rPr>
-          <w:i/>
-        </w:rPr>
-        <w:t xml:space="preserve">P</w:t>
-      </w:r>
-      <w:r>
-        <w:t xml:space="preserve"> </w:t>
-      </w:r>
-      <w:r>
-        <w:t xml:space="preserve">= 0.002), and this variation in average telomere length over breeding seasons was positively related to island-wide food availability (linear regression, R</w:t>
+      <w:bookmarkStart w:id="37" w:name="among-cohort-variation-in-early-life-telomere-dynamics"/>
+      <w:bookmarkEnd w:id="37"/>
+      <w:r>
+        <w:t xml:space="preserve">Among-cohort variation in early-life telomere dynamics</w:t>
+      </w:r>
+    </w:p>
+    <w:p>
+      <w:r>
+        <w:t xml:space="preserve">Early-life telomere length varied significantly among breeding seasons (one-way ANOVA, F = 2.13; P = 0.002), and this variation in mean telomere length over breeding seasons was positively related to island-wide food availability (linear regression, R</w:t>
       </w:r>
       <w:r>
         <w:rPr>
@@ -1122,22 +1202,7 @@
         <w:t xml:space="preserve"> </w:t>
       </w:r>
       <w:r>
-        <w:t xml:space="preserve">= 0.37; F = 6.91;</w:t>
-      </w:r>
-      <w:r>
-        <w:t xml:space="preserve"> </w:t>
-      </w:r>
-      <w:r>
-        <w:rPr>
-          <w:i/>
-        </w:rPr>
-        <w:t xml:space="preserve">P</w:t>
-      </w:r>
-      <w:r>
-        <w:t xml:space="preserve"> </w:t>
-      </w:r>
-      <w:r>
-        <w:t xml:space="preserve">= 0.022; Fig. 2A). Running the regression of cohort-level telomere length and food availability separately for each age class revealed a positive, significant relationship in fledglings (R</w:t>
+        <w:t xml:space="preserve">= 0.37; F = 6.91; P = 0.022; Fig. 2A). Running the regression of cohort-level telomere length and food availability separately for the two age classes revealed a positive, significant relationship in fledglings (R</w:t>
       </w:r>
       <w:r>
         <w:rPr>
@@ -1149,22 +1214,7 @@
         <w:t xml:space="preserve"> </w:t>
       </w:r>
       <w:r>
-        <w:t xml:space="preserve">= 0.41; F = 6.82;</w:t>
-      </w:r>
-      <w:r>
-        <w:t xml:space="preserve"> </w:t>
-      </w:r>
-      <w:r>
-        <w:rPr>
-          <w:i/>
-        </w:rPr>
-        <w:t xml:space="preserve">P</w:t>
-      </w:r>
-      <w:r>
-        <w:t xml:space="preserve"> </w:t>
-      </w:r>
-      <w:r>
-        <w:t xml:space="preserve">= 0.026), but no relationship in nestlings (R</w:t>
+        <w:t xml:space="preserve">= 0.41; F = 6.82; P = 0.026), but no relationship in nestlings (R</w:t>
       </w:r>
       <w:r>
         <w:rPr>
@@ -1176,42 +1226,12 @@
         <w:t xml:space="preserve"> </w:t>
       </w:r>
       <w:r>
-        <w:t xml:space="preserve">= 0.61; F = 3.09;</w:t>
-      </w:r>
-      <w:r>
-        <w:t xml:space="preserve"> </w:t>
-      </w:r>
-      <w:r>
-        <w:rPr>
-          <w:i/>
-        </w:rPr>
-        <w:t xml:space="preserve">P</w:t>
-      </w:r>
-      <w:r>
-        <w:t xml:space="preserve"> </w:t>
-      </w:r>
-      <w:r>
-        <w:t xml:space="preserve">= 0.221), indicating selective disappearance.</w:t>
-      </w:r>
-    </w:p>
-    <w:p>
-      <w:r>
-        <w:t xml:space="preserve">The rate of telomere shortening in early life (taken from the smaller subset of birds with longitudinal samples) did not vary significantly among breeding seasons (F = 0.95;</w:t>
-      </w:r>
-      <w:r>
-        <w:t xml:space="preserve"> </w:t>
-      </w:r>
-      <w:r>
-        <w:rPr>
-          <w:i/>
-        </w:rPr>
-        <w:t xml:space="preserve">P</w:t>
-      </w:r>
-      <w:r>
-        <w:t xml:space="preserve"> </w:t>
-      </w:r>
-      <w:r>
-        <w:t xml:space="preserve">= 0.53); however, what variation there was in rates of telomere shortening could be explained by temporal variation in food availability (R</w:t>
+        <w:t xml:space="preserve">= 0.61; F = 3.09; P = 0.221).</w:t>
+      </w:r>
+    </w:p>
+    <w:p>
+      <w:r>
+        <w:t xml:space="preserve">The rate of telomere shortening in early life (taken from the smaller subset of birds for which we had longitudinal samples) also varied significantly among breeding seasons (F = 2.01; P = 0.03), and rates of telomere shortening could be explained by temporal variation in food availability (R</w:t>
       </w:r>
       <w:r>
         <w:rPr>
@@ -1223,32 +1243,17 @@
         <w:t xml:space="preserve"> </w:t>
       </w:r>
       <w:r>
-        <w:t xml:space="preserve">= 0.30; F = 5.14;</w:t>
-      </w:r>
-      <w:r>
-        <w:t xml:space="preserve"> </w:t>
-      </w:r>
-      <w:r>
-        <w:rPr>
-          <w:i/>
-        </w:rPr>
-        <w:t xml:space="preserve">P</w:t>
-      </w:r>
-      <w:r>
-        <w:t xml:space="preserve"> </w:t>
-      </w:r>
-      <w:r>
-        <w:t xml:space="preserve">= 0.04). This pattern corresponded with the cross-sectional data: individuals born in seasons with low food availability lost telomeres, on average, at a faster rate than those born in years with high food availability (Fig. 2B). Unfortunately we did not have sufficient sample sizes within cohorts to run this analysis separately among age classes.</w:t>
+        <w:t xml:space="preserve">= 0.30; F = 5.14; P = 0.04). This pattern corresponded with the cross-sectional data: individuals born in seasons with low food availability lost telomeres, on average, at a faster rate than those born in years with high food availability (Fig. 2B). Unfortunately we did not have sufficient sample sizes within cohorts to run this analysis separately bewteen age classes.</w:t>
       </w:r>
     </w:p>
     <w:p>
       <w:pPr>
         <w:pStyle w:val="Heading5"/>
       </w:pPr>
-      <w:bookmarkStart w:id="33" w:name="spatial-variation-in-early-life-telomere-dynamics"/>
-      <w:bookmarkEnd w:id="33"/>
-      <w:r>
-        <w:t xml:space="preserve">Spatial variation in early-life telomere dynamics</w:t>
+      <w:bookmarkStart w:id="38" w:name="within-cohort-variation-in-early-life-telomere-dynamics"/>
+      <w:bookmarkEnd w:id="38"/>
+      <w:r>
+        <w:t xml:space="preserve">Within-cohort variation in early-life telomere dynamics</w:t>
       </w:r>
     </w:p>
     <w:p>
@@ -1281,37 +1286,22 @@
     </w:p>
     <w:p>
       <w:r>
-        <w:t xml:space="preserve">For the subset of individuals with longitudinal data, we tested whether the factors previously identified as being related to early-life telomere length (i.e. tarsus length and number of helpers) were also associated with differences in rates of early-life telomere loss. Due to a limited sample size, we considered all age classes together for this analysis. We found that none of these variables were associated with differences in telomere loss (all</w:t>
-      </w:r>
-      <w:r>
-        <w:t xml:space="preserve"> </w:t>
-      </w:r>
-      <w:r>
-        <w:rPr>
-          <w:i/>
-        </w:rPr>
-        <w:t xml:space="preserve">P</w:t>
-      </w:r>
-      <w:r>
-        <w:t xml:space="preserve"> </w:t>
-      </w:r>
-      <w:r>
-        <w:t xml:space="preserve">&gt; 0.05).</w:t>
+        <w:t xml:space="preserve">For the subset of individuals for which we had longitudinal data, we tested whether the factors previously identified as being related to early-life telomere length (i.e. tarsus length and number of helpers) were also associated with differences in rates of early-life telomere loss. Due to a limited sample size, we considered all age classes together for this analysis. We found that none of these variables were associated with differences in telomere loss (all P &gt; 0.05).</w:t>
       </w:r>
     </w:p>
     <w:p>
       <w:pPr>
         <w:pStyle w:val="Heading5"/>
       </w:pPr>
-      <w:bookmarkStart w:id="34" w:name="early-life-telomere-dynamics-and-survival"/>
-      <w:bookmarkEnd w:id="34"/>
-      <w:r>
-        <w:t xml:space="preserve">early-life telomere dynamics and survival</w:t>
-      </w:r>
-    </w:p>
-    <w:p>
-      <w:r>
-        <w:t xml:space="preserve">At the population-level, there was no relationship between telomere length and lifespan (R</w:t>
+      <w:bookmarkStart w:id="39" w:name="early-life-telomere-dynamics-and-survival"/>
+      <w:bookmarkEnd w:id="39"/>
+      <w:r>
+        <w:t xml:space="preserve">Early-life telomere dynamics and survival</w:t>
+      </w:r>
+    </w:p>
+    <w:p>
+      <w:r>
+        <w:t xml:space="preserve">At the population-level, there was no relationship between lifespan and telomere length (R</w:t>
       </w:r>
       <w:r>
         <w:rPr>
@@ -1323,37 +1313,7 @@
         <w:t xml:space="preserve"> </w:t>
       </w:r>
       <w:r>
-        <w:t xml:space="preserve">= 0.079; F = 1.28;</w:t>
-      </w:r>
-      <w:r>
-        <w:t xml:space="preserve"> </w:t>
-      </w:r>
-      <w:r>
-        <w:rPr>
-          <w:i/>
-        </w:rPr>
-        <w:t xml:space="preserve">P</w:t>
-      </w:r>
-      <w:r>
-        <w:t xml:space="preserve"> </w:t>
-      </w:r>
-      <w:r>
-        <w:t xml:space="preserve">= 0.28; Fig. 4A). Testing this relationship separately for each age class revealed that there was no age-specific relationship between cohort-level telomere length and lifespan (both</w:t>
-      </w:r>
-      <w:r>
-        <w:t xml:space="preserve"> </w:t>
-      </w:r>
-      <w:r>
-        <w:rPr>
-          <w:i/>
-        </w:rPr>
-        <w:t xml:space="preserve">P</w:t>
-      </w:r>
-      <w:r>
-        <w:t xml:space="preserve"> </w:t>
-      </w:r>
-      <w:r>
-        <w:t xml:space="preserve">&gt; 0.2). There was a negative relationship between population-level telomere loss and lifespan, although this was marginally non-significant (R</w:t>
+        <w:t xml:space="preserve">= 0.079; F = 1.28; P = 0.28; Fig. 4A). Testing this relationship separately for each age class revealed that there was no age-specific relationship between lifespan and cohort-level telomere length (both P &gt; 0.2). There was a negative relationship between population-level telomere loss and lifespan, although this was marginally non-significant (R</w:t>
       </w:r>
       <w:r>
         <w:rPr>
@@ -1365,47 +1325,32 @@
         <w:t xml:space="preserve"> </w:t>
       </w:r>
       <w:r>
-        <w:t xml:space="preserve">= 0.202; F = 3.80;</w:t>
-      </w:r>
-      <w:r>
-        <w:t xml:space="preserve"> </w:t>
-      </w:r>
-      <w:r>
-        <w:rPr>
-          <w:i/>
-        </w:rPr>
-        <w:t xml:space="preserve">P</w:t>
-      </w:r>
-      <w:r>
-        <w:t xml:space="preserve"> </w:t>
-      </w:r>
-      <w:r>
-        <w:t xml:space="preserve">= 0.07; Fig. 4B).</w:t>
-      </w:r>
-    </w:p>
-    <w:p>
-      <w:r>
-        <w:t xml:space="preserve">For the individual-based survival analysis, a log-normal survival model best fitted the Seychelles warbler data (AIC = 1108.59, AIC of next best distribution (Weibull) = 1127.05). A survival model including all first year birds showed that early-life telomere length had a positive effect on survival, but this relationship was marginally non-significant (estimate = 0.056, CI = -0.072-0.184). Running this analysis among age classes revealed differential survival effects. Nestling telomere length had no effect on survival (estimate = -0.128, CI = -0.344-0.089; Fig. 5A), but telomere length at the fledgling stage was significantly related to survival (estimate = 0.247, CI = 0.105-0.389). This effect was positive, with longer telomeres at the fledgling stage associated with increased survival later in life (Fig. 6B). Finally, using the longitudinal data, we found no effect of early-life telomere shortening on subsequent survival (estimate = 0.16, CI = -0.088-0.401).</w:t>
+        <w:t xml:space="preserve">= 0.202; F = 3.80; P = 0.07; Fig. 4B).</w:t>
+      </w:r>
+    </w:p>
+    <w:p>
+      <w:r>
+        <w:t xml:space="preserve">For the individual-based survival analysis, a log-normal survival model best fitted the Seychelles warbler data (AIC = 1108.59, AIC of next best distribution (Weibull) = 1127.05). A survival model including all first-year birds showed that early-life telomere length had a positive effect on survival, but this relationship was marginally non-significant (estimate = 0.056, CI = -0.072-0.184). Running this analysis between age classes revealed differential survival effects. Nestling telomere length had no effect on survival (estimate = -0.128, CI = -0.344-0.089; Fig. 5A), but telomere length at the fledgling stage was significantly related to survival (estimate = 0.247, CI = 0.105-0.389). This effect was positive, with increased survival later in life associated with longer telomeres (Fig. 6B). Finally, using the longitudinal data, we found no effect of early-life telomere shortening on subsequent survival, although again the estimate was positive, and confidence intervals only marginally overlapped zero (estimate = 0.16, CI = -0.088-0.401).</w:t>
       </w:r>
     </w:p>
     <w:p>
       <w:pPr>
         <w:pStyle w:val="Heading3"/>
       </w:pPr>
-      <w:bookmarkStart w:id="35" w:name="discussion"/>
-      <w:bookmarkEnd w:id="35"/>
+      <w:bookmarkStart w:id="40" w:name="discussion"/>
+      <w:bookmarkEnd w:id="40"/>
       <w:r>
         <w:t xml:space="preserve">Discussion</w:t>
       </w:r>
     </w:p>
     <w:p>
       <w:r>
-        <w:t xml:space="preserve">Here we show that telomeres link early-life conditions to later-life survival in the Seychelles warbler. We first show that telomere length and rates of shortening in early life are subject to strong cohort effects, and that cohort-level telomere dynamics can be explained by island-wide temporal variation in food availability. We then show that within cohorts, the social environment (i.e. number of helpers) affects telomere length specifically at the nestling stage. Finally, we show that telomere length in early life predicts later-life survival. These findings have important implications for research on life history evolution in wild populations.</w:t>
-      </w:r>
-    </w:p>
-    <w:p>
-      <w:r>
-        <w:t xml:space="preserve">Our finding that food availability is related to early-life telomere length and rate of shortening adds to a growing body of evidence from humans and wild animals showing that the natal environment can have pronounced impacts on early-life telomere dynamics</w:t>
+        <w:t xml:space="preserve">Here we show that telomeres are related to both early-life conditions and later-life survival in the Seychelles warbler. We first show that telomere length and rates of shortening in early life are subject to strong cohort effects, and that cohort-level telomere dynamics can be explained by island-wide temporal variation in food availability. We then show that within cohorts, the social environment (i.e. number of helpers) affects telomere length specifically at the nestling stage. Finally, we show that telomere length in early life predicts later-life survival. These findings have important implications for research on life history evolution in wild populations.</w:t>
+      </w:r>
+    </w:p>
+    <w:p>
+      <w:r>
+        <w:t xml:space="preserve">Our finding that early-life telomere length and rate of shortening are related to food availability adds to a growing body of evidence from humans and wild animals showing that the natal environment can have pronounced impacts on early-life telomere dynamics</w:t>
       </w:r>
       <w:r>
         <w:t xml:space="preserve"> </w:t>
@@ -1414,7 +1359,7 @@
         <w:t xml:space="preserve">(reviewed in Price et al. 2013; Monaghan 2014)</w:t>
       </w:r>
       <w:r>
-        <w:t xml:space="preserve">. However, very few studies have shown that temporal variation in environmental conditions affects telomere dynamics in natural populations, and the studies that have done so are limited to just two seasons</w:t>
+        <w:t xml:space="preserve">. However, very few studies have shown that temporal variation in telomere dynamics occurs in natural populations, and the studies that have done so were limited to just two seasons</w:t>
       </w:r>
       <w:r>
         <w:t xml:space="preserve"> </w:t>
@@ -1423,7 +1368,7 @@
         <w:t xml:space="preserve">(Mizutani et al. 2013; Watson et al. 2015)</w:t>
       </w:r>
       <w:r>
-        <w:t xml:space="preserve">. The long-term Seychelles warbler dataset has allowed us, using many more cohorts than has been used in other studies, to show that temporal variation in environmental conditions does indeed affect telomere dynamics, and that this effect can be seen at the population level. Interestingly, in the Seychelles warbler annual variation in food availability is not directly linked to survival</w:t>
+        <w:t xml:space="preserve">, making it impossible to statistically evaluate whether this variation is driven by temporal variation in the environment. The long-term Seychelles warbler dataset has allowed us, using many more cohorts than has been used in other studies, to show that temporal variation in environmental conditions does affect telomere dynamics, and that this effect can be seen at the population level. Interestingly, in the Seychelles warbler survival is not directly linked to annual variation in food availability</w:t>
       </w:r>
       <w:r>
         <w:t xml:space="preserve"> </w:t>
@@ -1441,12 +1386,12 @@
         <w:t xml:space="preserve">(Asghar et al. 2015)</w:t>
       </w:r>
       <w:r>
-        <w:t xml:space="preserve">. Our results confirm that telomeres can detect hidden costs in natural populations that are not detectable using life-history and environmental data alone</w:t>
-      </w:r>
-    </w:p>
-    <w:p>
-      <w:r>
-        <w:t xml:space="preserve">We suspect the novelty of our findings of temporal, environmentally-induced variation in telomere dynamics within a population is more due to a lack of available long-term datasets with telomere screening, rather than the Seychelles warbler being unique. Indeed, the environment on Cousin is benign in comparison with many regions outside the tropics, where populations undergo large fluctuations in size</w:t>
+        <w:t xml:space="preserve">. Our results show that telomeres can detect hidden costs in natural populations that are not detectable using life-history and environmental data alone.</w:t>
+      </w:r>
+    </w:p>
+    <w:p>
+      <w:r>
+        <w:t xml:space="preserve">We suspect that the novelty in our finding temporal, environmentally-induced variation in telomere dynamics within a population is more due to a lack of available long-term datasets with telomere screening, rather than the Seychelles warbler being unique. Indeed, the environment on Cousin is benign in comparison with many regions outside the tropics, where populations undergo large fluctuations in size</w:t>
       </w:r>
       <w:r>
         <w:t xml:space="preserve"> </w:t>
@@ -1455,12 +1400,12 @@
         <w:t xml:space="preserve">(e.g. Coulson et al. 2001)</w:t>
       </w:r>
       <w:r>
-        <w:t xml:space="preserve">. If our findings are replicated in other systems and population-level variation in early-life telomere dynamics is common in nature, this has a number of ramifications for our understanding of senescence in natural populations. First, our findings suggest that the telomere dynamics of a population at a given point in time represent a snapshot of a temporally varying process. More research is now needed within and across multiple cohorts and populations to better understand the complexity of telomere evolutionary ecology. Secondly, our findings raise the interesting prospect of using telomeres as indicators of population health - an approach that would be useful to a broad range of conservation and animal health practitioners. However, further research across populations with different environments and genetic histories is required in order to provide further insight into the usefulness of telomeres as biomarkers of population health.</w:t>
-      </w:r>
-    </w:p>
-    <w:p>
-      <w:r>
-        <w:t xml:space="preserve">We found that within cohorts, tarsus length and the number of helpers were the most important predictors of telomere length in Seychelles warblers, and that these effects occurred specifically at the nestling stage. The tarsus effect most likely reflects the fact that in passerine birds tarsus length is correlated with age during the nestling stage</w:t>
+        <w:t xml:space="preserve">. If our findings are replicated in other systems and population-level variation in early-life telomere dynamics is common in nature, this has a number of ramifications for our understanding of senescence in natural populations. First, our findings suggest that the telomere dynamics of a population at a given point in time represent a snapshot of a temporally varying process. More research is now needed within and across multiple cohorts and populations to better understand the complexity of telomere evolutionary ecology. Second, our findings raise the interesting prospect of using telomeres as indicators of population health - an approach that would be useful to a broad range of conservation and animal health practitioners. However, further research across populations with different environments and genetic histories is required in order to provide further insight into the usefulness of telomeres as biomarkers of population health.</w:t>
+      </w:r>
+    </w:p>
+    <w:p>
+      <w:r>
+        <w:t xml:space="preserve">We found that, within cohorts, tarsus length and the number of helpers were the most important predictors of telomere length in Seychelles warblers, and that these effects occurred specifically at the nestling stage. The tarsus effect probably reflects the fact that in passerine birds tarsus length is correlated with age during the nestling stage</w:t>
       </w:r>
       <w:r>
         <w:t xml:space="preserve"> </w:t>
@@ -1483,7 +1428,7 @@
     </w:p>
     <w:p>
       <w:r>
-        <w:t xml:space="preserve">Ours is the first study to show that the presence of helpers has a beneficial effect on offspring in terms of their telomeres. In the Seychelles warbler the survival benefits to a nestling of their being helpers in the natal territory is well established</w:t>
+        <w:t xml:space="preserve">Ours is the first study to show that the presence of helpers has a beneficial effect on offspring in terms of their telomeres. In the Seychelles warbler the survival benefits to a nestling of having helpers in the natal territory is well established</w:t>
       </w:r>
       <w:r>
         <w:t xml:space="preserve"> </w:t>
@@ -1492,7 +1437,7 @@
         <w:t xml:space="preserve">(Komdeur 1994a; Brouwer et al. 2012)</w:t>
       </w:r>
       <w:r>
-        <w:t xml:space="preserve">, and that this effect is detected in terms of differential telomere length, is therefore encouraging. However, we found no evidence that the number of helpers was related to telomere loss - this is perhaps surprising as telomere loss is expected to be a better indicator of stress than telomere length</w:t>
+        <w:t xml:space="preserve">, and that the beneficial effect of helpers is detectable in terms of differential telomere length, is therefore encouraging. However, we found no evidence that telomere loss was related to the number of helpers - this is perhaps surprising as telomere loss is expected to be a better indicator of stress than telomere length</w:t>
       </w:r>
       <w:r>
         <w:t xml:space="preserve"> </w:t>
@@ -1504,18 +1449,21 @@
         <w:t xml:space="preserve">per se</w:t>
       </w:r>
       <w:r>
+        <w:t xml:space="preserve">, and effects of telomere length may occur as a result of correlated to telomere loss</w:t>
+      </w:r>
+      <w:r>
         <w:t xml:space="preserve"> </w:t>
       </w:r>
       <w:r>
         <w:t xml:space="preserve">(Boonekamp et al. 2014)</w:t>
       </w:r>
       <w:r>
-        <w:t xml:space="preserve">. Our (lack of) finding here is probably due to the limited nature of our longitudinal dataset, both in terms of sample size and resolution (i.e. time between sampling events). Seychelles warblers are rarely been sampled multiple times within their first year of life, so much of the telomere shortening that occurs in early life will be missed with our sampling regime. It is likely, therefore that the effects of environmental variation on telomere loss will only be detected when they are very strong using this dataset. Thus telomere length constitutes a better indicator of early-life stress.</w:t>
-      </w:r>
-    </w:p>
-    <w:p>
-      <w:r>
-        <w:t xml:space="preserve">While the relationship between telomeres and mortality in adults has been established for some time</w:t>
+        <w:t xml:space="preserve">. However, our longitudinal dataset was limited, both in terms of sample size and resolution (i.e. time between sampling events). Seychelles warblers are rarely sampled more than once within their first year of life, so much of the telomere shortening that occurs in early life will be missed with our sampling regime. It is likely, therefore that only very strong effects of environmental variation on telomere loss will be detected in this dataset. Thus telomere length constitutes a better indicator of early-life stress.</w:t>
+      </w:r>
+    </w:p>
+    <w:p>
+      <w:r>
+        <w:t xml:space="preserve">While the relationship between mortality and telomeres in adults has been established for some time</w:t>
       </w:r>
       <w:r>
         <w:t xml:space="preserve"> </w:t>
@@ -1524,7 +1472,7 @@
         <w:t xml:space="preserve">(Cawthon et al. 2003)</w:t>
       </w:r>
       <w:r>
-        <w:t xml:space="preserve">, only recently has the link between early-life telomere dynamics and later-life survival been studied. In captive zebra finches, juvenile telomere length predicts late-life survival</w:t>
+        <w:t xml:space="preserve">, only recently has the link between later-life survival and early-life telomere dynamics been studied. In captive zebra finches, juvenile telomere length predicts late-life survival</w:t>
       </w:r>
       <w:r>
         <w:t xml:space="preserve"> </w:t>
@@ -1533,7 +1481,7 @@
         <w:t xml:space="preserve">(Heidinger et al. 2012)</w:t>
       </w:r>
       <w:r>
-        <w:t xml:space="preserve">, and in wild bird populations early-life telomere dynamics have been linked to survival during the nestling phase</w:t>
+        <w:t xml:space="preserve">, and in wild bird populations survival to the nestling phase</w:t>
       </w:r>
       <w:r>
         <w:t xml:space="preserve"> </w:t>
@@ -1551,7 +1499,7 @@
         <w:t xml:space="preserve">(Boonekamp et al. 2014)</w:t>
       </w:r>
       <w:r>
-        <w:t xml:space="preserve">. Our results are, to our knowledge, the first to demonstrate that early-life telomere length is associated with later-life survival in a wild population. This effect can be seen at the individual level, and (to a lesser extent) at the cohort level, although the nature of the relationship varies according to the age class at which telomeres are measured. At the individual level, we found that telomere length in fledglings, but not nestlings, was related to survival. This is unsurprising, as only by the fledgling stage is telomere length likely to reflect the accumulation of early-life stress (see also previous paragraph). The relationships between population-level telomere length and lifespan were in the expected direction (Fig. 4), but not significant, which is perhaps not surprising given that even though we have a long-term dataset, we are still restricted in terms of sample size when conducting cohort-level analyses. Nonetheless, our data support the general conclusion that early-life telomere dynamics are important indicators of early-life stress.</w:t>
+        <w:t xml:space="preserve">, have been linked with early-life telomere dynamics. Our results are, to our knowledge, the first to demonstrate that later-life survival is related to early-life telomere length in a wild population. This effect can be seen at the individual level, and (to a lesser extent) at the cohort level, although the nature of the relationship varies according to the age class in which telomeres are measured. At the individual level, we found that telomere length was related to survival in fledglings, but not nestlings. This is not surprising, as only by the fledgling stage is telomere length likely to reflect the accumulation of early-life stress (see also previous paragraph). The relationships between lifespan and population-level telomere length were in the expected direction (Fig. 4), but not significant, which is perhaps not surprising given that even though we have a long-term dataset, we are still restricted in terms of sample size when conducting cohort-level analyses. Nonetheless, our data support the general conclusion that early-life telomere dynamics are important indicators of early-life stress.</w:t>
       </w:r>
     </w:p>
     <w:p>
@@ -1574,7 +1522,7 @@
         <w:t xml:space="preserve">(reviewed in Hammers et al. 2015)</w:t>
       </w:r>
       <w:r>
-        <w:t xml:space="preserve">, making this system well suited to examining how telomere length affects lifetime reproductive success. A further avenue for future research will be examining, in a quantitative genetic framework, how genetic and environmental components, and their interactions, affect telomere dynamics and senescence in natural populations</w:t>
+        <w:t xml:space="preserve">, making this system well suited to examining how telomere length predicts lifetime reproductive success. A further avenue for future research will be examining, in a quantitative genetic framework, how genetic and environmental components, and their interactions, affect telomere dynamics and senescence in natural populations</w:t>
       </w:r>
       <w:r>
         <w:t xml:space="preserve"> </w:t>
@@ -1590,49 +1538,23 @@
       <w:pPr>
         <w:pStyle w:val="Heading3"/>
       </w:pPr>
-      <w:bookmarkStart w:id="36" w:name="data-accessibility"/>
-      <w:bookmarkEnd w:id="36"/>
-      <w:r>
-        <w:t xml:space="preserve">Data accessibility</w:t>
-      </w:r>
-    </w:p>
-    <w:p>
-      <w:r>
-        <w:t xml:space="preserve">This manuscript was written in R Markdown (</w:t>
-      </w:r>
-      <w:hyperlink r:id="rId37">
-        <w:r>
-          <w:rPr>
-            <w:rStyle w:val="Link"/>
-          </w:rPr>
-          <w:t xml:space="preserve">http://rmarkdown.rstudio.com/</w:t>
-        </w:r>
-      </w:hyperlink>
-      <w:r>
-        <w:t xml:space="preserve">). All data and scripts required to reproduce the manuscript, figures and analyses will be made available on GitHub.</w:t>
+      <w:bookmarkStart w:id="41" w:name="acknowledgements"/>
+      <w:bookmarkEnd w:id="41"/>
+      <w:r>
+        <w:t xml:space="preserve">Acknowledgements</w:t>
+      </w:r>
+    </w:p>
+    <w:p>
+      <w:r>
+        <w:t xml:space="preserve">We thank Nature Seychelles for facilitating the long-term Seychelles warbler project. The Seychelles Bureau of Standards and Department of Environment gave permission for sampling and fieldwork. Emma Barrett laid the foundations for this study, generating much of the telomere data. We thank everyone who has helped in the field, and the current Seychelles warbler research group for useful discussions. This work was funded by two Natural Environment Research Council (NERC) grants to DSR (NE/F02083X/1 and NE/K005502/1). HLD was funded by a NERC fellowship.</w:t>
       </w:r>
     </w:p>
     <w:p>
       <w:pPr>
         <w:pStyle w:val="Heading3"/>
       </w:pPr>
-      <w:bookmarkStart w:id="38" w:name="acknowledgements"/>
-      <w:bookmarkEnd w:id="38"/>
-      <w:r>
-        <w:t xml:space="preserve">Acknowledgements</w:t>
-      </w:r>
-    </w:p>
-    <w:p>
-      <w:r>
-        <w:t xml:space="preserve">Nature Seychelles facilitate the long-term Seychelles warbler project, allowing us to stay on Cousin Island, and providing accommodation and facilities during field work. The Seychelles Bureau of Standards and Department of Environment gave permission for sampling and fieldwork. Emma Barrett laid the foundations for this study, generating much of the telomere data. We thank everyone who has helped in the field, and the current Seychelles warbler research group for useful discussions. This work was funded by two Natural Environment Research Council (NERC) grants to DSR (NE/F02083X/1 and NE/K005502/1) on which JK, TB and HLD were project partners. HLD was funded by a NERC fellowship.</w:t>
-      </w:r>
-    </w:p>
-    <w:p>
-      <w:pPr>
-        <w:pStyle w:val="Heading3"/>
-      </w:pPr>
-      <w:bookmarkStart w:id="39" w:name="references"/>
-      <w:bookmarkEnd w:id="39"/>
+      <w:bookmarkStart w:id="42" w:name="references"/>
+      <w:bookmarkEnd w:id="42"/>
       <w:r>
         <w:t xml:space="preserve">References</w:t>
       </w:r>
@@ -1754,23 +1676,31 @@
         <w:pStyle w:val="Bibliography"/>
       </w:pPr>
       <w:r>
-        <w:t xml:space="preserve">Coulson, T., E. A. Catchpole, S. D. Albon, B. J. Morgan, J. M. Pemberton, T. H. Clutton-Brock, M. J. Crawley, and B. T. Grenfell. 2001. Age, sex, density, winter weather, and population crashes in Soay sheep. Science (New York, N.Y.) 292:1528–31.</w:t>
-      </w:r>
-    </w:p>
-    <w:p>
-      <w:pPr>
-        <w:pStyle w:val="Bibliography"/>
-      </w:pPr>
-      <w:r>
-        <w:t xml:space="preserve">Douhard, M., J.-M. Gaillard, D. Delorme, G. Capron, P. Duncan, F. Klein, and C. Bonenfant. 2013. Variation in adult body mass of roe deer: early environmental conditions influence early and late body growth of females. Ecology 94:1805–1814. Ecological Society of America.</w:t>
-      </w:r>
-    </w:p>
-    <w:p>
-      <w:pPr>
-        <w:pStyle w:val="Bibliography"/>
-      </w:pPr>
-      <w:r>
-        <w:t xml:space="preserve">Drummond, H., C. Rodríguez, and D. Oro. 2011. Natural ’poor start’ does not increase mortality over the lifetime. Proceedings of the Royal Society B: Biological Sciences 278:3421–7. The Royal Society.</w:t>
+        <w:t xml:space="preserve">Coulson, T., E. A. Catchpole, S. D. Albon, B. J. Morgan, J. M. Pemberton, T. H. Clutton-Brock, M. J. Crawley, and B. T. Grenfell. 2001. Age, sex, density, winter weather, and population crashes in Soay sheep. Science 292:1528–1531.</w:t>
+      </w:r>
+    </w:p>
+    <w:p>
+      <w:pPr>
+        <w:pStyle w:val="Bibliography"/>
+      </w:pPr>
+      <w:r>
+        <w:t xml:space="preserve">Crommenacker, J. van de, J. Komdeur, and D. S. Richardson. 2011. Assessing the cost of helping: the roles of body condition and oxidative balance in the Seychelles warbler (Acrocephalus sechellensis).</w:t>
+      </w:r>
+    </w:p>
+    <w:p>
+      <w:pPr>
+        <w:pStyle w:val="Bibliography"/>
+      </w:pPr>
+      <w:r>
+        <w:t xml:space="preserve">Douhard, M., J.-M. Gaillard, D. Delorme, G. Capron, P. Duncan, F. Klein, and C. Bonenfant. 2013. Variation in adult body mass of roe deer: early environmental conditions influence early and late body growth of females. Ecology 94:1805–1814.</w:t>
+      </w:r>
+    </w:p>
+    <w:p>
+      <w:pPr>
+        <w:pStyle w:val="Bibliography"/>
+      </w:pPr>
+      <w:r>
+        <w:t xml:space="preserve">Drummond, H., C. Rodríguez, and D. Oro. 2011. Natural ’poor start’ does not increase mortality over the lifetime. Proceedings of the Royal Society B: Biological Sciences 278:3421–3427.</w:t>
       </w:r>
     </w:p>
     <w:p>
@@ -1809,7 +1739,7 @@
         <w:t xml:space="preserve"> </w:t>
       </w:r>
       <w:r>
-        <w:t xml:space="preserve">T. Clutton-Brock, ed. Reproductive success.</w:t>
+        <w:t xml:space="preserve">T. Clutton-Brock, ed. Reproductive success. University of Chicago Press, Chicago.</w:t>
       </w:r>
     </w:p>
     <w:p>
@@ -1839,7 +1769,7 @@
       <w:r>
         <w:t xml:space="preserve"> </w:t>
       </w:r>
-      <w:hyperlink r:id="rId40">
+      <w:hyperlink r:id="rId43">
         <w:r>
           <w:rPr>
             <w:rStyle w:val="Link"/>
@@ -1936,7 +1866,7 @@
         <w:pStyle w:val="Bibliography"/>
       </w:pPr>
       <w:r>
-        <w:t xml:space="preserve">Komdeur, J. 1994b. The Effect of Kinship on Helping in the Cooperative Breeding Seychelles Warbler (Acrocephalus sechellensis).</w:t>
+        <w:t xml:space="preserve">Komdeur, J. 1994b. The effect of kinship on helping in the cooperative breeding Seychelles warbler (Acrocephalus sechellensis).</w:t>
       </w:r>
     </w:p>
     <w:p>
@@ -1952,7 +1882,7 @@
         <w:pStyle w:val="Bibliography"/>
       </w:pPr>
       <w:r>
-        <w:t xml:space="preserve">Komdeur, J., T. Piersma, K. Kraaijeveld, F. Kraaijeveld-Smit, and D. S. Richardson. 2004. Why Seychelles Warblers fail to recolonize nearby islands: Unwilling or unable to fly there? Ibis 146:298–302.</w:t>
+        <w:t xml:space="preserve">Komdeur, J., T. Piersma, K. Kraaijeveld, F. Kraaijeveld-Smit, and D. S. Richardson. 2004. Why Seychelles warblers fail to recolonize nearby islands: unwilling or unable to fly there? Ibis 146:298–302.</w:t>
       </w:r>
     </w:p>
     <w:p>
@@ -2040,7 +1970,7 @@
         <w:pStyle w:val="Bibliography"/>
       </w:pPr>
       <w:r>
-        <w:t xml:space="preserve">Reichert, S., F. Criscuolo, and S. Zahn. 2015. Immediate and delayed effects of growth conditions on ageing parameters in nestling zebra finches. The Journal of Experimental Biology 218.</w:t>
+        <w:t xml:space="preserve">Reichert, S., F. Criscuolo, and S. Zahn. 2015. Immediate and delayed effects of growth conditions on ageing parameters in nestling zebra finches. The Journal of Experimental Biology 218:491–499.</w:t>
       </w:r>
     </w:p>
     <w:p>
@@ -2088,15 +2018,15 @@
         <w:pStyle w:val="Bibliography"/>
       </w:pPr>
       <w:r>
-        <w:t xml:space="preserve">Roach, D. A., and J. R. Carey. 2014. Population Biology of Aging in the Wild. Annual Review of Ecology, Evolution, and Systematics 45:421–443.</w:t>
-      </w:r>
-    </w:p>
-    <w:p>
-      <w:pPr>
-        <w:pStyle w:val="Bibliography"/>
-      </w:pPr>
-      <w:r>
-        <w:t xml:space="preserve">Schultner, J., B. Moe, O. Chastel, C. Bech, and A. S. Kitaysky. 2014. Migration and stress during reproduction govern telomere dynamics in a seabird. Biology Letters 10:20130889. The Royal Society.</w:t>
+        <w:t xml:space="preserve">Roach, D. A., and J. R. Carey. 2014. Population biology of aging in the wild. Annual Review of Ecology, Evolution, and Systematics 45:421–443.</w:t>
+      </w:r>
+    </w:p>
+    <w:p>
+      <w:pPr>
+        <w:pStyle w:val="Bibliography"/>
+      </w:pPr>
+      <w:r>
+        <w:t xml:space="preserve">Schultner, J., B. Moe, O. Chastel, C. Bech, and A. S. Kitaysky. 2014. Migration and stress during reproduction govern telomere dynamics in a seabird. Biology Letters 10:20130889.</w:t>
       </w:r>
     </w:p>
     <w:p>
@@ -2109,7 +2039,7 @@
       <w:r>
         <w:t xml:space="preserve"> </w:t>
       </w:r>
-      <w:hyperlink r:id="rId41">
+      <w:hyperlink r:id="rId44">
         <w:r>
           <w:rPr>
             <w:rStyle w:val="Link"/>
@@ -2126,7 +2056,7 @@
         <w:pStyle w:val="Bibliography"/>
       </w:pPr>
       <w:r>
-        <w:t xml:space="preserve">Spurgin, L. G., D. J. Wright, M. van der Velde, N. J. Collar, J. Komdeur, T. Burke, and D. S. Richardson. 2014. Museum DNA reveals the demographic history of the endangered Seychelles warbler. Evolutionary Applications n/a–n/a.</w:t>
+        <w:t xml:space="preserve">Spurgin, L. G., D. J. Wright, M. van der Velde, N. J. Collar, J. Komdeur, T. Burke, and D. S. Richardson. 2014. Museum DNA reveals the demographic history of the endangered Seychelles warbler. Evolutionary Applications 7:1134–1143.</w:t>
       </w:r>
     </w:p>
     <w:p>
@@ -2176,7 +2106,7 @@
         <w:t xml:space="preserve">Von Zglinicki</w:t>
       </w:r>
       <w:r>
-        <w:t xml:space="preserve">, T. 2002. Oxidative stress shortens telomeres.</w:t>
+        <w:t xml:space="preserve">, T. 2002. Oxidative stress shortens telomeres. Trends in Biochemical Sciences 27:339–344.</w:t>
       </w:r>
     </w:p>
     <w:p>
@@ -2200,7 +2130,7 @@
         <w:pStyle w:val="Bibliography"/>
       </w:pPr>
       <w:r>
-        <w:t xml:space="preserve">Wong, K.-K., R. S. Maser, R. M. Bachoo, J. Menon, D. R. Carrasco, Y. Gu, F. W. Alt, and R. A. DePinho. 2003. Telomere dysfunction and Atm deficiency compromises organ homeostasis and accelerates ageing. Nature 421:643–648.</w:t>
+        <w:t xml:space="preserve">Wong, K. K., R. S. Maser, R. M. Bachoo, J. Menon, D. R. Carrasco, Y. Gu, F. W. Alt, and R. A. DePinho. 2003. Telomere dysfunction and Atm deficiency compromises organ homeostasis and accelerates ageing. Nature 421:643–648.</w:t>
       </w:r>
     </w:p>
     <w:sectPr>
@@ -2459,7 +2389,7 @@
     </w:lvl>
   </w:abstractNum>
   <w:abstractNum w:abstractNumId="990">
-    <w:nsid w:val="ec8bafad"/>
+    <w:nsid w:val="2eb33e7f"/>
     <w:multiLevelType w:val="multilevel"/>
     <w:lvl w:ilvl="0">
       <w:numFmt w:val="bullet"/>
@@ -2539,12 +2469,12 @@
       </w:pPr>
     </w:lvl>
   </w:abstractNum>
-  <w:abstractNum w:abstractNumId="99711">
-    <w:nsid w:val="cafa563c"/>
+  <w:abstractNum w:abstractNumId="99411">
+    <w:nsid w:val="4b05cece"/>
     <w:multiLevelType w:val="multilevel"/>
     <w:lvl w:ilvl="0">
       <w:start w:val="1"/>
-      <w:numFmt w:val="lowerLetter"/>
+      <w:numFmt w:val="decimal"/>
       <w:lvlText w:val="%1."/>
       <w:lvlJc w:val="left"/>
       <w:pPr>
@@ -2556,7 +2486,7 @@
     </w:lvl>
     <w:lvl w:ilvl="1">
       <w:start w:val="1"/>
-      <w:numFmt w:val="lowerLetter"/>
+      <w:numFmt w:val="decimal"/>
       <w:lvlText w:val="%2."/>
       <w:lvlJc w:val="left"/>
       <w:pPr>
@@ -2568,7 +2498,7 @@
     </w:lvl>
     <w:lvl w:ilvl="2">
       <w:start w:val="1"/>
-      <w:numFmt w:val="lowerLetter"/>
+      <w:numFmt w:val="decimal"/>
       <w:lvlText w:val="%3."/>
       <w:lvlJc w:val="left"/>
       <w:pPr>
@@ -2580,7 +2510,7 @@
     </w:lvl>
     <w:lvl w:ilvl="3">
       <w:start w:val="1"/>
-      <w:numFmt w:val="lowerLetter"/>
+      <w:numFmt w:val="decimal"/>
       <w:lvlText w:val="%4."/>
       <w:lvlJc w:val="left"/>
       <w:pPr>
@@ -2592,7 +2522,7 @@
     </w:lvl>
     <w:lvl w:ilvl="4">
       <w:start w:val="1"/>
-      <w:numFmt w:val="lowerLetter"/>
+      <w:numFmt w:val="decimal"/>
       <w:lvlText w:val="%5."/>
       <w:lvlJc w:val="left"/>
       <w:pPr>
@@ -2604,7 +2534,7 @@
     </w:lvl>
     <w:lvl w:ilvl="5">
       <w:start w:val="1"/>
-      <w:numFmt w:val="lowerLetter"/>
+      <w:numFmt w:val="decimal"/>
       <w:lvlText w:val="%6."/>
       <w:lvlJc w:val="left"/>
       <w:pPr>
@@ -2616,7 +2546,7 @@
     </w:lvl>
     <w:lvl w:ilvl="6">
       <w:start w:val="1"/>
-      <w:numFmt w:val="lowerLetter"/>
+      <w:numFmt w:val="decimal"/>
       <w:lvlText w:val="%7."/>
       <w:lvlJc w:val="left"/>
       <w:pPr>
@@ -2637,7 +2567,7 @@
     <w:abstractNumId w:val="990"/>
   </w:num>
   <w:num w:numId="1001">
-    <w:abstractNumId w:val="99711"/>
+    <w:abstractNumId w:val="99411"/>
     <w:lvlOverride w:ilvl="0">
       <w:startOverride w:val="1"/>
     </w:lvlOverride>

</xml_diff>

<commit_message>
More post evolution edits
</commit_message>
<xml_diff>
--- a/Manuscript/SW_early_life_telomeres.docx
+++ b/Manuscript/SW_early_life_telomeres.docx
@@ -7,7 +7,7 @@
         <w:rPr>
           <w:b/>
         </w:rPr>
-        <w:t xml:space="preserve">Telomeres reveal silver spoon effects in a wild population</w:t>
+        <w:t xml:space="preserve">Strong cohort effects on early-life telomere length in a wild population</w:t>
       </w:r>
     </w:p>
     <w:p>
@@ -37,6 +37,15 @@
           <w:vertAlign w:val="superscript"/>
         </w:rPr>
         <w:t xml:space="preserve">1</w:t>
+      </w:r>
+      <w:r>
+        <w:t xml:space="preserve">, Martijn Hammers</w:t>
+      </w:r>
+      <w:r>
+        <w:rPr>
+          <w:vertAlign w:val="superscript"/>
+        </w:rPr>
+        <w:t xml:space="preserve">2</w:t>
       </w:r>
       <w:r>
         <w:t xml:space="preserve">, Jan Komdeur</w:t>
@@ -139,6 +148,15 @@
       </w:r>
     </w:p>
     <w:p>
+      <w:r>
+        <w:rPr>
+          <w:b/>
+        </w:rPr>
+        <w:t xml:space="preserve">Correspondence:</w:t>
+      </w:r>
+      <w:r>
+        <w:t xml:space="preserve"> </w:t>
+      </w:r>
       <w:r>
         <w:t xml:space="preserve">Lewis Spurgin:</w:t>
       </w:r>
@@ -154,85 +172,12 @@
         </w:r>
       </w:hyperlink>
       <w:r>
-        <w:t xml:space="preserve">; Kat Bebbington:</w:t>
+        <w:t xml:space="preserve">; David Richardson:</w:t>
       </w:r>
       <w:r>
         <w:t xml:space="preserve"> </w:t>
       </w:r>
       <w:hyperlink r:id="rId22">
-        <w:r>
-          <w:rPr>
-            <w:rStyle w:val="Link"/>
-          </w:rPr>
-          <w:t xml:space="preserve">K.Bebbington@uea.ac.uk</w:t>
-        </w:r>
-      </w:hyperlink>
-      <w:r>
-        <w:t xml:space="preserve"> </w:t>
-      </w:r>
-      <w:r>
-        <w:t xml:space="preserve">Eleanor Fairfield:</w:t>
-      </w:r>
-      <w:r>
-        <w:t xml:space="preserve"> </w:t>
-      </w:r>
-      <w:hyperlink r:id="rId23">
-        <w:r>
-          <w:rPr>
-            <w:rStyle w:val="Link"/>
-          </w:rPr>
-          <w:t xml:space="preserve">E.Fairfield@uea.ac.uk</w:t>
-        </w:r>
-      </w:hyperlink>
-      <w:r>
-        <w:t xml:space="preserve">; Jan Komdeur:</w:t>
-      </w:r>
-      <w:r>
-        <w:t xml:space="preserve"> </w:t>
-      </w:r>
-      <w:hyperlink r:id="rId24">
-        <w:r>
-          <w:rPr>
-            <w:rStyle w:val="Link"/>
-          </w:rPr>
-          <w:t xml:space="preserve">j.komdeur@rug.nl</w:t>
-        </w:r>
-      </w:hyperlink>
-      <w:r>
-        <w:t xml:space="preserve">; Terry Burke:</w:t>
-      </w:r>
-      <w:r>
-        <w:t xml:space="preserve"> </w:t>
-      </w:r>
-      <w:hyperlink r:id="rId25">
-        <w:r>
-          <w:rPr>
-            <w:rStyle w:val="Link"/>
-          </w:rPr>
-          <w:t xml:space="preserve">t.a.burke@sheffield.ac.uk</w:t>
-        </w:r>
-      </w:hyperlink>
-      <w:r>
-        <w:t xml:space="preserve">; Hannah Dugdale:</w:t>
-      </w:r>
-      <w:r>
-        <w:t xml:space="preserve"> </w:t>
-      </w:r>
-      <w:hyperlink r:id="rId26">
-        <w:r>
-          <w:rPr>
-            <w:rStyle w:val="Link"/>
-          </w:rPr>
-          <w:t xml:space="preserve">h.l.dugdale@rug.nl</w:t>
-        </w:r>
-      </w:hyperlink>
-      <w:r>
-        <w:t xml:space="preserve">; David Richardson:</w:t>
-      </w:r>
-      <w:r>
-        <w:t xml:space="preserve"> </w:t>
-      </w:r>
-      <w:hyperlink r:id="rId27">
         <w:r>
           <w:rPr>
             <w:rStyle w:val="Link"/>
@@ -259,15 +204,15 @@
       <w:pPr>
         <w:pStyle w:val="Heading3"/>
       </w:pPr>
-      <w:bookmarkStart w:id="28" w:name="abstract"/>
-      <w:bookmarkEnd w:id="28"/>
+      <w:bookmarkStart w:id="23" w:name="abstract"/>
+      <w:bookmarkEnd w:id="23"/>
       <w:r>
         <w:t xml:space="preserve">Abstract</w:t>
       </w:r>
     </w:p>
     <w:p>
       <w:r>
-        <w:t xml:space="preserve">Understanding the links between early-life experiences and later-life survival ("silver spoon effects") is fundamental to understanding life-history evolution. Telomeres, the protective caps at the ends of chromosomes, shorten in response to oxidative stress, and telomere shortening is correlated with reduced survival. Thus, telomere dynamics may help us quantify individual variation in early-life costs, and thus enhance our understanding of how and why silver spoon effects occur. We tested how telomere dynamics are related to spatiotemporal variation in early-life conditions and later-life survival in the Seychelles warbler (</w:t>
+        <w:t xml:space="preserve">Understanding the short and long term costs of individual early-life experiences is fundamental to understanding life-history evolution. Telomeres, the protective caps at the ends of chromosomes, shorten in response to oxidative stress, and telomere shortening is correlated with reduced survival. Thus, telomere dynamics may help us quantify individual variation in early-life costs, and enhance our understanding of how poor conditions in early life are related to later-life survival. We tested how telomere dynamics are related to spatiotemporal variation in early-life conditions and later-life survival in the Seychelles warbler (</w:t>
       </w:r>
       <w:r>
         <w:rPr>
@@ -276,7 +221,7 @@
         <w:t xml:space="preserve">Acrocephalus sechellensis</w:t>
       </w:r>
       <w:r>
-        <w:t xml:space="preserve">), across multiple cohorts spanning 14 years. We show that telomere lengths and rates of shortening vary across cohorts, and that individuals born in breeding seasons with higher food availability had longer telomeres and reduced telomere shortening. Within cohorts, we found that telomere length in nestlings was negatively related to tarsus length (which represents nestling growth), and positively related to the number of helpers present in the natal territory. Finally, we found that increased survival later in life was associated with longer telomeres and reduced telomere shortening rates in early life. Our results show that telomeres can both measure variation in early-life costs and predict late-life survival in wild populations.</w:t>
+        <w:t xml:space="preserve">), across multiple cohorts spanning 14 years. we found that, in accordance with other studies, telomere length and loss are greatest in early life. However, we also show that juvenile telomere lengths varies markedly among cohorts. We found no evidence that early-life social environment (number of helpers, group size) or ecological conditions (territory quality) were related to telomere length, although we found tentative evidence that telomere length varied among summer and winter breeding season. Finally, we found that increased survival later in life was associated with longer telomeres and reduced telomere shortening rates in early life, but these effects could . Our results highlight the inmportance of cohort effects in studies of telomere length, and suggest that</w:t>
       </w:r>
     </w:p>
     <w:p>
@@ -306,7 +251,7 @@
       <w:r>
         <w:t xml:space="preserve">This manuscript was written in R Markdown (</w:t>
       </w:r>
-      <w:hyperlink r:id="rId29">
+      <w:hyperlink r:id="rId24">
         <w:r>
           <w:rPr>
             <w:rStyle w:val="Link"/>
@@ -327,8 +272,8 @@
       <w:pPr>
         <w:pStyle w:val="Heading3"/>
       </w:pPr>
-      <w:bookmarkStart w:id="30" w:name="introduction"/>
-      <w:bookmarkEnd w:id="30"/>
+      <w:bookmarkStart w:id="25" w:name="introduction"/>
+      <w:bookmarkEnd w:id="25"/>
       <w:r>
         <w:t xml:space="preserve">Introduction</w:t>
       </w:r>
@@ -557,7 +502,7 @@
         <w:t xml:space="preserve">(Nettle et al. 2015a)</w:t>
       </w:r>
       <w:r>
-        <w:t xml:space="preserve">. However, to our knowledge no studies have simultaneously analysed how telomere dynamics, early-life conditions and late-life survival are all related in a natural setting. Moreover, how early-life telomere dynamics vary over spatial and temporal scales is not known.</w:t>
+        <w:t xml:space="preserve">. However, few studies have simultaneously analysed how telomere dynamics, early-life conditions and late-life survival are all related in a natural setting. Moreover, how early-life telomere dynamics vary over spatial and temporal scales is poorly understood.</w:t>
       </w:r>
     </w:p>
     <w:p>
@@ -571,7 +516,7 @@
         <w:t xml:space="preserve">Acrocephalus sechellensis</w:t>
       </w:r>
       <w:r>
-        <w:t xml:space="preserve">) population on Cousin Island provides an excellent model system for studying senescence in the wild</w:t>
+        <w:t xml:space="preserve">) population on Cousin Island provides an excellent system for studying senescence in the wild</w:t>
       </w:r>
       <w:r>
         <w:t xml:space="preserve"> </w:t>
@@ -666,15 +611,15 @@
     </w:p>
     <w:p>
       <w:r>
-        <w:t xml:space="preserve">In this study we test the prediction that telomeres link early-life environmental variation to late-life fitness. Because telomere dynamics are expected to reflect individual-level variation in the costs of early-life experiences, they may allow a more sensitive analysis of the effects of early-life environmental variation than would be possible with a direct comparison of how survival is affected by the early-life environment. With this in mind, we predict that: i) individuals raised in higher quality conditions will have longer telomeres and reduced telomere shortening, and ii) longer telomeres and lower rates of telomere shortening in early life are associated with greater survival.</w:t>
+        <w:t xml:space="preserve">In this study we examine how telomeres link early-life environmental variation to late-life fitness in the Seychelles warbler. Because telomere dynamics are expected to reflect individual-level variation in the costs of early-life experiences, they may allow a more sensitive analysis of the effects of early-life environmental variation than would be possible with a direct comparison of how survival is affected by the early-life environment. With this in mind, we first conduct an exploratory analysis of how the environmental and social factors experienced in early life affect telomere dynamics. We then test the hypothesis that longer telomeres and lower rates of telomere shortening in early life are associated with greater survival.</w:t>
       </w:r>
     </w:p>
     <w:p>
       <w:pPr>
         <w:pStyle w:val="Heading3"/>
       </w:pPr>
-      <w:bookmarkStart w:id="31" w:name="methods"/>
-      <w:bookmarkEnd w:id="31"/>
+      <w:bookmarkStart w:id="26" w:name="methods"/>
+      <w:bookmarkEnd w:id="26"/>
       <w:r>
         <w:t xml:space="preserve">Methods</w:t>
       </w:r>
@@ -683,8 +628,8 @@
       <w:pPr>
         <w:pStyle w:val="Heading5"/>
       </w:pPr>
-      <w:bookmarkStart w:id="32" w:name="study-species-and-sampling"/>
-      <w:bookmarkEnd w:id="32"/>
+      <w:bookmarkStart w:id="27" w:name="study-species-and-sampling"/>
+      <w:bookmarkEnd w:id="27"/>
       <w:r>
         <w:t xml:space="preserve">Study species and sampling</w:t>
       </w:r>
@@ -892,8 +837,8 @@
       <w:pPr>
         <w:pStyle w:val="Heading5"/>
       </w:pPr>
-      <w:bookmarkStart w:id="33" w:name="molecular-methods"/>
-      <w:bookmarkEnd w:id="33"/>
+      <w:bookmarkStart w:id="28" w:name="molecular-methods"/>
+      <w:bookmarkEnd w:id="28"/>
       <w:r>
         <w:t xml:space="preserve">Molecular methods</w:t>
       </w:r>
@@ -958,24 +903,100 @@
     </w:p>
     <w:p>
       <w:r>
-        <w:t xml:space="preserve">Telomere lengths were measured in 1501 samples. Of these, 1289 were taken cross-sectionally from birds caught within their first year of life, between 1995 and 2014; 354 were nestlings less than one month old (chicks), while the remaining 935 were fledglings and subadults aged between two and twelve months (hereafter referred to as fledglings). For a subset of first-year birds (n = 212 individuals) we had longitudinal data, with an additional sample taken within two years of the original catch. We measured absolute telomere quantity per diploid genome for all samples using a quantitative PCR (qPCR) assay</w:t>
-      </w:r>
-      <w:r>
-        <w:t xml:space="preserve"> </w:t>
-      </w:r>
-      <w:r>
-        <w:t xml:space="preserve">(full details in Barrett et al. 2012)</w:t>
+        <w:t xml:space="preserve">Telomere lengths were measured in 916 samples, . Of these, 832 were taken cross-sectionally from birds caught within their first year of life, between 1995 and 2014. For a subset of first-year birds (n = 84 individuals) we had longitudinal data, with an additional sample taken within two years of the original catch.</w:t>
+      </w:r>
+    </w:p>
+    <w:p>
+      <w:r>
+        <w:t xml:space="preserve">We measured absolute telomere quantity per diploid genome for all samples using a quantitative PCR (qPCR) assay</w:t>
+      </w:r>
+      <w:r>
+        <w:t xml:space="preserve"> </w:t>
+      </w:r>
+      <w:r>
+        <w:t xml:space="preserve">(Barrett et al. 2012)</w:t>
+      </w:r>
+      <w:r>
+        <w:t xml:space="preserve">. Post-qPCR processing of samples was carried out as in Barrett</w:t>
+      </w:r>
+      <w:r>
+        <w:t xml:space="preserve"> </w:t>
+      </w:r>
+      <w:r>
+        <w:rPr>
+          <w:i/>
+        </w:rPr>
+        <w:t xml:space="preserve">et al.</w:t>
+      </w:r>
+      <w:r>
+        <w:t xml:space="preserve"> </w:t>
+      </w:r>
+      <w:r>
+        <w:t xml:space="preserve">(2012)</w:t>
+      </w:r>
+      <w:r>
+        <w:t xml:space="preserve">, with the following amendments. First, averaging of technical repeats was carried out using custom made R scripts (available as supplementary material). Second, a change in batch of SYBR green forced us to raise the annealing temperature of the telomere reaction from 58^oC to 61^oC. This resulted in consistently higher, but repeatable, CQ values for the telomere reaction, so we implemented a simple correction to ensure that telomere lengths were repeatable across annealing temperatures (supplementary material). Finally, we excluded telomere lengths greater than 30kb, which maximised repeatability of our own data</w:t>
+      </w:r>
+      <w:r>
+        <w:t xml:space="preserve"> </w:t>
+      </w:r>
+      <w:r>
+        <w:t xml:space="preserve">(see also</w:t>
+      </w:r>
+      <w:r>
+        <w:t xml:space="preserve"> </w:t>
+      </w:r>
+      <w:r>
+        <w:rPr>
+          <w:b/>
+        </w:rPr>
+        <w:t xml:space="preserve">???</w:t>
+      </w:r>
+      <w:r>
+        <w:t xml:space="preserve">)</w:t>
+      </w:r>
+      <w:r>
+        <w:t xml:space="preserve">. Inter-plate repeatability of final telomere lengths was assessed using the R package rptR</w:t>
+      </w:r>
+      <w:r>
+        <w:t xml:space="preserve"> </w:t>
+      </w:r>
+      <w:r>
+        <w:t xml:space="preserve">(Schielzeth and Nakagawa 2011)</w:t>
       </w:r>
       <w:r>
         <w:t xml:space="preserve">.</w:t>
       </w:r>
     </w:p>
     <w:p>
+      <w:r>
+        <w:t xml:space="preserve">For the subset of samples with longitudinal data we calculated a rate of telomere loss between the first-year and adult samples by subtracting adult telomere length from early-life telomere length and dividing this difference by the length of time (in days) between sampling events. To account for regression to the mean effects, we applied a correction based on correlations among samples within individuals following Verhulst</w:t>
+      </w:r>
+      <w:r>
+        <w:t xml:space="preserve"> </w:t>
+      </w:r>
+      <w:r>
+        <w:rPr>
+          <w:i/>
+        </w:rPr>
+        <w:t xml:space="preserve">et al.</w:t>
+      </w:r>
+      <w:r>
+        <w:t xml:space="preserve"> </w:t>
+      </w:r>
+      <w:r>
+        <w:t xml:space="preserve">(2013)</w:t>
+      </w:r>
+      <w:r>
+        <w:t xml:space="preserve">.</w:t>
+      </w:r>
+    </w:p>
+    <w:p>
       <w:pPr>
         <w:pStyle w:val="Heading5"/>
       </w:pPr>
-      <w:bookmarkStart w:id="34" w:name="statistical-analyses"/>
-      <w:bookmarkEnd w:id="34"/>
+      <w:bookmarkStart w:id="29" w:name="statistical-analyses"/>
+      <w:bookmarkEnd w:id="29"/>
       <w:r>
         <w:t xml:space="preserve">Statistical analyses</w:t>
       </w:r>
@@ -991,21 +1012,7 @@
         <w:t xml:space="preserve">(R Development Core Team 2011)</w:t>
       </w:r>
       <w:r>
-        <w:t xml:space="preserve">. Our sampling regime covers 19 years, and temporal variation in rainfall and food availability on Cousin Island over this period is expected to result in variation in a range of social and environmental variables</w:t>
-      </w:r>
-      <w:r>
-        <w:t xml:space="preserve"> </w:t>
-      </w:r>
-      <w:r>
-        <w:t xml:space="preserve">(Brouwer et al. 2012)</w:t>
-      </w:r>
-      <w:r>
-        <w:t xml:space="preserve">. This makes it difficult to disentangle how spatial and temporal processes differentially affect early-life telomere dynamics. To overcome this, we analysed how variation in early-life telomere length was related to variation in early-life conditions both among and within breeding seasons.</w:t>
-      </w:r>
-    </w:p>
-    <w:p>
-      <w:r>
-        <w:t xml:space="preserve">First, to analyse whether temporal variation in food availability drives population-level variation in telomere dynamics, we calculated mean telomere length among all birds born in a given (major or minor) breeding season (i.e. a cohort), excluding cohorts where the sample size</w:t>
+        <w:t xml:space="preserve">. We used general linear mixed models along with model averaging to explore how spatial variation in early-life environmental and social conditions influenced telomere length within cohorts. As explanatory variables we included age class (nestling or fledgling), tarsus length, sex, territory quality, season (summer or winter) and the number of helping and non-helping subordinate birds present in the natal territory. As random effects we included birth year and qPCR plate ID. We first created a full model containing all of the above terms, and a top model set was then defined, containing all models with AICc</w:t>
       </w:r>
       <w:r>
         <w:t xml:space="preserve"> </w:t>
@@ -1022,28 +1029,6 @@
         <w:t xml:space="preserve"> </w:t>
       </w:r>
       <w:r>
-        <w:t xml:space="preserve">5 birds (leaving a sample size of n = 29 cohorts). We tested for a difference in telomere length among cohorts using a one-way ANOVA, and then used linear regression to test whether variation in mean telomere length among cohorts is explained by temporal variation in insect abundance.</w:t>
-      </w:r>
-    </w:p>
-    <w:p>
-      <w:r>
-        <w:t xml:space="preserve">We then conducted individual-level analyses to test how spatial variation in early-life environmental and social conditions influenced telomere length within cohorts, using general linear models. For these analyses, both response and explanatory variables were standardised by mean-centring within cohorts, thus controlling for any between-cohort temporal variation in telomere length and the social and ecological environment. As explanatory variables we included age class (nestling or fledgling), tarsus length, sex, territory quality and the number of helping and non-helping subordinate birds present in the natal territory. We also included interactions between age class and all the other variables. We used model averaging to assess how these variables shape telomere length and dynamics in early life. We created a full model containing all of the above terms, and a top model set was then defined, containing all models with AICc</w:t>
-      </w:r>
-      <w:r>
-        <w:t xml:space="preserve"> </w:t>
-      </w:r>
-      <m:oMath>
-        <m:r>
-          <m:rPr>
-            <m:sty m:val="p"/>
-          </m:rPr>
-          <m:t>≤</m:t>
-        </m:r>
-      </m:oMath>
-      <w:r>
-        <w:t xml:space="preserve"> </w:t>
-      </w:r>
-      <w:r>
         <w:t xml:space="preserve">6 compared to the best supported model</w:t>
       </w:r>
       <w:r>
@@ -1053,21 +1038,7 @@
         <w:t xml:space="preserve">(Burnham et al. 2011)</w:t>
       </w:r>
       <w:r>
-        <w:t xml:space="preserve">. We report model-averaged coefficients, confidence intervals and 'relative importance', which reflects the relative weights of each predictor variable across the top model set. Model averaging was carried out using the MuMIn package (version 1.10.5) in R</w:t>
-      </w:r>
-      <w:r>
-        <w:t xml:space="preserve"> </w:t>
-      </w:r>
-      <w:r>
-        <w:t xml:space="preserve">(Bartoń 2012)</w:t>
-      </w:r>
-      <w:r>
-        <w:t xml:space="preserve">.</w:t>
-      </w:r>
-    </w:p>
-    <w:p>
-      <w:r>
-        <w:t xml:space="preserve">For individuals with longitudinal data (</w:t>
+        <w:t xml:space="preserve">. We report model-averaged coefficients, confidence intervals and 'relative importance', which reflects the relative weights of each predictor variable across the top model set. For individuals with longitudinal data (</w:t>
       </w:r>
       <w:r>
         <w:rPr>
@@ -1079,38 +1050,38 @@
         <w:t xml:space="preserve"> </w:t>
       </w:r>
       <w:r>
-        <w:t xml:space="preserve">= 212) we calculated a rate of telomere loss between the first-year sample and earliest adult sample by subtracting the adult telomere length from the early-life telomere length and dividing this difference by the length of time (in days) between sampling events. To account for regression to the mean effects, we applied a correction based on correlations among samples within individuals following Verhulst</w:t>
-      </w:r>
-      <w:r>
-        <w:t xml:space="preserve"> </w:t>
-      </w:r>
-      <w:r>
-        <w:rPr>
-          <w:i/>
-        </w:rPr>
-        <w:t xml:space="preserve">et al.</w:t>
-      </w:r>
-      <w:r>
-        <w:t xml:space="preserve"> </w:t>
-      </w:r>
-      <w:r>
-        <w:t xml:space="preserve">(2013)</w:t>
-      </w:r>
-      <w:r>
-        <w:t xml:space="preserve">. Using this dataset we repeated the above analyses of among and within cohort telomere dynamics, replacing telomere length with telomere loss as the response variable.</w:t>
-      </w:r>
-    </w:p>
-    <w:p>
-      <w:r>
-        <w:t xml:space="preserve">Finally, we analysed the effects of telomere dynamics on survival, again by looking at variation both within and among cohorts. First, we tested the prediction that cohort-level telomere dynamics are associated with survival by comparing the mean lifespan of all individuals within each cohort with mean telomere length and rate of loss in that cohort, using linear regression. We then used parametric survival analysis to test whether survival was related to individual-level telomere length and rate of loss. For the latter analysis, again we mean-centred variables within cohorts to eliminate between-season temporal variation in telomeres and survival. The survival time distribution was chosen by comparing the fit of the observed survival data against a range of distributions (exponential, Weibull, log-normal, gamma, Gompertz and generalized F) by visually inspecting plots and comparing AIC values. As explanatory variables of survival, we included early-life telomere length/loss (we ran a separate analysis for each, using the cross-sectional and longitudinal data, respectively), plus the factors identified as being related to telomere length in the previous analysis. With this approach we aimed to assess the relationship between early-life telomere length and survival, while controlling for potentially confounding variables that might be correlated with telomere dynamics.</w:t>
+        <w:t xml:space="preserve">= 84) we repeated the above analyses of telomere dynamics, replacing telomere length with telomere loss as the response variable. In the analysis of telomere loss we also included initial telomere length as an explanatory variable, as longer telomeres have been shown to decrease in length more rapidly, even after correcting for regression to the mean</w:t>
+      </w:r>
+      <w:r>
+        <w:t xml:space="preserve"> </w:t>
+      </w:r>
+      <w:r>
+        <w:t xml:space="preserve">(Verhulst et al. 2013)</w:t>
+      </w:r>
+      <w:r>
+        <w:t xml:space="preserve">. Model averaging was carried out using the MuMIn package (version 1.10.5) in R</w:t>
+      </w:r>
+      <w:r>
+        <w:t xml:space="preserve"> </w:t>
+      </w:r>
+      <w:r>
+        <w:t xml:space="preserve">(Bartoń 2012)</w:t>
+      </w:r>
+      <w:r>
+        <w:t xml:space="preserve">.</w:t>
+      </w:r>
+    </w:p>
+    <w:p>
+      <w:r>
+        <w:t xml:space="preserve">We used Cox regression to test whether survival was related to individual-level telomere length and rate of loss. We ran these models with and without lay year as a frailty term to test whether any effects on telomere length on survival could be explained by cohort effects.</w:t>
       </w:r>
     </w:p>
     <w:p>
       <w:pPr>
         <w:pStyle w:val="Heading3"/>
       </w:pPr>
-      <w:bookmarkStart w:id="35" w:name="results"/>
-      <w:bookmarkEnd w:id="35"/>
+      <w:bookmarkStart w:id="30" w:name="results"/>
+      <w:bookmarkEnd w:id="30"/>
       <w:r>
         <w:t xml:space="preserve">Results</w:t>
       </w:r>
@@ -1119,15 +1090,15 @@
       <w:pPr>
         <w:pStyle w:val="Heading5"/>
       </w:pPr>
-      <w:bookmarkStart w:id="36" w:name="early-life-telomere-length-and-age"/>
-      <w:bookmarkEnd w:id="36"/>
+      <w:bookmarkStart w:id="31" w:name="early-life-telomere-length-and-age"/>
+      <w:bookmarkEnd w:id="31"/>
       <w:r>
         <w:t xml:space="preserve">Early-life telomere length and age</w:t>
       </w:r>
     </w:p>
     <w:p>
       <w:r>
-        <w:t xml:space="preserve">Mean (</w:t>
+        <w:t xml:space="preserve">Inter-plate repeatability of telomere length, based on 283 samples measured at least twice, was 0.78 (CI = 0.73-0.82). Mean (</w:t>
       </w:r>
       <m:oMath>
         <m:r>
@@ -1141,56 +1112,22 @@
         <w:t xml:space="preserve"> </w:t>
       </w:r>
       <w:r>
-        <w:t xml:space="preserve">standard error) telomere length in first-year birds was 4.75</w:t>
-      </w:r>
-      <w:r>
-        <w:t xml:space="preserve"> </w:t>
-      </w:r>
-      <m:oMath>
-        <m:r>
-          <m:rPr>
-            <m:sty m:val="p"/>
-          </m:rPr>
-          <m:t>±</m:t>
-        </m:r>
-      </m:oMath>
-      <w:r>
-        <w:t xml:space="preserve"> </w:t>
-      </w:r>
-      <w:r>
-        <w:t xml:space="preserve">0.11 kb. This was lower than the mean for one-year-old birds based on cross-sectional data (5.19</w:t>
-      </w:r>
-      <w:r>
-        <w:t xml:space="preserve"> </w:t>
-      </w:r>
-      <m:oMath>
-        <m:r>
-          <m:rPr>
-            <m:sty m:val="p"/>
-          </m:rPr>
-          <m:t>±</m:t>
-        </m:r>
-      </m:oMath>
-      <w:r>
-        <w:t xml:space="preserve"> </w:t>
-      </w:r>
-      <w:r>
-        <w:t xml:space="preserve">0.10 kb). However, when we considered age classes within the first year of life separately, we found substantial age-related variation in telomere length (F = 112.20; P = &lt; 0.001). Nestlings had longer telomeres than any other age group, but there was an apparent increase in average telomere length from the fledgling to adult stages (Fig. 1A). However, a longitudinal analysis of telomere loss showed that nestlings and fledglings both lost telomeric DNA early in life, and that there was no difference in the rate of telomere loss between the two age classes (F = 0.16; P = 0.69; Fig. 1B), suggesting that the cross-sectional results represent selective disappearance.</w:t>
+        <w:t xml:space="preserve">standard error) telomere length in first-year birds was longer than in adults of any age (Fig. 1A). We also found substantial age-related variation in telomere length within the first year of life, with longer telomeres in nestlings compared to fledglings (ANOVA; F = 19.29; P = &lt; 0.001; Fig. 1B).</w:t>
       </w:r>
     </w:p>
     <w:p>
       <w:pPr>
         <w:pStyle w:val="Heading5"/>
       </w:pPr>
-      <w:bookmarkStart w:id="37" w:name="among-cohort-variation-in-early-life-telomere-dynamics"/>
-      <w:bookmarkEnd w:id="37"/>
-      <w:r>
-        <w:t xml:space="preserve">Among-cohort variation in early-life telomere dynamics</w:t>
-      </w:r>
-    </w:p>
-    <w:p>
-      <w:r>
-        <w:t xml:space="preserve">Early-life telomere length varied significantly among breeding seasons (one-way ANOVA, F = 5.53; P = &lt; 0.001), and this variation in mean telomere length over breeding seasons was positively related to island-wide food availability (linear regression, R</w:t>
+      <w:bookmarkStart w:id="32" w:name="cohort-level-variation-in-early-life-telomere-dynamics"/>
+      <w:bookmarkEnd w:id="32"/>
+      <w:r>
+        <w:t xml:space="preserve">Cohort-level variation in early-life telomere dynamics</w:t>
+      </w:r>
+    </w:p>
+    <w:p>
+      <w:r>
+        <w:t xml:space="preserve">Early-life telomere length varied significantly among breeding seasons (one-way ANOVA, F = 4.01; P = &lt; 0.001), with a tendency toward shorter telomeres in more recent years (linear regression of mean telomere length and lay year, R</w:t>
       </w:r>
       <w:r>
         <w:rPr>
@@ -1202,7 +1139,7 @@
         <w:t xml:space="preserve"> </w:t>
       </w:r>
       <w:r>
-        <w:t xml:space="preserve">= &lt; 0.01; F = 0.17; P = 0.688; Fig. 2A). Running the regression of cohort-level telomere length and food availability separately for the two age classes revealed a positive, significant relationship in fledglings (R</w:t>
+        <w:t xml:space="preserve">= 0.35; F = 13.46; P = 0.001; Fig. 2). Variation in mean telomere length over breeding seasons was not related yearly variation in island-wide food availability (linear regression, R</w:t>
       </w:r>
       <w:r>
         <w:rPr>
@@ -1214,51 +1151,22 @@
         <w:t xml:space="preserve"> </w:t>
       </w:r>
       <w:r>
-        <w:t xml:space="preserve">= 0.03; F = 0.61; P = 0.446), but no relationship in nestlings (R</w:t>
-      </w:r>
-      <w:r>
-        <w:rPr>
-          <w:vertAlign w:val="superscript"/>
-        </w:rPr>
-        <w:t xml:space="preserve">2</w:t>
-      </w:r>
-      <w:r>
-        <w:t xml:space="preserve"> </w:t>
-      </w:r>
-      <w:r>
-        <w:t xml:space="preserve">= 0.09; F = 1.04; P = 0.332).</w:t>
-      </w:r>
-    </w:p>
-    <w:p>
-      <w:r>
-        <w:t xml:space="preserve">The rate of telomere shortening in early life (taken from the smaller subset of birds for which we had longitudinal samples) also varied significantly among breeding seasons (F = 2.01; P = 0.01), and rates of telomere shortening could be explained by temporal variation in food availability (R</w:t>
-      </w:r>
-      <w:r>
-        <w:rPr>
-          <w:vertAlign w:val="superscript"/>
-        </w:rPr>
-        <w:t xml:space="preserve">2</w:t>
-      </w:r>
-      <w:r>
-        <w:t xml:space="preserve"> </w:t>
-      </w:r>
-      <w:r>
-        <w:t xml:space="preserve">= &lt; 0.01; F = 0.13; P = 0.72). This pattern corresponded with the cross-sectional data: individuals born in seasons with low food availability lost telomeres, on average, at a faster rate than those born in years with high food availability (Fig. 2B). Unfortunately we did not have sufficient sample sizes within cohorts to run this analysis separately between age classes.</w:t>
+        <w:t xml:space="preserve">= &lt; 0.01; F = 0.04; P = 0.84).</w:t>
       </w:r>
     </w:p>
     <w:p>
       <w:pPr>
         <w:pStyle w:val="Heading5"/>
       </w:pPr>
-      <w:bookmarkStart w:id="38" w:name="within-cohort-variation-in-early-life-telomere-dynamics"/>
-      <w:bookmarkEnd w:id="38"/>
-      <w:r>
-        <w:t xml:space="preserve">Within-cohort variation in early-life telomere dynamics</w:t>
-      </w:r>
-    </w:p>
-    <w:p>
-      <w:r>
-        <w:t xml:space="preserve">The top model explaining within-season variation in early-life telomere length contained age class, tarsus length and the number of helpers present in the natal territory, as well as interactions between age class and both tarsus length and the number of helpers (Table S1). This model was much better supported than the null model (</w:t>
+      <w:bookmarkStart w:id="33" w:name="individual-level-variation-in-early-life-telomere-dynamics"/>
+      <w:bookmarkEnd w:id="33"/>
+      <w:r>
+        <w:t xml:space="preserve">Individual-level variation in early-life telomere dynamics</w:t>
+      </w:r>
+    </w:p>
+    <w:p>
+      <w:r>
+        <w:t xml:space="preserve">The top model explaining within-season variation in early-life telomere length contained age class, tarsus length and season (summer vs winter) (Table S1). This model was much better supported than the null model (</w:t>
       </w:r>
       <m:oMath>
         <m:r>
@@ -1269,7 +1177,7 @@
         </m:r>
       </m:oMath>
       <w:r>
-        <w:t xml:space="preserve">AICc = 93.52). Both tarsus length and the number of helpers had high relative importance in the top model set (Fig. 3A), and the model containing these variables explained a reasonable amount of variation in telomere length (R</w:t>
+        <w:t xml:space="preserve">AICc = 70.52; R</w:t>
       </w:r>
       <w:r>
         <w:rPr>
@@ -1281,27 +1189,23 @@
         <w:t xml:space="preserve"> </w:t>
       </w:r>
       <w:r>
-        <w:t xml:space="preserve">= 0.10). Telomere length was positively related to the number of helpers in nestlings, but not in fledglings (Fig. 3B). Tarsus length was negatively related to telomere length in nestlings, but not in fledglings (Fig. 3C).</w:t>
-      </w:r>
-    </w:p>
-    <w:p>
-      <w:r>
-        <w:t xml:space="preserve">For the subset of individuals for which we had longitudinal data, we tested whether the factors previously identified as being related to early-life telomere length (i.e. tarsus length and number of helpers) were also associated with differences in rates of early-life telomere loss. Due to a limited sample size, we considered all age classes together for this analysis. We found that none of these variables were associated with differences in telomere loss (all P &gt; 0.05).</w:t>
-      </w:r>
-    </w:p>
-    <w:p>
-      <w:pPr>
-        <w:pStyle w:val="Heading5"/>
-      </w:pPr>
-      <w:bookmarkStart w:id="39" w:name="early-life-telomere-dynamics-and-survival"/>
-      <w:bookmarkEnd w:id="39"/>
-      <w:r>
-        <w:t xml:space="preserve">Early-life telomere dynamics and survival</w:t>
-      </w:r>
-    </w:p>
-    <w:p>
-      <w:r>
-        <w:t xml:space="preserve">At the population-level, there was no relationship between lifespan and telomere length (R</w:t>
+        <w:t xml:space="preserve">= 0.12). All three variables importance in the top model set, but only ageclass had confidence intervals that did not overlap zero (Fig. 3A). Telomere length was slightly longer in juveniles born in winter compared to summmer seasons, and this effect appeared most pronounced in nestlings (although sample size of nestlings born in winter seasons is very small) (Fig. 4A). Tarsus length was negatively related to telomere length, although much of this effect could be explained by ageclass, as fledglings have both longer tarsi and shorter telomeres compared to nestlings (Fig. 4B).</w:t>
+      </w:r>
+    </w:p>
+    <w:p>
+      <w:r>
+        <w:t xml:space="preserve">The longitudinal data generally showed the same patterns as the cross-sectional data. The top model explaining telomere loss contained age class, tarsus length and season and this model was a better fit than the null model (</w:t>
+      </w:r>
+      <m:oMath>
+        <m:r>
+          <m:rPr>
+            <m:sty m:val="p"/>
+          </m:rPr>
+          <m:t>Δ</m:t>
+        </m:r>
+      </m:oMath>
+      <w:r>
+        <w:t xml:space="preserve">AICc = &lt; 0.01; R</w:t>
       </w:r>
       <w:r>
         <w:rPr>
@@ -1313,32 +1217,30 @@
         <w:t xml:space="preserve"> </w:t>
       </w:r>
       <w:r>
-        <w:t xml:space="preserve">= 0.185; F = 6.14; P = 0.02; Fig. 4A). Testing this relationship separately for each age class revealed that there was no age-specific relationship between lifespan and cohort-level telomere length (both P &gt; 0.2). There was a negative relationship between population-level telomere loss and lifespan, although this was marginally non-significant (R</w:t>
-      </w:r>
-      <w:r>
-        <w:rPr>
-          <w:vertAlign w:val="superscript"/>
-        </w:rPr>
-        <w:t xml:space="preserve">2</w:t>
-      </w:r>
-      <w:r>
-        <w:t xml:space="preserve"> </w:t>
-      </w:r>
-      <w:r>
-        <w:t xml:space="preserve">= 0.394; F = 14.93; P = &lt; 0.01; Fig. 4B).</w:t>
-      </w:r>
-    </w:p>
-    <w:p>
-      <w:r>
-        <w:t xml:space="preserve">For the individual-based survival analysis, a log-normal survival model best fitted the Seychelles warbler data (AIC = 3487.48, AIC of next best distribution (Weibull) = 3585.54). A survival model including all first-year birds showed that early-life telomere length had a positive effect on survival, but this relationship was marginally non-significant (estimate = -0.045, CI = -0.068--0.022). Running this analysis between age classes revealed differential survival effects. Nestling telomere length had no effect on survival (estimate = -0.031, CI = -0.076-0.014; Fig. 5A), but telomere length at the fledgling stage was significantly related to survival (estimate = -0.003, CI = -0.029-0.024). This effect was positive, with increased survival later in life associated with longer telomeres (Fig. 6B). Finally, using the longitudinal data, we found no effect of early-life telomere shortening on subsequent survival, although again the estimate was positive, and confidence intervals only marginally overlapped zero (estimate = &lt; 0.01, CI = -0.129-0.088).</w:t>
+        <w:t xml:space="preserve">= 0.06). Fledglings lost telomeres at a lower rate compared to nestlings, while birds with longer tarsi and birds born in winter seasons had higher rates of telomere shortening compared to those born in the summer (Fig. 3B). However, it is important to note that sample size for this longitudinal analysis was small and all confidence intervals overlapped zero (Fig. 3B).</w:t>
+      </w:r>
+    </w:p>
+    <w:p>
+      <w:pPr>
+        <w:pStyle w:val="Heading5"/>
+      </w:pPr>
+      <w:bookmarkStart w:id="34" w:name="early-life-telomere-dynamics-and-survival"/>
+      <w:bookmarkEnd w:id="34"/>
+      <w:r>
+        <w:t xml:space="preserve">Early-life telomere dynamics and survival</w:t>
+      </w:r>
+    </w:p>
+    <w:p>
+      <w:r>
+        <w:t xml:space="preserve">A survival model including only early-life telomere length revealed a significant and positive effect on survival (estimate = 0.405, P = 0.002; Fig. 2). However, when we controlled for cohort effects by including lay year as a frailty term in the model, telomere length was no longer a significant predictor of survival (estimate = 0.173, P = 0.220; Fig. 2). The longitudinal data showed that the amount of telomere shortening experienced in early life had no effect on survival, regardless of whether we included lay year (estimate = &lt; 0.001, P = 0.716), or excluded it (estimate = &lt; 0.001, P = 0.388).</w:t>
       </w:r>
     </w:p>
     <w:p>
       <w:pPr>
         <w:pStyle w:val="Heading3"/>
       </w:pPr>
-      <w:bookmarkStart w:id="40" w:name="discussion"/>
-      <w:bookmarkEnd w:id="40"/>
+      <w:bookmarkStart w:id="35" w:name="discussion"/>
+      <w:bookmarkEnd w:id="35"/>
       <w:r>
         <w:t xml:space="preserve">Discussion</w:t>
       </w:r>
@@ -1538,8 +1440,8 @@
       <w:pPr>
         <w:pStyle w:val="Heading3"/>
       </w:pPr>
-      <w:bookmarkStart w:id="41" w:name="acknowledgements"/>
-      <w:bookmarkEnd w:id="41"/>
+      <w:bookmarkStart w:id="36" w:name="acknowledgements"/>
+      <w:bookmarkEnd w:id="36"/>
       <w:r>
         <w:t xml:space="preserve">Acknowledgements</w:t>
       </w:r>
@@ -1553,8 +1455,8 @@
       <w:pPr>
         <w:pStyle w:val="Heading3"/>
       </w:pPr>
-      <w:bookmarkStart w:id="42" w:name="references"/>
-      <w:bookmarkEnd w:id="42"/>
+      <w:bookmarkStart w:id="37" w:name="references"/>
+      <w:bookmarkEnd w:id="37"/>
       <w:r>
         <w:t xml:space="preserve">References</w:t>
       </w:r>
@@ -1700,7 +1602,13 @@
         <w:pStyle w:val="Bibliography"/>
       </w:pPr>
       <w:r>
-        <w:t xml:space="preserve">Drummond, H., C. Rodríguez, and D. Oro. 2011. Natural ’poor start’ does not increase mortality over the lifetime. Proceedings of the Royal Society B: Biological Sciences 278:3421–3427.</w:t>
+        <w:t xml:space="preserve">Drummond, H., C. Rodr</w:t>
+      </w:r>
+      <w:r>
+        <w:t xml:space="preserve">í</w:t>
+      </w:r>
+      <w:r>
+        <w:t xml:space="preserve">guez, and D. Oro. 2011. Natural ’poor start’ does not increase mortality over the lifetime. Proceedings of the Royal Society B: Biological Sciences 278:3421–3427.</w:t>
       </w:r>
     </w:p>
     <w:p>
@@ -1769,7 +1677,7 @@
       <w:r>
         <w:t xml:space="preserve"> </w:t>
       </w:r>
-      <w:hyperlink r:id="rId43">
+      <w:hyperlink r:id="rId38">
         <w:r>
           <w:rPr>
             <w:rStyle w:val="Link"/>
@@ -2026,6 +1934,14 @@
         <w:pStyle w:val="Bibliography"/>
       </w:pPr>
       <w:r>
+        <w:t xml:space="preserve">Schielzeth, H., and S. Nakagawa. 2011. rptR: Repeatability for Gaussian and non-Gaussian data. R package version 0.6.404/r42.</w:t>
+      </w:r>
+    </w:p>
+    <w:p>
+      <w:pPr>
+        <w:pStyle w:val="Bibliography"/>
+      </w:pPr>
+      <w:r>
         <w:t xml:space="preserve">Schultner, J., B. Moe, O. Chastel, C. Bech, and A. S. Kitaysky. 2014. Migration and stress during reproduction govern telomere dynamics in a seabird. Biology Letters 10:20130889.</w:t>
       </w:r>
     </w:p>
@@ -2039,7 +1955,7 @@
       <w:r>
         <w:t xml:space="preserve"> </w:t>
       </w:r>
-      <w:hyperlink r:id="rId44">
+      <w:hyperlink r:id="rId39">
         <w:r>
           <w:rPr>
             <w:rStyle w:val="Link"/>
@@ -2389,7 +2305,7 @@
     </w:lvl>
   </w:abstractNum>
   <w:abstractNum w:abstractNumId="990">
-    <w:nsid w:val="ccc8fff0"/>
+    <w:nsid w:val="e30a93c2"/>
     <w:multiLevelType w:val="multilevel"/>
     <w:lvl w:ilvl="0">
       <w:numFmt w:val="bullet"/>
@@ -2470,7 +2386,7 @@
     </w:lvl>
   </w:abstractNum>
   <w:abstractNum w:abstractNumId="99411">
-    <w:nsid w:val="2a2ec729"/>
+    <w:nsid w:val="123bdf67"/>
     <w:multiLevelType w:val="multilevel"/>
     <w:lvl w:ilvl="0">
       <w:start w:val="1"/>

</xml_diff>

<commit_message>
Discussion and fogure edits
</commit_message>
<xml_diff>
--- a/Manuscript/SW_early_life_telomeres.docx
+++ b/Manuscript/SW_early_life_telomeres.docx
@@ -212,7 +212,7 @@
     </w:p>
     <w:p>
       <w:r>
-        <w:t xml:space="preserve">Understanding the short and long term costs of individual early-life experiences is fundamental to understanding life-history evolution. Telomeres, the protective caps at the ends of chromosomes, shorten in response to oxidative stress, and telomere shortening is correlated with reduced survival. Thus, telomere dynamics may help us quantify individual variation in early-life costs, and enhance our understanding of how poor conditions in early life are related to later-life survival. We tested how telomere dynamics are related to spatiotemporal variation in early-life conditions and later-life survival in the Seychelles warbler (</w:t>
+        <w:t xml:space="preserve">Understanding the short and long term costs of individual early-life experiences is fundamental to understanding life-history evolution. Telomeres, the protective caps at the ends of chromosomes, shorten in response to oxidative stress, and telomere shortening is correlated with reduced survival. Thus, it is possible that telomere dynamics may help us quantify individual variation in early-life costs, and enhance our understanding of how poor conditions in early life are related to later-life survival. We tested how telomere dynamics are related to spatio-temporal variation in early-life conditions and later-life survival in the Seychelles warbler (</w:t>
       </w:r>
       <w:r>
         <w:rPr>
@@ -221,7 +221,7 @@
         <w:t xml:space="preserve">Acrocephalus sechellensis</w:t>
       </w:r>
       <w:r>
-        <w:t xml:space="preserve">), across multiple cohorts spanning 14 years. we found that, in accordance with other studies, telomere length and loss are greatest in early life. We then show that juvenile telomere lengths varies markedly among cohorts, with average telomere length varying by . We found no evidence that early-life social environment (number of helpers, group size) or ecological conditions (territory quality) were related to telomere length, although we found tentative evidence that telomere length varied among summer and winter breeding seasons. Finally, we found that increased survival later in life was associated with longer telomeres in early life, but this effect was at the cohort, rather than individual, level. Our results highlight the inmportance of cohort effects in studies of telomere length.</w:t>
+        <w:t xml:space="preserve">), using a large dataset of 935 juveniles from multiple cohorts spanning 16 years. Despite cross-sectional data showing that telomere length decreases with age, and most that telomere length decreases most rapidly early in life, using longitudinal data we found that significant reductions in telomere length can only be detected within the first few months of life - after this, longitudinal changes in telomere length were not significantly different from zero. Juvenile telomere length varied markedly among cohorts, and this cohort variation was related to the season (birds born in winter seasons had longer telomeres), and to population density (birds bird in years with higher populaiton density had longer telomered). Within cohorts, we found no evidence that the early-life social environment or ecological conditions were related to telomere length or rates of shortening. Finally, we found no relationship between early-life and survival to adulthood. Our data suggest that telomeres are subject to strong population-level variation, but suggest that the resolution of telomeres as a useful biomarker of individual-level cost is likely to be age-dependent, and in many cases limited.</w:t>
       </w:r>
     </w:p>
     <w:p>
@@ -345,7 +345,7 @@
     </w:p>
     <w:p>
       <w:r>
-        <w:t xml:space="preserve">While it is clear that silver spoon effects can occur, we have little understanding of how and under what conditions early-life environments will affect adult fitness. However , we do expect the later-life consequences of a good or poor start to vary among individuals, populations and species because the phenotypic consequences of an adverse environment can depend on an individual's initial condition, and genetic or epigenetic makeup</w:t>
+        <w:t xml:space="preserve">While it is clear that silver spoon effects can occur, we have little understanding of how and under what conditions early-life environments will affect adult fitness. We expect the later-life consequences of a good or poor start to vary among individuals, populations and species because the phenotypic consequences of an adverse environment can depend on an individual's initial condition, and genetic or epigenetic makeup</w:t>
       </w:r>
       <w:r>
         <w:t xml:space="preserve"> </w:t>
@@ -449,10 +449,10 @@
         <w:t xml:space="preserve"> </w:t>
       </w:r>
       <w:r>
-        <w:t xml:space="preserve">(Barrett and Richardson 2011; Simons 2015)</w:t>
-      </w:r>
-      <w:r>
-        <w:t xml:space="preserve">, there is now excellent evidence that telomeres can act as biomarkers of cost in wild populations, providing a signature of the ecological stress that has been experienced and is otherwise difficult to detect</w:t>
+        <w:t xml:space="preserve">(Simons 2015)</w:t>
+      </w:r>
+      <w:r>
+        <w:t xml:space="preserve">, there is mounting evidence that telomeres can act as biomarkers of cost in wild populations, providing a signature of the ecological stress that has been experienced and is otherwise difficult to detect</w:t>
       </w:r>
       <w:r>
         <w:t xml:space="preserve"> </w:t>
@@ -466,7 +466,7 @@
     </w:p>
     <w:p>
       <w:r>
-        <w:t xml:space="preserve">There is evidence from a range of taxa that the greatest rate of telomere loss occurs in early life</w:t>
+        <w:t xml:space="preserve">There is evidence from a range of taxa that the greatest rate of telomere shortening occurs in early life</w:t>
       </w:r>
       <w:r>
         <w:t xml:space="preserve"> </w:t>
@@ -475,7 +475,7 @@
         <w:t xml:space="preserve">(e.g. Frenck et al. 1998; Haussmann et al. 2003)</w:t>
       </w:r>
       <w:r>
-        <w:t xml:space="preserve">, and that the extent of this telomere shortening is influenced by the conditions experienced during that period</w:t>
+        <w:t xml:space="preserve">, and that the extent of this shortening is influenced by the conditions experienced during that period</w:t>
       </w:r>
       <w:r>
         <w:t xml:space="preserve"> </w:t>
@@ -484,7 +484,7 @@
         <w:t xml:space="preserve">(Price et al. 2013; Monaghan 2014; Nettle et al. 2015b; Reichert et al. 2015)</w:t>
       </w:r>
       <w:r>
-        <w:t xml:space="preserve">. Importantly, early-life telomere dynamics have been associated with both short-term and late-life survival</w:t>
+        <w:t xml:space="preserve">. Early-life telomere dynamics have been associated with both short-term and late-life survival</w:t>
       </w:r>
       <w:r>
         <w:t xml:space="preserve"> </w:t>
@@ -611,7 +611,7 @@
     </w:p>
     <w:p>
       <w:r>
-        <w:t xml:space="preserve">In this study we examine how telomeres link early-life environmental variation to late-life fitness in the Seychelles warbler. Because telomere dynamics are expected to reflect individual-level variation in the costs of early-life experiences, they may allow a more sensitive analysis of the effects of early-life environmental variation than would be possible with a direct comparison of how survival is affected by the early-life environment. With this in mind, we first conduct an exploratory analysis of how the environmental and social factors experienced in early life affect telomere dynamics. We then test the hypothesis that longer telomeres and lower rates of telomere shortening in early life are associated with greater survival.</w:t>
+        <w:t xml:space="preserve">In this study we examine how telomeres are related to early-life environmental variation and short and long-term survival in the Seychelles warbler. Because telomere dynamics are expected to reflect individual-level variation in the costs of early-life experiences, they may allow a more sensitive analysis of the effects of early-life environmental variation than would be possible with a direct comparison of how survival is affected by the early-life environment. With this in mind, we first conduct an exploratory analysis of how the environmental and social factors experienced in early life affect telomere dynamics. We then test the hypothesis that longer telomeres and lower rates of telomere shortening in early life are associated with greater survival.</w:t>
       </w:r>
     </w:p>
     <w:p>
@@ -898,7 +898,7 @@
         <w:t xml:space="preserve">(1998)</w:t>
       </w:r>
       <w:r>
-        <w:t xml:space="preserve">. Prior to telomere analysis, DNA concentration and purity were quantified using a NanoDrop 8000 Spectrophotometer (ThermoScientific), and the following thesholds were applied before samples were included for further analysis: i) DNA concentration must be at least 15 ng</w:t>
+        <w:t xml:space="preserve">. Prior to telomere analysis, DNA concentration and purity were quantified using a NanoDrop 8000 Spectrophotometer (ThermoScientific), and the following thresholds were applied before samples were included for further analysis: i) DNA concentration must be at least 15 ng</w:t>
       </w:r>
       <w:r>
         <w:t xml:space="preserve"> </w:t>
@@ -955,7 +955,7 @@
         <w:t xml:space="preserve"> </w:t>
       </w:r>
       <w:r>
-        <w:t xml:space="preserve">before telomere measurement. We measured telomere length for all samples using a quantitative PCR (qPCR) assay of telomeres and a GPADH control gene, using the molecular methods outlined by Barrett</w:t>
+        <w:t xml:space="preserve">before telomere measurement. We measured telomere length for all samples using a quantitative PCR (qPCR) assay of telomeres and a GAPDH control gene, using the molecular methods outlined by Barrett</w:t>
       </w:r>
       <w:r>
         <w:t xml:space="preserve"> </w:t>
@@ -1030,12 +1030,16 @@
         <w:t xml:space="preserve">)</w:t>
       </w:r>
       <w:r>
-        <w:t xml:space="preserve">. We chose to use RTL rather than continuing with the previously used method for claculating absolute telomere length, as i) using RTL enabled us to run more samples per plate (as an oligo standard is not required), ii) the RTL method was less susceptible to batch effects (Appendix 1), and iii) very few other studies have calculated absolute telomere length, and our experience suggests that cross-species comparisons are unlikely to be reliable.</w:t>
-      </w:r>
-    </w:p>
-    <w:p>
-      <w:r>
-        <w:t xml:space="preserve">Inter-plate repeatability of final telomere lengths was assessed using the R package rptR</w:t>
+        <w:t xml:space="preserve">. We chose to use RTL rather than continuing with the previously used method for calculating absolute telomere length</w:t>
+      </w:r>
+      <w:r>
+        <w:t xml:space="preserve"> </w:t>
+      </w:r>
+      <w:r>
+        <w:t xml:space="preserve">(Barrett et al. 2012)</w:t>
+      </w:r>
+      <w:r>
+        <w:t xml:space="preserve">, as i) using RTL enabled us to run more samples per plate (as an oligo standard is not required), ii) the RTL method was less susceptible to batch effects (Appendix 1), and iii) very few other studies have calculated absolute telomere length, and our experience suggests that cross-species comparisons are unlikely to be reliable. Inter-plate repeatability of final telomere lengths was assessed using the R package rptR</w:t>
       </w:r>
       <w:r>
         <w:t xml:space="preserve"> </w:t>
@@ -1049,7 +1053,35 @@
     </w:p>
     <w:p>
       <w:r>
-        <w:t xml:space="preserve">Telomere lengths were measured using a total of 1436 samples, . Of these, 1068 were taken cross-sectionally from birds caught within their first year of life, between 1998 and 2014. For a subset of first-year birds (n = 368 individuals) we had longitudinal data, with an additional sample taken as an adult. For these individuals we calculated the absolute amount of telomere loss between the first-year and adult samples by subtracting adult telomere length from early-life telomere length, as well as a rate of telomere loss by dividing this difference by the length of time (in days) between sampling events.</w:t>
+        <w:t xml:space="preserve">For a subset of first-year birds for which we had longitudinal data, with an additional sample taken as an adult. For these individuals we calculated the within-individual change in RTL by subtracting adult RTL from early-life RTL (hereafter</w:t>
+      </w:r>
+      <w:r>
+        <w:t xml:space="preserve"> </w:t>
+      </w:r>
+      <m:oMath>
+        <m:r>
+          <m:rPr>
+            <m:sty m:val="p"/>
+          </m:rPr>
+          <m:t>Δ</m:t>
+        </m:r>
+      </m:oMath>
+      <w:r>
+        <w:t xml:space="preserve">RTL). Negative values of</w:t>
+      </w:r>
+      <w:r>
+        <w:t xml:space="preserve"> </w:t>
+      </w:r>
+      <m:oMath>
+        <m:r>
+          <m:rPr>
+            <m:sty m:val="p"/>
+          </m:rPr>
+          <m:t>Δ</m:t>
+        </m:r>
+      </m:oMath>
+      <w:r>
+        <w:t xml:space="preserve">RTL reflect telomere shortening, while positive values reflect telomere lengthening.</w:t>
       </w:r>
     </w:p>
     <w:p>
@@ -1073,12 +1105,117 @@
         <w:t xml:space="preserve">(R Development Core Team 2011)</w:t>
       </w:r>
       <w:r>
-        <w:t xml:space="preserve">. Telomere length was log transfomred to fit assumptions of normality. We first explored how telomere length varied within the first year of life and over time using linear regression (telomere length vs age in months), and one-way ANOVA (telomere length vs cohort). With the longitudinal data, we tested how telomeres shorten with age by testing how telomere loss and rate of loss were related to the time interval between sampling events, using linear models. If telomeres are lost at a constant rate from early age, we expect the time between sampling events to be positively and linearly relaited to telomere loss no, and unrelated to rate of loss. If, however, telomeres are lost at a greater rate early in life we expect a non-linear or negative relationship between telomere loss and time between sampling events, and a significant (linear or non-linear) decrease in telomere rate of loss with time interval.</w:t>
-      </w:r>
-    </w:p>
-    <w:p>
-      <w:r>
-        <w:t xml:space="preserve">We then used a general linear mixed model approach to explore how spatial variation in early-life environmental and social conditions influenced telomere length within cohorts. Model averaging was carried out using the MuMIn package (version 1.10.5) in R</w:t>
+        <w:t xml:space="preserve">. Because we are using a different measure of telomere length to the previous study of adult telomere dynamics in this species</w:t>
+      </w:r>
+      <w:r>
+        <w:t xml:space="preserve"> </w:t>
+      </w:r>
+      <w:r>
+        <w:t xml:space="preserve">(</w:t>
+      </w:r>
+      <w:r>
+        <w:rPr>
+          <w:b/>
+        </w:rPr>
+        <w:t xml:space="preserve">???</w:t>
+      </w:r>
+      <w:r>
+        <w:t xml:space="preserve">)</w:t>
+      </w:r>
+      <w:r>
+        <w:t xml:space="preserve">, as well as including many additional samples, we first re-tested, using all available samples, whether telomere length decreases with age and</w:t>
+      </w:r>
+      <w:r>
+        <w:t xml:space="preserve"> </w:t>
+      </w:r>
+      <m:oMath>
+        <m:r>
+          <m:rPr>
+            <m:sty m:val="p"/>
+          </m:rPr>
+          <m:t>Δ</m:t>
+        </m:r>
+      </m:oMath>
+      <w:r>
+        <w:t xml:space="preserve">age</w:t>
+      </w:r>
+      <w:r>
+        <w:t xml:space="preserve"> </w:t>
+      </w:r>
+      <w:r>
+        <w:t xml:space="preserve">(a longitudinal measure based on within-subsject centring; Pol and Wright 2009)</w:t>
+      </w:r>
+      <w:r>
+        <w:t xml:space="preserve"> </w:t>
+      </w:r>
+      <w:r>
+        <w:t xml:space="preserve">in the Seychelles warbler, using linear mixed models, with individual ID as a random effect. For the analysis of</w:t>
+      </w:r>
+      <w:r>
+        <w:t xml:space="preserve"> </w:t>
+      </w:r>
+      <m:oMath>
+        <m:r>
+          <m:rPr>
+            <m:sty m:val="p"/>
+          </m:rPr>
+          <m:t>Δ</m:t>
+        </m:r>
+      </m:oMath>
+      <w:r>
+        <w:t xml:space="preserve">age we we only included birds who had been sampled at least twice. We then explored how telomere length varied within the first year of life (telomere length vs age in months) and over time (telomere length vs cohort ID). For this analysis we had bvery few birds with multiple samples, so we used linear models including only the first sample for each individual.</w:t>
+      </w:r>
+    </w:p>
+    <w:p>
+      <w:r>
+        <w:t xml:space="preserve">To assess our resolution for detecting telomere shortening, we tested, for each age class, whether</w:t>
+      </w:r>
+      <w:r>
+        <w:t xml:space="preserve"> </w:t>
+      </w:r>
+      <m:oMath>
+        <m:r>
+          <m:rPr>
+            <m:sty m:val="p"/>
+          </m:rPr>
+          <m:t>Δ</m:t>
+        </m:r>
+      </m:oMath>
+      <w:r>
+        <w:t xml:space="preserve">RTL was significantly lower than zero, using one-sample t-tests. We then tested how</w:t>
+      </w:r>
+      <w:r>
+        <w:t xml:space="preserve"> </w:t>
+      </w:r>
+      <m:oMath>
+        <m:r>
+          <m:rPr>
+            <m:sty m:val="p"/>
+          </m:rPr>
+          <m:t>Δ</m:t>
+        </m:r>
+      </m:oMath>
+      <w:r>
+        <w:t xml:space="preserve">RTL was related to the time interval between sampling events, using linear models. A significantly negative slope indicates that telomere shortening occurs linearly over time, while the time point at which</w:t>
+      </w:r>
+      <w:r>
+        <w:t xml:space="preserve"> </w:t>
+      </w:r>
+      <m:oMath>
+        <m:r>
+          <m:rPr>
+            <m:sty m:val="p"/>
+          </m:rPr>
+          <m:t>Δ</m:t>
+        </m:r>
+      </m:oMath>
+      <w:r>
+        <w:t xml:space="preserve">RTL is significantly lower than zero can be considered the time period over which we have the resolution to detect reductions in telomere length.</w:t>
+      </w:r>
+    </w:p>
+    <w:p>
+      <w:r>
+        <w:t xml:space="preserve">We used general linear mixed models with model averaging to explore how spatial variation in early-life environmental and social conditions influenced telomere length within cohorts. Model averaging was carried out using the MuMIn package (version 1.10.5) in R</w:t>
       </w:r>
       <w:r>
         <w:t xml:space="preserve"> </w:t>
@@ -1087,7 +1224,7 @@
         <w:t xml:space="preserve">(Bartoń 2012)</w:t>
       </w:r>
       <w:r>
-        <w:t xml:space="preserve">. We first created a full model containing the following explanatory variables: age (in months), tarsus length, sex, territory quality, season (summer or winter) and the number of helping and non-helping subordinate birds present in the natal territory. We also included interaction terms between age and all the other variables as telomere dynamics are epxected to vary within the first year of life</w:t>
+        <w:t xml:space="preserve">. We first created a full model containing the following explanatory variables: age (in months), tarsus length, sex, territory quality, season (summer or winter) and the number of helping and non-helping subordinate birds present in the natal territory. We also included interaction terms between age and all the other variables as telomere dynamics are expected to vary within the first year of life</w:t>
       </w:r>
       <w:r>
         <w:t xml:space="preserve"> </w:t>
@@ -1134,12 +1271,23 @@
         <w:t xml:space="preserve"> </w:t>
       </w:r>
       <w:r>
-        <w:t xml:space="preserve">= 368) we repeated the above analyses of telomere dynamics, replacing telomere length with telomere loss as the response variable, and excluding the plate ID random effect (as each measurement of telomere loss was based on two or more measurements, and so run on multiple plates).</w:t>
-      </w:r>
-    </w:p>
-    <w:p>
-      <w:r>
-        <w:t xml:space="preserve">We used Cox regression, implemented in the survival package in R</w:t>
+        <w:t xml:space="preserve">= 340) we repeated the above analyses of telomere dynamics, replacing telomere length with telomere loss as the response variable, and excluding the plate ID random effect (as each measurement of telomere loss was based on two or more measurements, and so run on multiple plates).</w:t>
+      </w:r>
+    </w:p>
+    <w:p>
+      <w:r>
+        <w:t xml:space="preserve">We used generalised linear mixed models to test whether telomere length/loss were related to survival to adulthood. Models were set up with a binomial error structure, and included RTL/</w:t>
+      </w:r>
+      <m:oMath>
+        <m:r>
+          <m:rPr>
+            <m:sty m:val="p"/>
+          </m:rPr>
+          <m:t>Δ</m:t>
+        </m:r>
+      </m:oMath>
+      <w:r>
+        <w:t xml:space="preserve">RTL and juvenile age as explanatory variable, along with the same random effects as for the model averaging (see above). We then used Cox regression, implemented in the survival package in R</w:t>
       </w:r>
       <w:r>
         <w:t xml:space="preserve"> </w:t>
@@ -1157,7 +1305,7 @@
         <w:t xml:space="preserve">)</w:t>
       </w:r>
       <w:r>
-        <w:t xml:space="preserve">, to test whether survival was related to individual-level telomere length and rate of loss. For the cross-sectional data we used lifespan (in years) as survival time, while for the longitudinal data we used remaining lifespan from the second sampling event. We ran these models with cohort as a frailty term to exclude cohort effects.</w:t>
+        <w:t xml:space="preserve">, to test whether long-term survival was related to individual-level telomere dynamics. For the cross-sectional data we used lifespan (in years) as survival time, while for the longitudinal data we used remaining lifespan from the second sampling event. We ran these models with cohort as a frailty term to exclude cohort effects, and only included cohorts in which at least 70 percent of individuals had died (all years up to and including 2007).</w:t>
       </w:r>
     </w:p>
     <w:p>
@@ -1171,18 +1319,8 @@
       </w:r>
     </w:p>
     <w:p>
-      <w:pPr>
-        <w:pStyle w:val="Heading5"/>
-      </w:pPr>
-      <w:bookmarkStart w:id="31" w:name="early-life-telomere-dynamics"/>
-      <w:bookmarkEnd w:id="31"/>
-      <w:r>
-        <w:t xml:space="preserve">Early-life telomere dynamics</w:t>
-      </w:r>
-    </w:p>
-    <w:p>
-      <w:r>
-        <w:t xml:space="preserve">Efficiecies (mean</w:t>
+      <w:r>
+        <w:t xml:space="preserve">We measured telomere lengths using a total of 1686 unique samples from juvenile and adult Seychelles warblers. Of these, 935 samples were taken cross-sectionally from birds caught within their first year of life, and of these juvenile birds, we had additional longitudinal samples for 340. Efficiencies (mean</w:t>
       </w:r>
       <w:r>
         <w:t xml:space="preserve"> </w:t>
@@ -1196,7 +1334,7 @@
         </m:r>
       </m:oMath>
       <w:r>
-        <w:t xml:space="preserve">) for our telomere and GAPDH reactions were (1.79</w:t>
+        <w:t xml:space="preserve">) for our telomere and GAPDH reactions were (1.80</w:t>
       </w:r>
       <w:r>
         <w:t xml:space="preserve"> </w:t>
@@ -1213,7 +1351,7 @@
         <w:t xml:space="preserve"> </w:t>
       </w:r>
       <w:r>
-        <w:t xml:space="preserve">0.04) and (1.92</w:t>
+        <w:t xml:space="preserve">0.04) and (1.93</w:t>
       </w:r>
       <w:r>
         <w:t xml:space="preserve"> </w:t>
@@ -1230,104 +1368,25 @@
         <w:t xml:space="preserve"> </w:t>
       </w:r>
       <w:r>
-        <w:t xml:space="preserve">0.06) respectively. Inter-plate repeatability of telomere length, based on XX samples measured at least twice, was 0.78 (CI = 0.73-0.82).</w:t>
-      </w:r>
-    </w:p>
-    <w:p>
-      <w:r>
-        <w:t xml:space="preserve">RTL dereased with age both within the first year of life (R</w:t>
-      </w:r>
-      <w:r>
-        <w:rPr>
-          <w:vertAlign w:val="superscript"/>
-        </w:rPr>
-        <w:t xml:space="preserve">2</w:t>
-      </w:r>
-      <w:r>
-        <w:t xml:space="preserve"> </w:t>
-      </w:r>
-      <w:r>
-        <w:t xml:space="preserve">= 0.03; F = 33.43; P &lt; 0.001), and across the entire Seychelles warbler lifespan (R</w:t>
-      </w:r>
-      <w:r>
-        <w:rPr>
-          <w:vertAlign w:val="superscript"/>
-        </w:rPr>
-        <w:t xml:space="preserve">2</w:t>
-      </w:r>
-      <w:r>
-        <w:t xml:space="preserve"> </w:t>
-      </w:r>
-      <w:r>
-        <w:t xml:space="preserve">= 0.02; F = 48.32; P &lt; 0.001; Fig. 1A). Longitudinal data showed that the rate of early-life telomere shortening also decreased with age (R</w:t>
-      </w:r>
-      <w:r>
-        <w:rPr>
-          <w:vertAlign w:val="superscript"/>
-        </w:rPr>
-        <w:t xml:space="preserve">2</w:t>
-      </w:r>
-      <w:r>
-        <w:t xml:space="preserve"> </w:t>
-      </w:r>
-      <w:r>
-        <w:t xml:space="preserve">= 0.02; F = 7.87; P = 0.005).</w:t>
-      </w:r>
-    </w:p>
-    <w:p>
-      <w:r>
-        <w:t xml:space="preserve">Both early-life RTL and rate of loss varied significantly among breeding seasons (one-way ANOVA, telomere length: F = 3.32; P &lt; 0.001; Fig, 1C; telomere loss: F = 2.16; P &lt; 0.001; Fig, 2). Variation in median RTL over breeding seasons in fledglings and subadults was not related temporal variation in territory quality (linear regression, R</w:t>
-      </w:r>
-      <w:r>
-        <w:rPr>
-          <w:vertAlign w:val="superscript"/>
-        </w:rPr>
-        <w:t xml:space="preserve">2</w:t>
-      </w:r>
-      <w:r>
-        <w:t xml:space="preserve"> </w:t>
-      </w:r>
-      <w:r>
-        <w:t xml:space="preserve">= 0.01; F = 0.30; P = 0.59), island-wide food availability (R</w:t>
-      </w:r>
-      <w:r>
-        <w:rPr>
-          <w:vertAlign w:val="superscript"/>
-        </w:rPr>
-        <w:t xml:space="preserve">2</w:t>
-      </w:r>
-      <w:r>
-        <w:t xml:space="preserve"> </w:t>
-      </w:r>
-      <w:r>
-        <w:t xml:space="preserve">= 0.02; F = 0.43; P = 0.52) or population density (R</w:t>
-      </w:r>
-      <w:r>
-        <w:rPr>
-          <w:vertAlign w:val="superscript"/>
-        </w:rPr>
-        <w:t xml:space="preserve">2</w:t>
-      </w:r>
-      <w:r>
-        <w:t xml:space="preserve"> </w:t>
-      </w:r>
-      <w:r>
-        <w:t xml:space="preserve">= 0.09; F = 2.31; P = 0.14).</w:t>
+        <w:t xml:space="preserve">0.04) respectively. Inter-plate repeatability of RTL, based on 392 samples measured at least twice, was 0.78 (CI = 0.73-0.82).</w:t>
       </w:r>
     </w:p>
     <w:p>
       <w:pPr>
         <w:pStyle w:val="Heading5"/>
       </w:pPr>
-      <w:bookmarkStart w:id="32" w:name="early-life-environment-and-early-life-telomere-dynamics"/>
-      <w:bookmarkEnd w:id="32"/>
-      <w:r>
-        <w:t xml:space="preserve">Early-life environment and early-life telomere dynamics</w:t>
-      </w:r>
-    </w:p>
-    <w:p>
-      <w:r>
-        <w:t xml:space="preserve">The top model explaining variation in early-life RTL contained age, season (summer vs winter), tarsus length, and the interaction between age and tarsus length (Table S1). The top model was much better supported than a null model (</w:t>
+      <w:bookmarkStart w:id="31" w:name="early-life-rtl"/>
+      <w:bookmarkEnd w:id="31"/>
+      <w:r>
+        <w:t xml:space="preserve">Early-life RTL</w:t>
+      </w:r>
+    </w:p>
+    <w:p>
+      <w:r>
+        <w:t xml:space="preserve">Considering the entire Seychelles warbler lifespan, RTL decreased with age (t = -7.31; P &lt; 0.001; Fig. 1A), and with</w:t>
+      </w:r>
+      <w:r>
+        <w:t xml:space="preserve"> </w:t>
       </w:r>
       <m:oMath>
         <m:r>
@@ -1338,12 +1397,60 @@
         </m:r>
       </m:oMath>
       <w:r>
-        <w:t xml:space="preserve">AICc = 48.51), and all three effects were statistically significant (Fig. 2A). RTL was higher in winter compared to summer seasons (Fig. 2B). Tarsus length was negatively related to RTL in nestlings, unrelated to RTL in fledglings, and positively related to RTL in subadults (Fig. 2C).</w:t>
-      </w:r>
-    </w:p>
-    <w:p>
-      <w:r>
-        <w:t xml:space="preserve">Model averaging results from the longitudinal data are shown in Figure 3A. The top model explaining telomere loss contained age and season (Table S2). This model was a significantly better fit than the null model (</w:t>
+        <w:t xml:space="preserve">age (t = -3.82; P &lt; 0.001; Fig. 1B). RTL also decreased with age within the first year of life (i.e. excluding adult samples; R</w:t>
+      </w:r>
+      <w:r>
+        <w:rPr>
+          <w:vertAlign w:val="superscript"/>
+        </w:rPr>
+        <w:t xml:space="preserve">2</w:t>
+      </w:r>
+      <w:r>
+        <w:t xml:space="preserve"> </w:t>
+      </w:r>
+      <w:r>
+        <w:t xml:space="preserve">= 0.03; t = -5.42; P &lt; 0.001). Early-life RTL varied significantly among cohorts (one-way ANOVA, telomere length: F = 3.32; P &lt; 0.001), and cohort-level variation in juvenile RTL (taken as the median for each cohort) was positively related to adult population density (R</w:t>
+      </w:r>
+      <w:r>
+        <w:rPr>
+          <w:vertAlign w:val="superscript"/>
+        </w:rPr>
+        <w:t xml:space="preserve">2</w:t>
+      </w:r>
+      <w:r>
+        <w:t xml:space="preserve"> </w:t>
+      </w:r>
+      <w:r>
+        <w:t xml:space="preserve">= 0.27; t = 3.04; P = 0.01; Fig. 1C). Variation in cohort-level RTL was not related temporal variation in territory quality (linear regression, R</w:t>
+      </w:r>
+      <w:r>
+        <w:rPr>
+          <w:vertAlign w:val="superscript"/>
+        </w:rPr>
+        <w:t xml:space="preserve">2</w:t>
+      </w:r>
+      <w:r>
+        <w:t xml:space="preserve"> </w:t>
+      </w:r>
+      <w:r>
+        <w:t xml:space="preserve">= 0.07; t = -1.33; P = 0.20), or island-wide food availability (R</w:t>
+      </w:r>
+      <w:r>
+        <w:rPr>
+          <w:vertAlign w:val="superscript"/>
+        </w:rPr>
+        <w:t xml:space="preserve">2</w:t>
+      </w:r>
+      <w:r>
+        <w:t xml:space="preserve"> </w:t>
+      </w:r>
+      <w:r>
+        <w:t xml:space="preserve">= 0.07; t = -1.30; P = 0.21).</w:t>
+      </w:r>
+    </w:p>
+    <w:p>
+      <w:r>
+        <w:t xml:space="preserve">The top model explaining variation in early-life RTL contained age, sex, season (summer vs winter), tarsus length, and the interaction between age and tarsus length (Table S1). The top model was much better supported than a null model (</w:t>
       </w:r>
       <m:oMath>
         <m:r>
@@ -1354,7 +1461,181 @@
         </m:r>
       </m:oMath>
       <w:r>
-        <w:t xml:space="preserve">AICc = 6.46). Juveniles born in winter seasons had higher rates of telomere shortening compared to birds born in summer seasons, but this effect was weak (Fig. 3B), although this effect was weak and confidence intervals overlapped zero (Fig. 3A). There was no evidence that tarsus length was related to telomere shortening in the same way that telomere length was (Fig. 3C).</w:t>
+        <w:t xml:space="preserve">AICc = 36.55), and with the exception of the sex and tarsus effects, model-averaged confidence intervals did not overlap zero (Fig. 2A). RTL was higher in winter compared to summer seasons (Fig. 2B). Tarsus length was negatively related to RTL in nestlings, unrelated to RTL in fledglings, and positively related to RTL in subadults (Fig. 2C). Males had slightly longer telomeres than females, prarticularly at the fledgling and subadult stages (Fig. 2D), although this effect was weak.</w:t>
+      </w:r>
+    </w:p>
+    <w:p>
+      <w:pPr>
+        <w:pStyle w:val="Heading5"/>
+      </w:pPr>
+      <w:bookmarkStart w:id="32" w:name="early-life-telomere-shortening"/>
+      <w:bookmarkEnd w:id="32"/>
+      <w:r>
+        <w:t xml:space="preserve">Early-life telomere shortening</w:t>
+      </w:r>
+    </w:p>
+    <w:p>
+      <w:r>
+        <w:t xml:space="preserve">Longitudinal data showed that early-life RTL was positively, but weakly, related to adult RTL (R</w:t>
+      </w:r>
+      <w:r>
+        <w:rPr>
+          <w:vertAlign w:val="superscript"/>
+        </w:rPr>
+        <w:t xml:space="preserve">2</w:t>
+      </w:r>
+      <w:r>
+        <w:t xml:space="preserve"> </w:t>
+      </w:r>
+      <w:r>
+        <w:t xml:space="preserve">= 0.022; t = 2.40; P = 0.017; Fig. 3A).</w:t>
+      </w:r>
+      <w:r>
+        <w:t xml:space="preserve"> </w:t>
+      </w:r>
+      <m:oMath>
+        <m:r>
+          <m:rPr>
+            <m:sty m:val="p"/>
+          </m:rPr>
+          <m:t>Δ</m:t>
+        </m:r>
+      </m:oMath>
+      <w:r>
+        <w:t xml:space="preserve">RTL was significantly lower than zero in nestlings (t = -4.91; P &lt; 0.001), but not in fledglings (t = 0.07; P = 0.94) or subadults (t = 0.81; P = 0.42). In line with this,</w:t>
+      </w:r>
+      <w:r>
+        <w:t xml:space="preserve"> </w:t>
+      </w:r>
+      <m:oMath>
+        <m:r>
+          <m:rPr>
+            <m:sty m:val="p"/>
+          </m:rPr>
+          <m:t>Δ</m:t>
+        </m:r>
+      </m:oMath>
+      <w:r>
+        <w:t xml:space="preserve">RTL increased with age in early life (R</w:t>
+      </w:r>
+      <w:r>
+        <w:rPr>
+          <w:vertAlign w:val="superscript"/>
+        </w:rPr>
+        <w:t xml:space="preserve">2</w:t>
+      </w:r>
+      <w:r>
+        <w:t xml:space="preserve"> </w:t>
+      </w:r>
+      <w:r>
+        <w:t xml:space="preserve">= 0.04; t = 3.51; P &lt; 0.001), suggesting that telomere shortening was highest shortly after the nestling phase. In nestlings,</w:t>
+      </w:r>
+      <w:r>
+        <w:t xml:space="preserve"> </w:t>
+      </w:r>
+      <m:oMath>
+        <m:r>
+          <m:rPr>
+            <m:sty m:val="p"/>
+          </m:rPr>
+          <m:t>Δ</m:t>
+        </m:r>
+      </m:oMath>
+      <w:r>
+        <w:t xml:space="preserve">RTL did not vary with the time between sampling events (R</w:t>
+      </w:r>
+      <w:r>
+        <w:rPr>
+          <w:vertAlign w:val="superscript"/>
+        </w:rPr>
+        <w:t xml:space="preserve">2</w:t>
+      </w:r>
+      <w:r>
+        <w:t xml:space="preserve"> </w:t>
+      </w:r>
+      <w:r>
+        <w:t xml:space="preserve">0.003; t = 0.47; P = 0.636). However, for fledglings and subadults</w:t>
+      </w:r>
+      <w:r>
+        <w:t xml:space="preserve"> </w:t>
+      </w:r>
+      <m:oMath>
+        <m:r>
+          <m:rPr>
+            <m:sty m:val="p"/>
+          </m:rPr>
+          <m:t>Δ</m:t>
+        </m:r>
+      </m:oMath>
+      <w:r>
+        <w:t xml:space="preserve">RTL decreased with the length of time between sampling events (R</w:t>
+      </w:r>
+      <w:r>
+        <w:rPr>
+          <w:vertAlign w:val="superscript"/>
+        </w:rPr>
+        <w:t xml:space="preserve">2</w:t>
+      </w:r>
+      <w:r>
+        <w:t xml:space="preserve"> </w:t>
+      </w:r>
+      <w:r>
+        <w:t xml:space="preserve">= 0.02; t = -2.20; P = 0.029). In flesdglings and subadults,</w:t>
+      </w:r>
+      <w:r>
+        <w:t xml:space="preserve"> </w:t>
+      </w:r>
+      <m:oMath>
+        <m:r>
+          <m:rPr>
+            <m:sty m:val="p"/>
+          </m:rPr>
+          <m:t>Δ</m:t>
+        </m:r>
+      </m:oMath>
+      <w:r>
+        <w:t xml:space="preserve">RTL did not decrease below zero until ~3 years between sampling events was allowed, and confidence limits overlapped zero regardless of the amount of time between sampling events (Fig 3B). Together, these results suggest that the majority of observable telomere shortening in Seychelles warblers occurs in the first six months of life. We therefore restricted the remaining analyses of</w:t>
+      </w:r>
+      <w:r>
+        <w:t xml:space="preserve"> </w:t>
+      </w:r>
+      <m:oMath>
+        <m:r>
+          <m:rPr>
+            <m:sty m:val="p"/>
+          </m:rPr>
+          <m:t>Δ</m:t>
+        </m:r>
+      </m:oMath>
+      <w:r>
+        <w:t xml:space="preserve">RTL to birds sampled as nestlings.</w:t>
+      </w:r>
+    </w:p>
+    <w:p>
+      <m:oMath>
+        <m:r>
+          <m:rPr>
+            <m:sty m:val="p"/>
+          </m:rPr>
+          <m:t>Δ</m:t>
+        </m:r>
+      </m:oMath>
+      <w:r>
+        <w:t xml:space="preserve">RTL did not differ significantly among cohorts (F = 0.76; P 0.699), although power for this analysis was limited as longitudinal sample sizes within cohorts was low (Fig. 3C). Model selection revealed that the top model explaining</w:t>
+      </w:r>
+      <w:r>
+        <w:t xml:space="preserve"> </w:t>
+      </w:r>
+      <m:oMath>
+        <m:r>
+          <m:rPr>
+            <m:sty m:val="p"/>
+          </m:rPr>
+          <m:t>Δ</m:t>
+        </m:r>
+      </m:oMath>
+      <w:r>
+        <w:t xml:space="preserve">RTL was the null model (Table S2), and confidence limits for all explanatory terms overlapped zero (Fig. 4A).</w:t>
       </w:r>
     </w:p>
     <w:p>
@@ -1369,12 +1650,40 @@
     </w:p>
     <w:p>
       <w:r>
-        <w:t xml:space="preserve">Telomere length in early life did not affect survival to adulthood (estimate = -0.24; P = 0.19), and there was no interaction effect between RTL and juvenile age on survival to adulthood (estimate = 0.00; P = 0.99). To separate out cohort-level RTL affected survival we calculated cohort-level RTL (i.e. the mean for each cohort) and added this term to a logistic regression. However, we found no effect of RTL on survival to adulthood (estimate = -0.42; P = 0.50), and no interaction with juvenile age (estimate = -0.10; P = 0.64)</w:t>
-      </w:r>
-    </w:p>
-    <w:p>
-      <w:r>
-        <w:t xml:space="preserve">Cox regression also showed no effect of individual-level or cohort-level RTL on survival later in life (individual-level: estimate = 0.05, P = 0.64; cohort-level: estimate = 0.63, P = 0.26). Using the longitudinal data, we found that the amount of telomere shortening experienced in early life had no effect on survival (estimate &lt; 0.001, P = 0.806).</w:t>
+        <w:t xml:space="preserve">Early-life RTL was not related to survival to adulthood (estimate = -0.58; P = 0.08), with no interaction effect between RTL and juvenile age on survival to adulthood (estimate = 0.07; P = 0.26). To test whether cohort-level effects on RTL influenced survival we calculated cohort-level RTL (i.e. the median RTL for each cohort) and added this term to a GLMM, and found that cofort-level RTL was not related to survival to adulthood (estimate = -1.04; P = 0.14), with no interaction with juvenile age (estimate = 0.32; P = 0.16). Using the longitudinal data, we found that</w:t>
+      </w:r>
+      <w:r>
+        <w:t xml:space="preserve"> </w:t>
+      </w:r>
+      <m:oMath>
+        <m:r>
+          <m:rPr>
+            <m:sty m:val="p"/>
+          </m:rPr>
+          <m:t>Δ</m:t>
+        </m:r>
+      </m:oMath>
+      <w:r>
+        <w:t xml:space="preserve">RTL had no effect on survival to the year after the second sampling event (estimate = -0.77; P = 0.75).</w:t>
+      </w:r>
+    </w:p>
+    <w:p>
+      <w:r>
+        <w:t xml:space="preserve">Cox regression showed no effect of individual-level or cohort-level RTL on survival later in life (individual-level: estimate = 0.15, P = 0.28; cohort-level: estimate = 1.25, P = 0.07), and no interaction between RTL and age on survival (individual-level: estimate = -0.05, P = 0.23; cohort-level: estimate = 0.05, P = 0.80).</w:t>
+      </w:r>
+      <w:r>
+        <w:t xml:space="preserve"> </w:t>
+      </w:r>
+      <m:oMath>
+        <m:r>
+          <m:rPr>
+            <m:sty m:val="p"/>
+          </m:rPr>
+          <m:t>Δ</m:t>
+        </m:r>
+      </m:oMath>
+      <w:r>
+        <w:t xml:space="preserve">RTL was not related to longer-term survival (estimate 0.515, P = 0.223).</w:t>
       </w:r>
     </w:p>
     <w:p>
@@ -1389,12 +1698,49 @@
     </w:p>
     <w:p>
       <w:r>
-        <w:t xml:space="preserve">Here we use the long-term study of a closed population of Seychelles warblers to assess the relationships between early-life conditions, telomere length and survival. We find that while RTL varies</w:t>
-      </w:r>
-    </w:p>
-    <w:p>
-      <w:r>
-        <w:t xml:space="preserve">The clearest result from our study is that RTL varies among cohorts. Very few studies have shown that temporal variation in telomere dynamics occurs in natural populations, and to our knowledge the studies that have done so were limited to just two seasons</w:t>
+        <w:t xml:space="preserve">Here we use one of the largest datasets to date to assess the relationships between early-life conditions, telomere length and survival in a closed population of Seychelles warblers. We found that, as in other studies, telomeres are lost at the greatest rate very early in life. We found that telomere dynamics are subject to strong seasonal and cohort effects, but that temporal variation in RTL is not related to any of the environmental variables tested. Within seasons, we found no evidence that the ecological or social environment influenced telomere dynamics, and we found no evidence that early-life telomere length is related to juvenile or later-life survival.</w:t>
+      </w:r>
+    </w:p>
+    <w:p>
+      <w:r>
+        <w:t xml:space="preserve">Our study adds the the growing number showing that telomere length decreases most rapidly in early life</w:t>
+      </w:r>
+      <w:r>
+        <w:t xml:space="preserve"> </w:t>
+      </w:r>
+      <w:r>
+        <w:t xml:space="preserve">(e.g. Frenck et al. 1998; Haussmann et al. 2003; Heidinger et al. 2012)</w:t>
+      </w:r>
+      <w:r>
+        <w:t xml:space="preserve">. In the Seychelles warbler, although cross-sectional and longitudinal data show that RTL at the population level decreases with age throughout the warbler lifespan (Fig. 1), we found that individual-level telomere shortening can only be detected very early in life (Fig. 3).</w:t>
+      </w:r>
+    </w:p>
+    <w:p>
+      <w:r>
+        <w:t xml:space="preserve">Model averaging showed that in addition to juvenile age, tarsus length was related to juvenile RTL in an age-dependent manner (Fig. 2). However, this most likely an additional age effect - in passerine birds tarsus length is correlated with age during the nestling stage, but not after fledging</w:t>
+      </w:r>
+      <w:r>
+        <w:t xml:space="preserve"> </w:t>
+      </w:r>
+      <w:r>
+        <w:t xml:space="preserve">(Ricklefs 1976)</w:t>
+      </w:r>
+      <w:r>
+        <w:t xml:space="preserve">. Telomere loss is most rapid early in life due to ongoing cell replication</w:t>
+      </w:r>
+      <w:r>
+        <w:t xml:space="preserve"> </w:t>
+      </w:r>
+      <w:r>
+        <w:t xml:space="preserve">(Frenck et al. 1998)</w:t>
+      </w:r>
+      <w:r>
+        <w:t xml:space="preserve">, and a negative correlation between RTL and body size in early life is therefore expected.</w:t>
+      </w:r>
+    </w:p>
+    <w:p>
+      <w:r>
+        <w:t xml:space="preserve">Perhaps the clearest result from our study is that RTL varies among cohorts. Very few studies have shown that temporal variation in telomere dynamics occurs in natural populations, these have been limited to just two seasons</w:t>
       </w:r>
       <w:r>
         <w:t xml:space="preserve"> </w:t>
@@ -1403,12 +1749,12 @@
         <w:t xml:space="preserve">(Mizutani et al. 2013; Watson et al. 2015)</w:t>
       </w:r>
       <w:r>
-        <w:t xml:space="preserve">. The long-term Seychelles warbler dataset has allowed us to show that temporal variation in telomere dynamics does occur at the population level over longer time periods.</w:t>
-      </w:r>
-    </w:p>
-    <w:p>
-      <w:r>
-        <w:t xml:space="preserve">We suspect that the novelty in our finding temporal, environmentally-induced variation in telomere dynamics within a population is more due to a lack of available long-term datasets with telomere screening, rather than the Seychelles warbler being unique. Indeed, the environment on Cousin is benign in comparison with many regions outside the tropics, where populations undergo large fluctuations in size</w:t>
+        <w:t xml:space="preserve">. The long-term Seychelles warbler dataset has allowed us to show that temporal variation in telomere dynamics does occur at the population level over longer time periods. We found that this temporal variation was related to population density, and the season. The difference in RTL between birds born in summer and winter seasons is more surprising, especially given the strength and directionality of the effect. We find that birds born in winter seasons having longer telomeres, despite the . One possible explanation for this is that parents in good condition are more likely to breed</w:t>
+      </w:r>
+    </w:p>
+    <w:p>
+      <w:r>
+        <w:t xml:space="preserve">We suspect that the novelty in our finding temporal variation in telomere dynamics within a population is more due to a lack of available long-term datasets with telomere screening, rather than the Seychelles warbler being unique. Indeed, the population on Cousin is relatively stable in comparison with other populations, which can undergo large fluctuations in size</w:t>
       </w:r>
       <w:r>
         <w:t xml:space="preserve"> </w:t>
@@ -1417,44 +1763,21 @@
         <w:t xml:space="preserve">(e.g. Coulson et al. 2001)</w:t>
       </w:r>
       <w:r>
-        <w:t xml:space="preserve">. If our findings are replicated in other systems and population-level variation in early-life telomere dynamics is common in nature, this has potential conseaquences for our understanding of telomere dynamics in natural populations. In particular, our findings suggest that the telomere dynamics of a population at a given point in time represent a snapshot of a temporally varying process. More research is now needed within and across multiple cohorts and populations to better understand how how and why population-level telomere dynamics vary over space and time.</w:t>
-      </w:r>
-    </w:p>
-    <w:p>
-      <w:r>
-        <w:t xml:space="preserve">In the Seychelles warbler we found only weak evidence that any of the social or environmental vairables we measured affect juvenile RTL. This is surprising a poor social and ecological environment is known to be detrimental to juvenile Seychelles warblers, both in terms of oxidative stress and later life survival. Possible explanations for this finding include i) temporal variation in RTL in our data is so strong that we are unable to detect spatial trends, ii) within-cohort variation in RTL is explained by a variable that we have not included in our analyses, or iii) that effects are generally weak and levels of noise in our telomere measurments and/or ecological data preclude detection of significant effects. Future research should therefore examine, in a quantitative genetic framework, how genetic and environmental components, and their interactions, affect telomere dynamics and senescence in natural populations</w:t>
-      </w:r>
-      <w:r>
-        <w:t xml:space="preserve"> </w:t>
-      </w:r>
-      <w:r>
-        <w:t xml:space="preserve">(Asghar et al. 2014; Becker et al. 2015)</w:t>
-      </w:r>
-      <w:r>
-        <w:t xml:space="preserve">.</w:t>
-      </w:r>
-    </w:p>
-    <w:p>
-      <w:r>
-        <w:t xml:space="preserve">Our data suggest that, in addition to age class, tarsus length and season had weak effects on juvenile RTL (Figs 3, 4). The tarsus effect most likely reflects the fact that in passerine birds tarsus length is correlated with age during the nestling stage</w:t>
-      </w:r>
-      <w:r>
-        <w:t xml:space="preserve"> </w:t>
-      </w:r>
-      <w:r>
-        <w:t xml:space="preserve">(Ricklefs 1976)</w:t>
-      </w:r>
-      <w:r>
-        <w:t xml:space="preserve">. Telomere loss is most rapid early in life due to ongoing cell replication</w:t>
-      </w:r>
-      <w:r>
-        <w:t xml:space="preserve"> </w:t>
-      </w:r>
-      <w:r>
-        <w:t xml:space="preserve">(Frenck et al. 1998)</w:t>
-      </w:r>
-      <w:r>
-        <w:t xml:space="preserve">, and a negative correlation between RTL and body size in early life is therefore expected. Indeed, that age class affects both tarsus length and RTL can be clearly seen in our data (Fig. 4B). The difference in RTL between birds born in summer and winter seasons is more surprising, especially given the directionality of the effect. We find that birds born in winter seasons having longer telomeres (Fig. 4A), while the opp. One possible explanation for this is that parents in good condition are more likely to breed</w:t>
+        <w:t xml:space="preserve">. If our findings are replicated in other systems and population-level variation in early-life telomere dynamics is common in nature, this has potential consequences for our understanding of telomere dynamics in natural populations. In particular, our findings suggest that the telomere dynamics of a population at a given point in time represent a snapshot of a temporally varying process. More research is now needed within and across multiple cohorts and populations to better understand how how and why population-level telomere dynamics vary over space and time.</w:t>
+      </w:r>
+    </w:p>
+    <w:p>
+      <w:r>
+        <w:t xml:space="preserve">Within cohorts, we found no evidence that any of the social or environmental variables we measured affect juvenile RTL. This is surprising, as a poor social and ecological environment is known to be detrimental to juvenile Seychelles warblers, both in terms of oxidative stress and later life survival. Possible explanations for this finding include i) temporal variation in RTL in our data imasks our ability to detect spatial trends, ii) within-cohort variation in RTL is explained by a variable that we have not included in our analyses, or iii) that effects are generally weak and levels of noise in our telomere measurements and/or ecological data preclude detection of significant effects. One thing unclear at present is to what extent early-life telomere length reflects inheritance</w:t>
+      </w:r>
+      <w:r>
+        <w:t xml:space="preserve"> </w:t>
+      </w:r>
+      <w:r>
+        <w:t xml:space="preserve">(Asghar et al. 2014; e.g. Becker et al. 2015)</w:t>
+      </w:r>
+      <w:r>
+        <w:t xml:space="preserve">, and future research on the Seychelles warbler will examine, in a quantitative genetic framework, how genetic and environmental components, and their interactions, affect telomere dynamics and senescence in natural populations.</w:t>
       </w:r>
     </w:p>
     <w:p>
@@ -1496,16 +1819,6 @@
       </w:r>
       <w:r>
         <w:t xml:space="preserve">, have been linked with early-life telomere dynamics.</w:t>
-      </w:r>
-    </w:p>
-    <w:p>
-      <w:r>
-        <w:t xml:space="preserve">Finally, our study highlights some of the diffculties asosciated with studying telomere dynamics in natural populations.</w:t>
-      </w:r>
-    </w:p>
-    <w:p>
-      <w:r>
-        <w:t xml:space="preserve">Our longitudinal dataset was limited, both in terms of sample size and resolution (i.e. time between sampling events). Seychelles warblers are rarely sampled more than once within their first year of life, so much of the telomere shortening that occurs in early life will be missed with our sampling regime. It is likely, therefore that only very strong effects of environmental variation on telomere loss will be detected in this dataset. Thus telomere length constitutes a better indicator of early-life stress.</w:t>
       </w:r>
     </w:p>
     <w:p>
@@ -1543,7 +1856,7 @@
     </w:p>
     <w:p>
       <w:r>
-        <w:t xml:space="preserve">We thank Nature Seychelles for facilitating the long-term Seychelles warbler project. The Seychelles Bureau of Standards and Department of Environment gave permission for sampling and fieldwork. Emma Barrett laid the foundations for this study, generating much of the telomere data. We thank everyone who has helped in the field, and the current Seychelles warbler research group for useful discussions. This work was funded by two Natural Environment Research Council (NERC) grants to DSR (NE/F02083X/1 and NE/K005502/1). HLD was funded by a NERC fellowship.</w:t>
+        <w:t xml:space="preserve">We thank Nature Seychelles for facilitating the long-term Seychelles warbler project. The Seychelles Bureau of Standards and Department of Environment gave permission for sampling and fieldwork. Emma Barrett laid the foundations for this study, generating the original telomere qPCR protocol. We thank everyone who has helped in the field, and the Seychelles warbler research group for discussions. This work was funded by two Natural Environment Research Council (NERC) grants to DSR (NE/F02083X/1 and NE/K005502/1). LGS was also funded by an EGI Fellowship from the University of Oxford, and HLD by a NERC fellowship.</w:t>
       </w:r>
     </w:p>
     <w:p>
@@ -1570,14 +1883,6 @@
       </w:pPr>
       <w:r>
         <w:t xml:space="preserve">Asghar, M., D. Hasselquist, B. Hansson, P. Zehtindjiev, H. Westerdahl, and S. Bensch. 2015. Hidden costs of infection: Chronic malaria accelerates telomere degradation and senescence in wild birds. Science 347:436–438.</w:t>
-      </w:r>
-    </w:p>
-    <w:p>
-      <w:pPr>
-        <w:pStyle w:val="Bibliography"/>
-      </w:pPr>
-      <w:r>
-        <w:t xml:space="preserve">Barrett, E. L. B., and D. S. Richardson. 2011. Sex differences in telomeres and lifespan. Aging Cell 10:913–21.</w:t>
       </w:r>
     </w:p>
     <w:p>
@@ -1942,6 +2247,14 @@
       </w:pPr>
       <w:r>
         <w:t xml:space="preserve">Nussey, D., L. Kruuk, A. Morris, and T. Clutton-Brock. 2007. Environmental conditions in early life influence ageing rates in a wild population of red deer. Current Biology 17:R1000–R1001.</w:t>
+      </w:r>
+    </w:p>
+    <w:p>
+      <w:pPr>
+        <w:pStyle w:val="Bibliography"/>
+      </w:pPr>
+      <w:r>
+        <w:t xml:space="preserve">Pol, M. van de, and J. Wright. 2009. A simple method for distinguishing within-versus between-subject effects using mixed models. Animal Behaviour 77:753–758.</w:t>
       </w:r>
     </w:p>
     <w:p>
@@ -2392,7 +2705,7 @@
     </w:lvl>
   </w:abstractNum>
   <w:abstractNum w:abstractNumId="990">
-    <w:nsid w:val="6cf06d04"/>
+    <w:nsid w:val="961120fb"/>
     <w:multiLevelType w:val="multilevel"/>
     <w:lvl w:ilvl="0">
       <w:numFmt w:val="bullet"/>
@@ -2473,7 +2786,7 @@
     </w:lvl>
   </w:abstractNum>
   <w:abstractNum w:abstractNumId="99411">
-    <w:nsid w:val="ce76f755"/>
+    <w:nsid w:val="97038cec"/>
     <w:multiLevelType w:val="multilevel"/>
     <w:lvl w:ilvl="0">
       <w:start w:val="1"/>

</xml_diff>

<commit_message>
Removed RTL methods and cited Kat. Other general edits before sending to Dave
</commit_message>
<xml_diff>
--- a/Manuscript/SW_early_life_telomeres.docx
+++ b/Manuscript/SW_early_life_telomeres.docx
@@ -197,7 +197,7 @@
         <w:t xml:space="preserve"> </w:t>
       </w:r>
       <w:r>
-        <w:t xml:space="preserve">Early-life telomeres and survival</w:t>
+        <w:t xml:space="preserve">Early-life telomeres</w:t>
       </w:r>
     </w:p>
     <w:p>
@@ -249,7 +249,7 @@
         </w:numPr>
       </w:pPr>
       <w:r>
-        <w:t xml:space="preserve">We found that at the population level, telomere length decreases with cross-sectional and longitudinal measures of age, and that telomere length decreases most rapidly early in life. However, at the individual level we found only a very weak relationship between juvenile and adult telomere length, and that significant reductions in telomere length can only be detected within the first few months of life - after this, longitudinal changes in telomere length were not significantly different from zero.</w:t>
+        <w:t xml:space="preserve">We found that at the population level, telomere length decreases with cross-sectional and longitudinal measures of age, and that telomere length decreases most rapidly early in life. However, at the individual level we found no relationship between juvenile and adult telomere length, and that significant reductions in telomere length can only be detected within the first few months of life - after this, longitudinal changes in telomere length were not significantly different from zero.</w:t>
       </w:r>
     </w:p>
     <w:p>
@@ -260,7 +260,7 @@
         </w:numPr>
       </w:pPr>
       <w:r>
-        <w:t xml:space="preserve">Juvenile telomere length varied markedly among cohorts, and this cohort variation was related to the environment. Birds born in 'minor' winter seasons, and birds born in years with higher populaiton density, had longer telomeres. Within cohorts, we found no evidence that the early-life social environment or ecological conditions were related to telomere length or rates of shortening. We also found no relationship between early-life telomere dynamics and survival later in life.</w:t>
+        <w:t xml:space="preserve">Juvenile telomere length varied markedly among cohorts, and birds born in years with higher population density had longer telomeres. Within cohorts, we found no evidence that the early-life social environment or ecological conditions were related to telomere length or rates of shortening. We also found no relationship between early-life telomere dynamics and survival later in life.</w:t>
       </w:r>
     </w:p>
     <w:p>
@@ -271,7 +271,7 @@
         </w:numPr>
       </w:pPr>
       <w:r>
-        <w:t xml:space="preserve">Our data suggest that telomeres are subject to strong population-level variation, but suggest that the resolution of telomeres as a useful biomarker of individual-level cost is likely to be age-dependent, and in many cases limited.</w:t>
+        <w:t xml:space="preserve">Our data suggest that telomeres are subject to strong population-level variation, and that telomeres at a point in time represent a snapshot of a fluid eco-evolutionary process. At the individual-level, however, our data suggest that the resolution of telomeres as biomarkers of cost is likely to be age-dependent, and in some cases limited.</w:t>
       </w:r>
     </w:p>
     <w:p>
@@ -285,7 +285,7 @@
         <w:t xml:space="preserve"> </w:t>
       </w:r>
       <w:r>
-        <w:t xml:space="preserve">Life-history; Seychelles warbler; Senescence; Survival</w:t>
+        <w:t xml:space="preserve">Life-history; Telomere; Seychelles warbler; Senescence</w:t>
       </w:r>
     </w:p>
     <w:p>
@@ -974,12 +974,7 @@
         <w:t xml:space="preserve"> </w:t>
       </w:r>
       <w:r>
-        <w:t xml:space="preserve">(based on a mean of three measurements), ii) the 260/280 ratio has to be between 1.8 and 2 and, iii) the 260/230 ratio should be higher than 1.8. DNA integrity was further validated by visualization with ethidium bromide after electrophoresis on a 1.2% agarose gel, and all samples with evidence of DNA degradation were re-extracted or excluded.</w:t>
-      </w:r>
-    </w:p>
-    <w:p>
-      <w:r>
-        <w:t xml:space="preserve">All DNA extractions that passed the above criteria were diluted to 3.3 ng</w:t>
+        <w:t xml:space="preserve">(based on a mean of three measurements), ii) the 260/280 ratio has to be between 1.8 and 2 and, iii) the 260/230 ratio should be higher than 1.8. DNA integrity was further validated by visualization with ethidium bromide after electrophoresis on a 1.2% agarose gel, and all samples with evidence of DNA degradation were re-extracted or excluded. All DNA extractions that passed the above criteria were diluted to 3.3 ng</w:t>
       </w:r>
       <w:r>
         <w:t xml:space="preserve"> </w:t>
@@ -1005,7 +1000,7 @@
         <w:t xml:space="preserve"> </w:t>
       </w:r>
       <w:r>
-        <w:t xml:space="preserve">before telomere measurement. We measured telomere length for all samples using a quantitative PCR (qPCR) assay of telomeres and a GAPDH control gene, using the molecular methods outlined by Barrett</w:t>
+        <w:t xml:space="preserve">before telomere measurement. We measured relative telomere length (RTL) for all samples using a quantitative PCR (qPCR) assay of telomeres and a GAPDH control gene, using the molecular methods outlined by Bebbington</w:t>
       </w:r>
       <w:r>
         <w:t xml:space="preserve"> </w:t>
@@ -1020,90 +1015,12 @@
         <w:t xml:space="preserve"> </w:t>
       </w:r>
       <w:r>
-        <w:t xml:space="preserve">(2012)</w:t>
-      </w:r>
-      <w:r>
-        <w:t xml:space="preserve">, with two amendments. A change in batch of SYBR green forced us to raise the annealing temperature of the telomere reaction from 58</w:t>
-      </w:r>
-      <w:r>
-        <w:rPr>
-          <w:vertAlign w:val="superscript"/>
-        </w:rPr>
-        <w:t xml:space="preserve">o</w:t>
-      </w:r>
-      <w:r>
-        <w:t xml:space="preserve">C to 61</w:t>
-      </w:r>
-      <w:r>
-        <w:rPr>
-          <w:vertAlign w:val="superscript"/>
-        </w:rPr>
-        <w:t xml:space="preserve">o</w:t>
-      </w:r>
-      <w:r>
-        <w:t xml:space="preserve">C for the majority of samples. However, this did not affect final telomere length values (see below). Second, to avoid bacth effects, we randomised samples among plates. We used the program LinRegPCR</w:t>
-      </w:r>
-      <w:r>
-        <w:t xml:space="preserve"> </w:t>
-      </w:r>
-      <w:r>
-        <w:t xml:space="preserve">(Ruijter et al. 2009)</w:t>
-      </w:r>
-      <w:r>
-        <w:t xml:space="preserve"> </w:t>
-      </w:r>
-      <w:r>
-        <w:t xml:space="preserve">to correct for baseline fluorescence and calculate efficiencies and Cq values for each sample replicate. Averaging of technical repeats was carried out using custom-made R scripts (available as supplementary material), excluding samples with Cq values differing by &gt;0.5. We then calculated relative telomere length (RTL) for each sample using equation 1 in Pfaffi</w:t>
-      </w:r>
-      <w:r>
-        <w:t xml:space="preserve"> </w:t>
-      </w:r>
-      <w:r>
-        <w:rPr>
-          <w:i/>
-        </w:rPr>
-        <w:t xml:space="preserve">et al</w:t>
-      </w:r>
-      <w:r>
-        <w:t xml:space="preserve"> </w:t>
-      </w:r>
-      <w:r>
-        <w:t xml:space="preserve">(</w:t>
-      </w:r>
-      <w:r>
-        <w:rPr>
-          <w:b/>
-        </w:rPr>
-        <w:t xml:space="preserve">???</w:t>
-      </w:r>
-      <w:r>
-        <w:t xml:space="preserve">)</w:t>
-      </w:r>
-      <w:r>
-        <w:t xml:space="preserve">. We chose to use RTL rather than continuing with the previously used method for calculating absolute telomere length</w:t>
-      </w:r>
-      <w:r>
-        <w:t xml:space="preserve"> </w:t>
-      </w:r>
-      <w:r>
-        <w:t xml:space="preserve">(Barrett et al. 2012)</w:t>
-      </w:r>
-      <w:r>
-        <w:t xml:space="preserve">, as i) using RTL enabled us to run more samples per plate (as an oligo standard is not required), ii) the RTL method was less susceptible to batch effects (Appendix 1), and iii) very few other studies have calculated absolute telomere length, and our experience suggests that cross-species comparisons are unlikely to be reliable. Inter-plate repeatability of final telomere lengths was assessed using the R package rptR</w:t>
-      </w:r>
-      <w:r>
-        <w:t xml:space="preserve"> </w:t>
-      </w:r>
-      <w:r>
-        <w:t xml:space="preserve">(Schielzeth and Nakagawa 2011)</w:t>
-      </w:r>
-      <w:r>
-        <w:t xml:space="preserve">, and for all subsequent analyses we used mean telomere length per sample where we had repeats.</w:t>
-      </w:r>
-    </w:p>
-    <w:p>
-      <w:r>
-        <w:t xml:space="preserve">For a subset of first-year birds for which we had longitudinal data, with an additional sample taken as an adult. For these individuals we calculated the within-individual change in RTL by subtracting adult RTL from early-life RTL (hereafter</w:t>
+        <w:t xml:space="preserve">(In Press).</w:t>
+      </w:r>
+    </w:p>
+    <w:p>
+      <w:r>
+        <w:t xml:space="preserve">For a subset of first-year birds for which we had longitudinal data, with an additional sample taken as an adult. For these individuals we calculated the within-individual change in RTL by subtracting early-life RTL from adult RTL (hereafter</w:t>
       </w:r>
       <w:r>
         <w:t xml:space="preserve"> </w:t>
@@ -1161,16 +1078,7 @@
         <w:t xml:space="preserve"> </w:t>
       </w:r>
       <w:r>
-        <w:t xml:space="preserve">(</w:t>
-      </w:r>
-      <w:r>
-        <w:rPr>
-          <w:b/>
-        </w:rPr>
-        <w:t xml:space="preserve">???</w:t>
-      </w:r>
-      <w:r>
-        <w:t xml:space="preserve">)</w:t>
+        <w:t xml:space="preserve">(Barrett et al. 2013)</w:t>
       </w:r>
       <w:r>
         <w:t xml:space="preserve">, as well as including many additional samples, we first re-tested, using all available samples, whether telomere length decreases with age and</w:t>
@@ -1193,13 +1101,13 @@
         <w:t xml:space="preserve"> </w:t>
       </w:r>
       <w:r>
-        <w:t xml:space="preserve">(a longitudinal measure based on within-subsject centring; Pol and Wright 2009)</w:t>
-      </w:r>
-      <w:r>
-        <w:t xml:space="preserve"> </w:t>
-      </w:r>
-      <w:r>
-        <w:t xml:space="preserve">in the Seychelles warbler, using linear mixed models, with individual ID as a random effect. For the analysis of</w:t>
+        <w:t xml:space="preserve">(a longitudinal measure based on within-subject centring; Pol and Wright 2009)</w:t>
+      </w:r>
+      <w:r>
+        <w:t xml:space="preserve"> </w:t>
+      </w:r>
+      <w:r>
+        <w:t xml:space="preserve">in the Seychelles warbler, using linear mixed models with individual ID as a random effect. For the analysis of</w:t>
       </w:r>
       <w:r>
         <w:t xml:space="preserve"> </w:t>
@@ -1213,7 +1121,7 @@
         </m:r>
       </m:oMath>
       <w:r>
-        <w:t xml:space="preserve">age we we only included birds who had been sampled at least twice. We then explored how telomere length varied within the first year of life (telomere length vs age in months) and among cohorts (telomere length vs cohort ID), again using linear mixed models with individual ID as a random effect.</w:t>
+        <w:t xml:space="preserve">age we we only included birds who had been sampled at least twice. We then explored how telomere length varied within the first year of life (telomere length vs age in months) and among cohorts (telomere length vs cohort ID), again using linear mixed models with individual ID as a random effect. We tested how temporal variation in telomere length varied between birds born in main and minor breeding seasons, and with temporal variation in population density (measured as the number of adult birds on the island at the end of each breeding season) and food availability, using linear mixed models with cohort ID as a random effect.</w:t>
       </w:r>
     </w:p>
     <w:p>
@@ -1274,7 +1182,7 @@
         <w:t xml:space="preserve">(Bartoń 2012)</w:t>
       </w:r>
       <w:r>
-        <w:t xml:space="preserve">. We first created a full model containing the following explanatory variables: age (in months), tarsus length, sex, territory quality, season (major or minor) and the number of helping and non-helping subordinate birds present in the natal territory. We also included interaction terms between age and all the other variables as telomere dynamics are expected to vary within the first year of life</w:t>
+        <w:t xml:space="preserve">. We first created a full model containing the following explanatory variables: age (in months), tarsus length, sex, territory quality, season (main or minor) and the number of helping and non-helping subordinate birds present in the natal territory. We also included interaction terms between age and all the other variables as telomere dynamics are expected to vary within the first year of life</w:t>
       </w:r>
       <w:r>
         <w:t xml:space="preserve"> </w:t>
@@ -1343,16 +1251,7 @@
         <w:t xml:space="preserve"> </w:t>
       </w:r>
       <w:r>
-        <w:t xml:space="preserve">(</w:t>
-      </w:r>
-      <w:r>
-        <w:rPr>
-          <w:b/>
-        </w:rPr>
-        <w:t xml:space="preserve">???</w:t>
-      </w:r>
-      <w:r>
-        <w:t xml:space="preserve">)</w:t>
+        <w:t xml:space="preserve">(Therneau and Lumley 2011)</w:t>
       </w:r>
       <w:r>
         <w:t xml:space="preserve">, to test whether long-term survival was related to individual-level telomere dynamics. For the cross-sectional data we used lifespan (in years) as survival time, while for the longitudinal data we used remaining lifespan from the second sampling event. We ran these models with cohort as a frailty term to exclude cohort effects, and only included cohorts in which at least 70 percent of individuals had died (all years up to and including 2007).</w:t>
@@ -1384,7 +1283,10 @@
         </m:r>
       </m:oMath>
       <w:r>
-        <w:t xml:space="preserve">) for our telomere and GAPDH reactions were (1.79</w:t>
+        <w:t xml:space="preserve"> </w:t>
+      </w:r>
+      <w:r>
+        <w:t xml:space="preserve">s.d.) for our telomere and GAPDH reactions were (1.79</w:t>
       </w:r>
       <w:r>
         <w:t xml:space="preserve"> </w:t>
@@ -1447,12 +1349,12 @@
         </m:r>
       </m:oMath>
       <w:r>
-        <w:t xml:space="preserve">age; t = -6.02; P &lt; 0.001; Fig. 1B). RTL also decreased with age within the first year of life (i.e. excluding adult samples; t = -5.92; P &lt; 0.001).</w:t>
-      </w:r>
-    </w:p>
-    <w:p>
-      <w:r>
-        <w:t xml:space="preserve">Early-life RTL varied significantly among cohorts (Likelihood ratio test: F = 3.31; P &lt; 0.001). Cohort-level variation in juvenile RTL was positively related to adult population density (LMM controlling for age and cohort: t = 2.23; P 0.034; Figs 2B,2C). Variation in cohort-level RTL was not related temporal variation in food availability (t = -1.76; P 0.093). RTL was significantly higher in birds born in minor compared to major seasons , (t = 1.56; P 0.118) and this effect was independent of cohort (Fig. 2A), population density (Fig. 2B) and juvenile age (Fig. 2C).</w:t>
+        <w:t xml:space="preserve">age; t = -6.02; P &lt; 0.001; Fig. 1B), and with age within the first year of life (i.e. excluding adult samples; t = -5.92; P &lt; 0.001).</w:t>
+      </w:r>
+    </w:p>
+    <w:p>
+      <w:r>
+        <w:t xml:space="preserve">Early-life RTL varied significantly among cohorts (Likelihood ratio test: F = 3.31; P &lt; 0.001). Cohort-level variation in juvenile RTL was positively related to adult population density (LMM controlling for age and cohort: t = 2.23; P 0.034; Figs 2B,2C). Variation in cohort-level RTL was not related temporal variation in food availability (t = -1.76; P 0.093), and did not differ between birds born in minor compared to main breeding seasons (t = 1.56; P 0.118; Fig. 2A, 2C).</w:t>
       </w:r>
     </w:p>
     <w:p>
@@ -1483,7 +1385,7 @@
     </w:p>
     <w:p>
       <w:r>
-        <w:t xml:space="preserve">Longitudinal data showed that early-life RTL was positively, but weakly, related to adult RTL (R</w:t>
+        <w:t xml:space="preserve">Longitudinal data showed that early-life RTL was not related to adult RTL (R</w:t>
       </w:r>
       <w:r>
         <w:rPr>
@@ -1601,7 +1503,7 @@
         </m:r>
       </m:oMath>
       <w:r>
-        <w:t xml:space="preserve">RTL did not decrease below zero until ~3 years between sampling events was allowed, and confidence limits overlapped zero regardless of the amount of time between sampling events (Fig 3B). Together, these results suggest that the majority of observable telomere shortening in Seychelles warblers occurs in the first six months of life. We therefore restricted the remaining analyses of</w:t>
+        <w:t xml:space="preserve">RTL did not decrease below zero until ~3 years between sampling events was allowed, and confidence limits overlapped zero regardless of the amount of time between sampling events (Fig 4B). Together, these results suggest that the majority of observable telomere shortening in Seychelles warblers occurs in the first six months of life. We therefore restricted the remaining analyses of</w:t>
       </w:r>
       <w:r>
         <w:t xml:space="preserve"> </w:t>
@@ -1615,7 +1517,7 @@
         </m:r>
       </m:oMath>
       <w:r>
-        <w:t xml:space="preserve">RTL to birds sampled as nestlings (N = 107.</w:t>
+        <w:t xml:space="preserve">RTL to birds sampled as nestlings (N = 107).</w:t>
       </w:r>
     </w:p>
     <w:p>
@@ -1628,7 +1530,7 @@
         </m:r>
       </m:oMath>
       <w:r>
-        <w:t xml:space="preserve">RTL did not differ significantly among cohorts (F = 1.21; P 0.278), although power for this analysis was limited as longitudinal sample sizes within cohorts were low. As we only had 4 chicks with subsequent longitudinal samples born in minor seasons we were unable to test whether season had an effect on</w:t>
+        <w:t xml:space="preserve">RTL did not differ significantly among cohorts of nestlings (F = 1.21; P 0.278), although power for this analysis was limited as longitudinal sample sizes within cohorts were low. Model selection revealed that the top model explaining</w:t>
       </w:r>
       <w:r>
         <w:t xml:space="preserve"> </w:t>
@@ -1642,10 +1544,7 @@
         </m:r>
       </m:oMath>
       <w:r>
-        <w:t xml:space="preserve">RTL. However, Model selection revealed that the top model explaining</w:t>
-      </w:r>
-      <w:r>
-        <w:t xml:space="preserve"> </w:t>
+        <w:t xml:space="preserve">RTL within cohorts of nestlings contained sex and tarsus length (Table S2). This model was a better fit than the null model (</w:t>
       </w:r>
       <m:oMath>
         <m:r>
@@ -1656,22 +1555,7 @@
         </m:r>
       </m:oMath>
       <w:r>
-        <w:t xml:space="preserve">RTL was the null model (Table S2), and confidence limits for all explanatory terms overlapped zero (Fig. 5).</w:t>
-      </w:r>
-    </w:p>
-    <w:p>
-      <w:pPr>
-        <w:pStyle w:val="Heading5"/>
-      </w:pPr>
-      <w:bookmarkStart w:id="33" w:name="early-life-telomere-dynamics-and-survival"/>
-      <w:bookmarkEnd w:id="33"/>
-      <w:r>
-        <w:t xml:space="preserve">Early-life telomere dynamics and survival</w:t>
-      </w:r>
-    </w:p>
-    <w:p>
-      <w:r>
-        <w:t xml:space="preserve">Early-life RTL was not related to survival to adulthood (estimate = -0.29; P = 0.15), with no interaction effect between RTL and juvenile age on survival to adulthood (estimate = 0.04; P = 0.48). To test whether cohort-level effects on RTL influenced survival we calculated cohort-level RTL (i.e. the median RTL for each cohort) and added this term to a GLMM, and found that cofort-level RTL was not related to survival to adulthood (estimate = -1.13; P = 0.09), with no interaction with juvenile age (estimate = 0.21; P = 0.33). Using the longitudinal data, we found that</w:t>
+        <w:t xml:space="preserve">AICc = 2.52), although confidence limits for both the sex and tarsus effects overlapped zero (Fig. 5A).</w:t>
       </w:r>
       <w:r>
         <w:t xml:space="preserve"> </w:t>
@@ -1685,12 +1569,22 @@
         </m:r>
       </m:oMath>
       <w:r>
-        <w:t xml:space="preserve">RTL had no effect on survival to the year after the second sampling event (estimate = -0.17; P = 0.69).</w:t>
-      </w:r>
-    </w:p>
-    <w:p>
-      <w:r>
-        <w:t xml:space="preserve">Cox regression showed no effect of individual-level or cohort-level RTL on survival later in life (individual-level: estimate = 0.04, P = 0.74; cohort-level: estimate = 1.32, P = 0.03), and no interaction between RTL and age on survival (individual-level: estimate = -0.04, P = 0.27; cohort-level: estimate = 0.18, P = 0.35).</w:t>
+        <w:t xml:space="preserve">RTL was negatively related to tarsus length, and higher in females, indicating greater telomere shortening in smaller nestlings, and in males (Fig. 5B).</w:t>
+      </w:r>
+    </w:p>
+    <w:p>
+      <w:pPr>
+        <w:pStyle w:val="Heading5"/>
+      </w:pPr>
+      <w:bookmarkStart w:id="33" w:name="early-life-telomere-dynamics-and-survival"/>
+      <w:bookmarkEnd w:id="33"/>
+      <w:r>
+        <w:t xml:space="preserve">Early-life telomere dynamics and survival</w:t>
+      </w:r>
+    </w:p>
+    <w:p>
+      <w:r>
+        <w:t xml:space="preserve">Early-life RTL was not related to survival to adulthood (estimate = -0.29; P = 0.15), with no interaction effect between RTL and juvenile age (estimate = 0.04; P = 0.48), or sex (estimate = -0.10; P = 0.79). To test whether cohort-level effects on RTL influenced survival we calculated cohort-level RTL (i.e. the median RTL for each cohort) and added this term to a GLMM, and found that cohort-level RTL was not related to survival to adulthood (estimate = -0.95; P = 0.17). Using the longitudinal data, we found that</w:t>
       </w:r>
       <w:r>
         <w:t xml:space="preserve"> </w:t>
@@ -1704,6 +1598,25 @@
         </m:r>
       </m:oMath>
       <w:r>
+        <w:t xml:space="preserve">RTL had no effect on survival to the year after the second sampling event (estimate = -0.17; P = 0.69).</w:t>
+      </w:r>
+    </w:p>
+    <w:p>
+      <w:r>
+        <w:t xml:space="preserve">Cox regression showed no effect of individual-level or cohort-level RTL on survival later in life (individual-level: estimate = 0.06, P = 0.65; cohort-level: estimate = -0.04, P = 0.97), and no interaction between RTL and age on survival (individual-level: estimate = -0.04, P = 0.26).</w:t>
+      </w:r>
+      <w:r>
+        <w:t xml:space="preserve"> </w:t>
+      </w:r>
+      <m:oMath>
+        <m:r>
+          <m:rPr>
+            <m:sty m:val="p"/>
+          </m:rPr>
+          <m:t>Δ</m:t>
+        </m:r>
+      </m:oMath>
+      <w:r>
         <w:t xml:space="preserve">RTL was not related to longer-term survival (estimate 0.180, P = 0.576).</w:t>
       </w:r>
     </w:p>
@@ -1730,7 +1643,175 @@
         <w:t xml:space="preserve"> </w:t>
       </w:r>
       <w:r>
+        <w:t xml:space="preserve">(e.g. Frenck et al. 1998; Haussmann et al. 2003; Heidinger et al. 2012; Fairlie et al. 2016)</w:t>
+      </w:r>
+      <w:r>
+        <w:t xml:space="preserve">. Our finding that tarsus length was related to juvenile RTL in an age-dependent manner (Fig. 3) most likely represents an additional age effect - in passerine birds tarsus length is correlated with age during the nestling stage, but not after fledging</w:t>
+      </w:r>
+      <w:r>
+        <w:t xml:space="preserve"> </w:t>
+      </w:r>
+      <w:r>
+        <w:t xml:space="preserve">(Ricklefs 1976)</w:t>
+      </w:r>
+      <w:r>
+        <w:t xml:space="preserve">. Telomere loss is most rapid early in life due to ongoing growth</w:t>
+      </w:r>
+      <w:r>
+        <w:t xml:space="preserve"> </w:t>
+      </w:r>
+      <w:r>
+        <w:t xml:space="preserve">(Frenck et al. 1998)</w:t>
+      </w:r>
+      <w:r>
+        <w:t xml:space="preserve">, and a negative correlation between RTL and body size in early life is therefore expected</w:t>
+      </w:r>
+      <w:r>
+        <w:t xml:space="preserve"> </w:t>
+      </w:r>
+      <w:r>
+        <w:t xml:space="preserve">(see also Ringsby et al. 2015)</w:t>
+      </w:r>
+      <w:r>
+        <w:t xml:space="preserve">. We also found weak evidence for sex-specific telomere dynamics in Seychelles warblers, with males having longer-telomeres and higher loss of telomeres (Fig. 3C, Fig. 5B). We do not wish to speculate too much on this effect as confidence intervals for both sex effects overlapped zero. However, it is worth noting while we found no evidence that juvenile RTL has a sex-specific effect on survival, in adults the effect of telomere length on survival is strongest for males</w:t>
+      </w:r>
+      <w:r>
+        <w:t xml:space="preserve"> </w:t>
+      </w:r>
+      <w:r>
+        <w:t xml:space="preserve">(Barrett et al. 2013)</w:t>
+      </w:r>
+      <w:r>
+        <w:t xml:space="preserve">. Together, these results suggest that sex effects should at least be considered when studying any aspect of telomere dynamics</w:t>
+      </w:r>
+      <w:r>
+        <w:t xml:space="preserve"> </w:t>
+      </w:r>
+      <w:r>
+        <w:t xml:space="preserve">(see also Barrett and Richardson 2011)</w:t>
+      </w:r>
+      <w:r>
+        <w:t xml:space="preserve">.</w:t>
+      </w:r>
+    </w:p>
+    <w:p>
+      <w:r>
+        <w:t xml:space="preserve">Despite our clear finding that RTL decreases with age throughout the Seychelles warbler lifespan (Fig. 1), we found that at the individual-level, juvenile and adult telomere were not correlated, and that telomere shortening can only be detected very early in life (Fig. 4). This is in contrast to other avian studies where birds were reared in laboratory</w:t>
+      </w:r>
+      <w:r>
+        <w:t xml:space="preserve"> </w:t>
+      </w:r>
+      <w:r>
+        <w:t xml:space="preserve">(Heidinger et al. 2012)</w:t>
+      </w:r>
+      <w:r>
+        <w:t xml:space="preserve"> </w:t>
+      </w:r>
+      <w:r>
+        <w:t xml:space="preserve">or nest-box</w:t>
+      </w:r>
+      <w:r>
+        <w:t xml:space="preserve"> </w:t>
+      </w:r>
+      <w:r>
+        <w:t xml:space="preserve">(Boonekamp et al. 2014)</w:t>
+      </w:r>
+      <w:r>
+        <w:t xml:space="preserve"> </w:t>
+      </w:r>
+      <w:r>
+        <w:t xml:space="preserve">conditions, in which juvenile and adult telomere length were highly correlated, and individual-level telomere shortening clearly occurs throughout the juvenile period, and into adulthood. However, in accordance with our study, a recent study on Soay sheep (</w:t>
+      </w:r>
+      <w:r>
+        <w:rPr>
+          <w:i/>
+        </w:rPr>
+        <w:t xml:space="preserve">Ovis aries</w:t>
+      </w:r>
+      <w:r>
+        <w:t xml:space="preserve">) found only a very weak correlation between juvenile and adult RTL, and a highly complex pattern of telomere dynamics across the lifespan</w:t>
+      </w:r>
+      <w:r>
+        <w:t xml:space="preserve"> </w:t>
+      </w:r>
+      <w:r>
+        <w:t xml:space="preserve">(Fairlie et al. 2016)</w:t>
+      </w:r>
+      <w:r>
+        <w:t xml:space="preserve">. It is too soon to speculate as to what may be generating this variation among species, but one possibility is that environmental variability itself affects the resolution with which we can observe telomere shortening in natural populations</w:t>
+      </w:r>
+      <w:r>
+        <w:t xml:space="preserve"> </w:t>
+      </w:r>
+      <w:r>
+        <w:t xml:space="preserve">(see also Fairlie et al. 2016)</w:t>
+      </w:r>
+      <w:r>
+        <w:t xml:space="preserve">. Regardless, our data suggest the efficacy of telomeres as individual biomarkers of cost in wild populations will depend on the age structure of the study population, as well as the sampling resolution.</w:t>
+      </w:r>
+    </w:p>
+    <w:p>
+      <w:r>
+        <w:t xml:space="preserve">Perhaps the clearest result from our study is that RTL varies among cohorts. A few studies have now shown that temporal variation in telomere dynamics occurs in natural populations, although these have been limited in the number of seasons</w:t>
+      </w:r>
+      <w:r>
+        <w:t xml:space="preserve"> </w:t>
+      </w:r>
+      <w:r>
+        <w:t xml:space="preserve">(Mizutani et al. 2013; Watson et al. 2015; Fairlie et al. 2016)</w:t>
+      </w:r>
+      <w:r>
+        <w:t xml:space="preserve">. The long-term Seychelles warbler dataset has allowed us to show that temporal variation in telomere dynamics can occur over substantial time periods. Moreover, because of the large number of cohorts we have been able to show statistically that that temporal variation in RTL is related to variation in the environment (Fig. 1C). In some systems a negative relationship between population density and RTL may be expected, as increased competition for resources is known to effect juvenile telomere length. However, in the Seychelles warbler it is likely that population density acts as an indicator of overall island 'quality' for Seychelles warblers. This can clearly be seen from data from the 1980s and 1990s, when adult population size on Cousin increased as habitat quality improved</w:t>
+      </w:r>
+      <w:r>
+        <w:t xml:space="preserve"> </w:t>
+      </w:r>
+      <w:r>
+        <w:t xml:space="preserve">(Komdeur and Pels 2005)</w:t>
+      </w:r>
+      <w:r>
+        <w:t xml:space="preserve">. Population size has fluctuated around 300 since the late 1990s (Fig. 2B), and we suggest that this variation captures this island-wide conditions more accurately than measures of insect abundance or territory quality. If cohort-level variation in telomere dynamics continues to be found in other systems, this has potential consequences for our understanding of telomere dynamics in natural populations. In particular, our findings suggest that the telomere dynamics of a population at a given point in time represent a snapshot of a temporally varying process. More research is now needed within and across multiple cohorts and populations to better understand how how and why population-level telomere dynamics vary over space and time.</w:t>
+      </w:r>
+    </w:p>
+    <w:p>
+      <w:r>
+        <w:t xml:space="preserve">Despite substantial cohort-level variation in juvenile RTL, within cohorts we found no evidence that any of the social or environmental variables we measured affect juvenile RTL. This is surprising, as a poor social and ecological environment is known to be detrimental to juvenile Seychelles warblers, both in terms of oxidative stress and later life survival</w:t>
+      </w:r>
+      <w:r>
+        <w:t xml:space="preserve"> </w:t>
+      </w:r>
+      <w:r>
         <w:t xml:space="preserve">(</w:t>
+      </w:r>
+      <w:r>
+        <w:t xml:space="preserve">Van de Crommenacker</w:t>
+      </w:r>
+      <w:r>
+        <w:t xml:space="preserve"> </w:t>
+      </w:r>
+      <w:r>
+        <w:t xml:space="preserve">et al. 2011; Brouwer et al. 2012)</w:t>
+      </w:r>
+      <w:r>
+        <w:t xml:space="preserve">. A possible explanation for this could be that temporal variation in RTL in our data masks our ability to detect spatial trends. However, this is unlikely we controlled for cohort ID, and within-cohort variation in RTL greatly exceeds among-cohort variation (Fig. 1C). A second possibility is that effects are generally weak and levels of noise in our telomere measurements and/or ecological data preclude detection of significant effects. While noise in telomere measurements and problems with power are a problem in any study using qPCR to measure telomere length</w:t>
+      </w:r>
+      <w:r>
+        <w:t xml:space="preserve"> </w:t>
+      </w:r>
+      <w:r>
+        <w:t xml:space="preserve">(Nussey et al. 2014)</w:t>
+      </w:r>
+      <w:r>
+        <w:t xml:space="preserve">, our sample sizes and levels of repeatability compare favourably with other studies of natural populations that have found significant effects of the early-life environment on telomere length</w:t>
+      </w:r>
+      <w:r>
+        <w:t xml:space="preserve"> </w:t>
+      </w:r>
+      <w:r>
+        <w:t xml:space="preserve">(e.g.</w:t>
+      </w:r>
+      <w:r>
+        <w:t xml:space="preserve"> </w:t>
       </w:r>
       <w:r>
         <w:rPr>
@@ -1739,49 +1820,33 @@
         <w:t xml:space="preserve">???</w:t>
       </w:r>
       <w:r>
-        <w:t xml:space="preserve">; e.g. Frenck et al. 1998; Haussmann et al. 2003; Heidinger et al. 2012)</w:t>
-      </w:r>
-      <w:r>
-        <w:t xml:space="preserve">. Our finding that tarsus length was related to juvenile RTL in an age-dependent manner (Fig. 3) most likely represents an additional age effect - in passerine birds tarsus length is correlated with age during the nestling stage, but not after fledging</w:t>
-      </w:r>
-      <w:r>
-        <w:t xml:space="preserve"> </w:t>
-      </w:r>
-      <w:r>
-        <w:t xml:space="preserve">(Ricklefs 1976)</w:t>
-      </w:r>
-      <w:r>
-        <w:t xml:space="preserve">. Telomere loss is most rapid early in life due to ongoing growth</w:t>
-      </w:r>
-      <w:r>
-        <w:t xml:space="preserve"> </w:t>
-      </w:r>
-      <w:r>
-        <w:t xml:space="preserve">(Frenck et al. 1998)</w:t>
-      </w:r>
-      <w:r>
-        <w:t xml:space="preserve">, and a negative correlation between RTL and body size in early life is therefore expected</w:t>
-      </w:r>
-      <w:r>
-        <w:t xml:space="preserve"> </w:t>
-      </w:r>
-      <w:r>
-        <w:t xml:space="preserve">(see also</w:t>
-      </w:r>
-      <w:r>
-        <w:t xml:space="preserve"> </w:t>
-      </w:r>
-      <w:r>
-        <w:rPr>
-          <w:b/>
-        </w:rPr>
-        <w:t xml:space="preserve">???</w:t>
-      </w:r>
-      <w:r>
         <w:t xml:space="preserve">)</w:t>
       </w:r>
       <w:r>
-        <w:t xml:space="preserve">. However, despite our clear finding that population-level RTL decreases with age throughout the warbler lifespan (Fig. 1), we found that at the individual-level, juvenile and adult telomere length were weakly correlated, and that telomere shortening can only be detected very early in life (Fig. 4). This is in contrast to other avian studies where birds were reared in laboratory</w:t>
+        <w:t xml:space="preserve">. More likely is that early-life RTL in the Seychelles warbler is explained by a set of variables that we have not measured. A key question to be addressed is the extent to which early-life RTL reflects inheritance</w:t>
+      </w:r>
+      <w:r>
+        <w:t xml:space="preserve"> </w:t>
+      </w:r>
+      <w:r>
+        <w:t xml:space="preserve">(Asghar et al. 2014; e.g. Becker et al. 2015)</w:t>
+      </w:r>
+      <w:r>
+        <w:t xml:space="preserve">. This is important, as inheritance may capture a large amount of unexplained variation in early-life RTL within our dataset. Future research on the Seychelles warbler will examine, in a quantitative genetic framework, how genetic and environmental components, and their interactions, affect telomere dynamics and senescence.</w:t>
+      </w:r>
+    </w:p>
+    <w:p>
+      <w:r>
+        <w:t xml:space="preserve">While the relationship between mortality and telomeres in adults has been established for some time</w:t>
+      </w:r>
+      <w:r>
+        <w:t xml:space="preserve"> </w:t>
+      </w:r>
+      <w:r>
+        <w:t xml:space="preserve">(Cawthon et al. 2003)</w:t>
+      </w:r>
+      <w:r>
+        <w:t xml:space="preserve">, only recently has the link between later-life survival and early-life telomere dynamics been studied. In captive zebra finches, juvenile telomere length predicts late-life survival</w:t>
       </w:r>
       <w:r>
         <w:t xml:space="preserve"> </w:t>
@@ -1790,10 +1855,16 @@
         <w:t xml:space="preserve">(Heidinger et al. 2012)</w:t>
       </w:r>
       <w:r>
-        <w:t xml:space="preserve"> </w:t>
-      </w:r>
-      <w:r>
-        <w:t xml:space="preserve">or nestbox</w:t>
+        <w:t xml:space="preserve">, and in wild bird populations survival to the nestling phase</w:t>
+      </w:r>
+      <w:r>
+        <w:t xml:space="preserve"> </w:t>
+      </w:r>
+      <w:r>
+        <w:t xml:space="preserve">(Watson et al. 2015)</w:t>
+      </w:r>
+      <w:r>
+        <w:t xml:space="preserve">, and survival to adulthood</w:t>
       </w:r>
       <w:r>
         <w:t xml:space="preserve"> </w:t>
@@ -1802,177 +1873,7 @@
         <w:t xml:space="preserve">(Boonekamp et al. 2014)</w:t>
       </w:r>
       <w:r>
-        <w:t xml:space="preserve"> </w:t>
-      </w:r>
-      <w:r>
-        <w:t xml:space="preserve">conditions, in which juvenile and adult telomere length were highly correlated, and individual-level telomere shortening clearly occurs throughout the juvenile period, and into adulthood. However, in accordance with our study, a recent study on Soay sheep (</w:t>
-      </w:r>
-      <w:r>
-        <w:rPr>
-          <w:i/>
-        </w:rPr>
-        <w:t xml:space="preserve">Ovis aries</w:t>
-      </w:r>
-      <w:r>
-        <w:t xml:space="preserve">) found a weak correlation between juvenile and adult RTL, and a highly complex pattern of telomere dynamics across the entire lifespan</w:t>
-      </w:r>
-      <w:r>
-        <w:t xml:space="preserve"> </w:t>
-      </w:r>
-      <w:r>
-        <w:t xml:space="preserve">(</w:t>
-      </w:r>
-      <w:r>
-        <w:rPr>
-          <w:b/>
-        </w:rPr>
-        <w:t xml:space="preserve">???</w:t>
-      </w:r>
-      <w:r>
-        <w:t xml:space="preserve">)</w:t>
-      </w:r>
-      <w:r>
-        <w:t xml:space="preserve">. Indeed, the complex relationship between RTL and age in our study, with periods of early-life telomere shortening followed by selective disappearance and/or apparent telomere lengthening as individuals age is strikingly similar to that reported by Fairlie</w:t>
-      </w:r>
-      <w:r>
-        <w:t xml:space="preserve"> </w:t>
-      </w:r>
-      <w:r>
-        <w:rPr>
-          <w:i/>
-        </w:rPr>
-        <w:t xml:space="preserve">et al.</w:t>
-      </w:r>
-      <w:r>
-        <w:t xml:space="preserve"> </w:t>
-      </w:r>
-      <w:r>
-        <w:t xml:space="preserve">(</w:t>
-      </w:r>
-      <w:r>
-        <w:rPr>
-          <w:b/>
-        </w:rPr>
-        <w:t xml:space="preserve">???</w:t>
-      </w:r>
-      <w:r>
-        <w:t xml:space="preserve">)</w:t>
-      </w:r>
-      <w:r>
-        <w:t xml:space="preserve">. It is too soon to speculate as to what may be generating this variation among species, but one possibility is that environmental variability itself affects the resolution with which we can observe telomere shortening in natural populations</w:t>
-      </w:r>
-      <w:r>
-        <w:t xml:space="preserve"> </w:t>
-      </w:r>
-      <w:r>
-        <w:t xml:space="preserve">(see also</w:t>
-      </w:r>
-      <w:r>
-        <w:t xml:space="preserve"> </w:t>
-      </w:r>
-      <w:r>
-        <w:rPr>
-          <w:b/>
-        </w:rPr>
-        <w:t xml:space="preserve">???</w:t>
-      </w:r>
-      <w:r>
-        <w:t xml:space="preserve">)</w:t>
-      </w:r>
-      <w:r>
-        <w:t xml:space="preserve">. As early-life telomere dynamics are investigated in more systems, the causes of this variation should become clear.</w:t>
-      </w:r>
-    </w:p>
-    <w:p>
-      <w:r>
-        <w:t xml:space="preserve">Perhaps the clearest result from our study is that RTL varies among cohorts. Very few studies have shown that temporal variation in telomere dynamics occurs in natural populations, and these have been limited in the number of seasons</w:t>
-      </w:r>
-      <w:r>
-        <w:t xml:space="preserve"> </w:t>
-      </w:r>
-      <w:r>
-        <w:t xml:space="preserve">(</w:t>
-      </w:r>
-      <w:r>
-        <w:rPr>
-          <w:b/>
-        </w:rPr>
-        <w:t xml:space="preserve">???</w:t>
-      </w:r>
-      <w:r>
-        <w:t xml:space="preserve">; Mizutani et al. 2013; Watson et al. 2015)</w:t>
-      </w:r>
-      <w:r>
-        <w:t xml:space="preserve">. The long-term Seychelles warbler dataset has allowed us to show that temporal variation in telomere dynamics can occur over substantial time periods. Moroevoer, becuase of the larger number of cohorts we have been able to show statistically that that temporal variation in RTL is related to variation in the environment (Fig. 1C). We may expect a negative relationship between population density and RTL, as increased competition for resources is known to effect juvenile telomere length. However, We suggest that population density acts as an indicator of overall island 'quality' for Seychelles warblers. This can clearly be seen from data from the 1980s and 1990s, when adult population size on Cousin increased as habitat quality improved</w:t>
-      </w:r>
-      <w:r>
-        <w:t xml:space="preserve"> </w:t>
-      </w:r>
-      <w:r>
-        <w:t xml:space="preserve">(Komdeur and Pels 2005)</w:t>
-      </w:r>
-      <w:r>
-        <w:t xml:space="preserve">. Population size has fluctuated around 300 since the late 1990s (Fig. 2B), and captures this more accurately than measures of insect abundance or territory quality. That birds born in minor seasons have longer telomeres is more surprising, as these minor breeding seasons are aossicated with lower food availability and lower juvenile survival. One possible explanation for our finding is that parents in good condition are more likely to breed</w:t>
-      </w:r>
-    </w:p>
-    <w:p>
-      <w:r>
-        <w:t xml:space="preserve">Within cohorts, we found no evidence that any of the social or environmental variables we measured affect juvenile RTL. This is surprising, as a poor social and ecological environment is known to be detrimental to juvenile Seychelles warblers, both in terms of oxidative stress and later life survival. Possible explanations for this finding include i) temporal variation in RTL in our data masks our ability to detect spatial trends, ii) within-cohort variation in RTL is explained by a variable that we have not included in our analyses, or iii) that effects are generally weak and levels of noise in our telomere measurements and/or ecological data preclude detection of significant effects. The first of these explanations seems the least likely, as within-cohort variation in RTL greatly exceeds among-cohort variation (Fig. 1C).</w:t>
-      </w:r>
-    </w:p>
-    <w:p>
-      <w:r>
-        <w:t xml:space="preserve">While the relationship between mortality and telomeres in adults has been established for some time</w:t>
-      </w:r>
-      <w:r>
-        <w:t xml:space="preserve"> </w:t>
-      </w:r>
-      <w:r>
-        <w:t xml:space="preserve">(Cawthon et al. 2003)</w:t>
-      </w:r>
-      <w:r>
-        <w:t xml:space="preserve">, only recently has the link between later-life survival and early-life telomere dynamics been studied. In captive zebra finches, juvenile telomere length predicts late-life survival</w:t>
-      </w:r>
-      <w:r>
-        <w:t xml:space="preserve"> </w:t>
-      </w:r>
-      <w:r>
-        <w:t xml:space="preserve">(Heidinger et al. 2012)</w:t>
-      </w:r>
-      <w:r>
-        <w:t xml:space="preserve">, and in wild bird populations survival to the nestling phase</w:t>
-      </w:r>
-      <w:r>
-        <w:t xml:space="preserve"> </w:t>
-      </w:r>
-      <w:r>
-        <w:t xml:space="preserve">(Watson et al. 2015)</w:t>
-      </w:r>
-      <w:r>
-        <w:t xml:space="preserve">, and survival to adulthood</w:t>
-      </w:r>
-      <w:r>
-        <w:t xml:space="preserve"> </w:t>
-      </w:r>
-      <w:r>
-        <w:t xml:space="preserve">(Boonekamp et al. 2014)</w:t>
-      </w:r>
-      <w:r>
-        <w:t xml:space="preserve">, have been linked with early-life telomere dynamics.</w:t>
-      </w:r>
-    </w:p>
-    <w:p>
-      <w:r>
-        <w:t xml:space="preserve">There are numerous avenues for future research into telomere evolutionary ecology in this system and others. If our findings are replicated in other systems, and population-level variation in early-life telomere dynamics is common in nature, this has potential consequences for our understanding of telomere dynamics in natural populations. In particular, our findings suggest that the telomere dynamics of a population at a given point in time represent a snapshot of a temporally varying process. More research is now needed within and across multiple cohorts and populations to better understand how how and why population-level telomere dynamics vary over space and time. Another question to be addressed is the extent to which early-life RTL reflects inheritance</w:t>
-      </w:r>
-      <w:r>
-        <w:t xml:space="preserve"> </w:t>
-      </w:r>
-      <w:r>
-        <w:t xml:space="preserve">(Asghar et al. 2014; e.g. Becker et al. 2015)</w:t>
-      </w:r>
-      <w:r>
-        <w:t xml:space="preserve">. This is important, as inheritance may capture a large amount of unexplained variation in early-life RTL within our dataset. Future research on the Seychelles warbler will examine, in a quantitative genetic framework, how genetic and environmental components, and their interactions, affect telomere dynamics and senescence in natural populations. FInally, here we have considered survival, but telomere length and shortening in early life may also be linked to other components of fitness</w:t>
+        <w:t xml:space="preserve">, have been linked with early-life telomere dynamics. It is worth noting that here we have considered survival, but telomere length and shortening in early life may also be linked to other components of fitness</w:t>
       </w:r>
       <w:r>
         <w:t xml:space="preserve"> </w:t>
@@ -2039,6 +1940,14 @@
         <w:pStyle w:val="Bibliography"/>
       </w:pPr>
       <w:r>
+        <w:t xml:space="preserve">Barrett, E. L. B., and D. S. Richardson. 2011. Sex differences in telomeres and lifespan. Aging Cell 10:913–21.</w:t>
+      </w:r>
+    </w:p>
+    <w:p>
+      <w:pPr>
+        <w:pStyle w:val="Bibliography"/>
+      </w:pPr>
+      <w:r>
         <w:t xml:space="preserve">Barrett, E. L. B., W. Boner, E. Mulder, P. Monaghan, S. Verhulst, and D. S. Richardson. 2012. Absolute standards as a useful addition to the avian quantitative PCR telomere assay. Journal of Avian Biology 43:571–576.</w:t>
       </w:r>
     </w:p>
@@ -2166,6 +2075,14 @@
       </w:pPr>
       <w:r>
         <w:t xml:space="preserve">Ergon, T., and B. Gardner. 2014. Separating mortality and emigration: modelling space use, dispersal and survival with robust-design spatial capture-recapture data. Methods in Ecology and Evolution 5:1327–1336.</w:t>
+      </w:r>
+    </w:p>
+    <w:p>
+      <w:pPr>
+        <w:pStyle w:val="Bibliography"/>
+      </w:pPr>
+      <w:r>
+        <w:t xml:space="preserve">Fairlie, J., R. Holland, J. G. Pilkington, J. M. Pemberton, L. Harrington, and D. H. Nussey. 2016. Lifelong leukocyte telomere dynamics and survival in a free-living mammal. Aging Cell 15:140–148.</w:t>
       </w:r>
     </w:p>
     <w:p>
@@ -2403,6 +2320,14 @@
         <w:pStyle w:val="Bibliography"/>
       </w:pPr>
       <w:r>
+        <w:t xml:space="preserve">Nussey, D. H., D. M. Baird, E. L. B. Barrett, W. Boner, J. Fairlie, N. J. Gemmell, N. Hartmann, T. Horn, M. F. Haussmann, M. Olsson, C. Turbill, S. Verhulst, S. Zahn, and P. Monaghan. 2014. Measuring telomere length and telomere dynamics in evolutionary biology and ecology. Methods in Ecology and Evolution 5:299–310.</w:t>
+      </w:r>
+    </w:p>
+    <w:p>
+      <w:pPr>
+        <w:pStyle w:val="Bibliography"/>
+      </w:pPr>
+      <w:r>
         <w:t xml:space="preserve">Nussey, D., L. Kruuk, A. Morris, and T. Clutton-Brock. 2007. Environmental conditions in early life influence ageing rates in a wild population of red deer. Current Biology 17:R1000–R1001.</w:t>
       </w:r>
     </w:p>
@@ -2483,23 +2408,33 @@
         <w:pStyle w:val="Bibliography"/>
       </w:pPr>
       <w:r>
+        <w:t xml:space="preserve">Ringsby, T. H., H. Jensen, H. P</w:t>
+      </w:r>
+      <w:r>
+        <w:t xml:space="preserve">ä</w:t>
+      </w:r>
+      <w:r>
+        <w:t xml:space="preserve">rn, T. Kvalnes, W. Boner, R. Gillespie, H. Holand, I. J. Hagen, B. R</w:t>
+      </w:r>
+      <w:r>
+        <w:t xml:space="preserve">ø</w:t>
+      </w:r>
+      <w:r>
+        <w:t xml:space="preserve">nning, B.-E. S</w:t>
+      </w:r>
+      <w:r>
+        <w:t xml:space="preserve">æ</w:t>
+      </w:r>
+      <w:r>
+        <w:t xml:space="preserve">ther, and P. Monaghan. 2015. On being the right size: increased body size is associated with reduced telomere length under natural conditions. Proceedings of the Royal Society B: Biological Sciences 282:20152331.</w:t>
+      </w:r>
+    </w:p>
+    <w:p>
+      <w:pPr>
+        <w:pStyle w:val="Bibliography"/>
+      </w:pPr>
+      <w:r>
         <w:t xml:space="preserve">Roach, D. A., and J. R. Carey. 2014. Population biology of aging in the wild. Annual Review of Ecology, Evolution, and Systematics 45:421–443.</w:t>
-      </w:r>
-    </w:p>
-    <w:p>
-      <w:pPr>
-        <w:pStyle w:val="Bibliography"/>
-      </w:pPr>
-      <w:r>
-        <w:t xml:space="preserve">Ruijter, J. M., C. Ramakers, W. M. H. Hoogaars, Y. Karlen, O. Bakker, M. J. B. Van den hoff, and A. F. M. Moorman. 2009. Amplification efficiency: Linking baseline and bias in the analysis of quantitative PCR data. Nucleic Acids Research 37.</w:t>
-      </w:r>
-    </w:p>
-    <w:p>
-      <w:pPr>
-        <w:pStyle w:val="Bibliography"/>
-      </w:pPr>
-      <w:r>
-        <w:t xml:space="preserve">Schielzeth, H., and S. Nakagawa. 2011. rptR: Repeatability for Gaussian and non-Gaussian data. R package version 0.6.404/r42.</w:t>
       </w:r>
     </w:p>
     <w:p>
@@ -2538,6 +2473,14 @@
       </w:pPr>
       <w:r>
         <w:t xml:space="preserve">Spurgin, L. G., D. J. Wright, M. van der Velde, N. J. Collar, J. Komdeur, T. Burke, and D. S. Richardson. 2014. Museum DNA reveals the demographic history of the endangered Seychelles warbler. Evolutionary Applications 7:1134–1143.</w:t>
+      </w:r>
+    </w:p>
+    <w:p>
+      <w:pPr>
+        <w:pStyle w:val="Bibliography"/>
+      </w:pPr>
+      <w:r>
+        <w:t xml:space="preserve">Therneau, T., and T. original S.-&gt;. port Lumley. 2011. survival: Survival analysis including penalised likelihood.</w:t>
       </w:r>
     </w:p>
     <w:p>
@@ -2862,7 +2805,7 @@
     </w:lvl>
   </w:abstractNum>
   <w:abstractNum w:abstractNumId="990">
-    <w:nsid w:val="53abb013"/>
+    <w:nsid w:val="c8a0cca0"/>
     <w:multiLevelType w:val="multilevel"/>
     <w:lvl w:ilvl="0">
       <w:numFmt w:val="bullet"/>
@@ -2943,7 +2886,7 @@
     </w:lvl>
   </w:abstractNum>
   <w:abstractNum w:abstractNumId="99411">
-    <w:nsid w:val="2fb34684"/>
+    <w:nsid w:val="edbb2702"/>
     <w:multiLevelType w:val="multilevel"/>
     <w:lvl w:ilvl="0">
       <w:start w:val="1"/>

</xml_diff>

<commit_message>
EDITS BEFORE DRAFT TO DAVE
</commit_message>
<xml_diff>
--- a/Manuscript/SW_early_life_telomeres.docx
+++ b/Manuscript/SW_early_life_telomeres.docx
@@ -10,7 +10,7 @@
         <w:rPr>
           <w:b/>
         </w:rPr>
-        <w:t xml:space="preserve">Spatiotemporal variation in lifelong telomere dynamics in the Seychelles warbler</w:t>
+        <w:t xml:space="preserve">Spatiotemporal variation in lifelong telomere dynamics in a long-term ecological study</w:t>
       </w:r>
     </w:p>
     <w:p>
@@ -230,7 +230,7 @@
         </w:numPr>
       </w:pPr>
       <w:r>
-        <w:t xml:space="preserve">Understanding the costs individuals and populations face throughout their lifetimes is fundamental to understanding life-history evolution and population dynamics. Telomeres, the protective caps at the ends of chromosomes, shorten in response to oxidative stress, and telomere shortening is correlated with reduced survival. Thus, telomere dynamics may help us quantify individual variation in costs, and enhance our understanding individual variation in natural populations.</w:t>
+        <w:t xml:space="preserve">Understanding the costs that individuals and populations face throughout their lifetimes is fundamental to understanding life-history evolution and population dynamics. Telomeres, the protective caps at the ends of chromosomes, shorten in response to oxidative stress, and telomere shortening is correlated with reduced survival. Thus, telomere dynamics may help us quantify individual variation in costs, and enhance our understanding of individual variation in natural populations.</w:t>
       </w:r>
     </w:p>
     <w:p>
@@ -241,7 +241,7 @@
         </w:numPr>
       </w:pPr>
       <w:r>
-        <w:t xml:space="preserve">The Seychelles warbler (</w:t>
+        <w:t xml:space="preserve">Here we study spatio-temporal variation in lifelong telomere dynamics in the Seychelles warbler (</w:t>
       </w:r>
       <w:r>
         <w:rPr>
@@ -250,7 +250,7 @@
         <w:t xml:space="preserve">Acrocephalus sechellensis</w:t>
       </w:r>
       <w:r>
-        <w:t xml:space="preserve">) is an excellent model system for disentangling the causes and consequences of individual variation in telomere dynamics. Here we study spatiotemporal variation in lifelong telomere dynamics in the Seychelles warbler. We combine long-term ecological data with one the largest longitudinal telomere datasets to date, consisting of 1808 samples from 22 cohorts born between 1993 and 2014. We provide a detailed analysis of how telomere dynamics vary over individual lifespans, and with spatiotemporal variation in the social and ecological environment.</w:t>
+        <w:t xml:space="preserve">). We combine long-term ecological data with one the largest longitudinal telomere datasets to date, consisting of 1808 samples from 22 cohorts born between 1993 and 2014. We provide a detailed analysis of how telomere dynamics vary over individual lifespans, and with spatio-temporal variation in the social and ecological environment.</w:t>
       </w:r>
     </w:p>
     <w:p>
@@ -261,7 +261,7 @@
         </w:numPr>
       </w:pPr>
       <w:r>
-        <w:t xml:space="preserve">We found that telomere length decreases with cross-sectional and longitudinal measures of age, and that telomere length decreases most rapidly early in life. However, both cross-sectional and longitudinal data suggested that telomere length increases occurs in some individuals for short periods, and using a large number of repeated measurements we show statistically that this increase cannot be explained solely by qPCR measurement error.</w:t>
+        <w:t xml:space="preserve">We found that telomere length decreases with cross-sectional and longitudinal measures of age, and that telomere length decreases most rapidly early in life. However, both cross-sectional and longitudinal data suggested that against this overall pattern of shortening, bouts of telomere length increases occur in some individuals. Using a large number of repeated measurements we show statistically that these increases cannot be explained solely by qPCR measurement error.</w:t>
       </w:r>
     </w:p>
     <w:p>
@@ -272,7 +272,7 @@
         </w:numPr>
       </w:pPr>
       <w:r>
-        <w:t xml:space="preserve">Telomere length and rates of shortening varied markedly both within and among cohorts, and cohort-level differences in telomere length persisted throughout individual lifespan. Temporal variation in telomere length was positively associated with island-wide temporal variation in food availability. The other significant predictors of telomere length were sex, with males having longer telomeres than females, and tarus length, which affected telomere length in a sex-specific manner.</w:t>
+        <w:t xml:space="preserve">Telomere length decreased with age in almost all cohorts studied, but telomere length and the slope of the relation ship with age varied markedly among cohorts. Variation in telomere length was positively associated with island-wide temporal variation in insect abundance, suggesting that temporal variation in food availability imposes a cost in Seychelles warblers. We also found evidence for sex-specific relationships between telomeres and tarsus length, potentially reflecting differential costs of growth.</w:t>
       </w:r>
     </w:p>
     <w:p>
@@ -283,7 +283,7 @@
         </w:numPr>
       </w:pPr>
       <w:r>
-        <w:t xml:space="preserve">Our comprehensive, long-term data show that in natural populations, telomere dynamics vary enormously over both space and time. Ascertaining what explains this variation requires combining large sample sizes spanning multiple cohorts, and long-term ecological data.</w:t>
+        <w:t xml:space="preserve">Our long-term data show that in natural populations, telomere dynamics vary in a highly complex manner over individual lifespans, and across space and time. Variance in telomere dynamics among individuals is the product of wide array of genetic, parental and environmental factors. Explaining this variation more fully will require the integration of comprehensive long-term ecological and genetic data from multiple populations and species.</w:t>
       </w:r>
     </w:p>
     <w:p>
@@ -333,14 +333,6 @@
     </w:p>
     <w:p>
       <w:pPr>
-        <w:pStyle w:val="BodyText"/>
-      </w:pPr>
-      <w:r>
-        <w:t xml:space="preserve">PAGEBREAK</w:t>
-      </w:r>
-    </w:p>
-    <w:p>
-      <w:pPr>
         <w:pStyle w:val="Heading3"/>
       </w:pPr>
       <w:bookmarkStart w:id="25" w:name="introduction"/>
@@ -354,7 +346,33 @@
         <w:pStyle w:val="FirstParagraph"/>
       </w:pPr>
       <w:r>
-        <w:t xml:space="preserve">Telomeres shorten with age</w:t>
+        <w:t xml:space="preserve">A major aim of ecologists is to be able to quantify and understand why individuals vary in their response to different environments. Identifying the costs imposed on individuals within populations is central to understanding variation in fitness</w:t>
+      </w:r>
+      <w:r>
+        <w:t xml:space="preserve"> </w:t>
+      </w:r>
+      <w:r>
+        <w:t xml:space="preserve">(Lindström 1999)</w:t>
+      </w:r>
+      <w:r>
+        <w:t xml:space="preserve">, and thus for understanding population and community dynamics</w:t>
+      </w:r>
+      <w:r>
+        <w:t xml:space="preserve"> </w:t>
+      </w:r>
+      <w:r>
+        <w:t xml:space="preserve">(Bolnick et al. 2011)</w:t>
+      </w:r>
+      <w:r>
+        <w:t xml:space="preserve">. However, fully quantifying individual-level variation in costs is impossible in wild systems, and thus effective biomarkers that reflect the physiological consequences of individual-level experiences are required.</w:t>
+      </w:r>
+    </w:p>
+    <w:p>
+      <w:pPr>
+        <w:pStyle w:val="BodyText"/>
+      </w:pPr>
+      <w:r>
+        <w:t xml:space="preserve">Telomeres are repetitive DNA sequences found on the ends of linear chromosomes that protect against DNA damage. Telomeres shorten with age</w:t>
       </w:r>
       <w:r>
         <w:t xml:space="preserve"> </w:t>
@@ -363,7 +381,16 @@
         <w:t xml:space="preserve">(Monaghan and Haussmann 2006)</w:t>
       </w:r>
       <w:r>
-        <w:t xml:space="preserve">, and in response to oxidative stress, which can be elevated due to environmental factors</w:t>
+        <w:t xml:space="preserve">, and there is evidence from a range of taxa that the greatest rate of telomere shortening occurs in early life</w:t>
+      </w:r>
+      <w:r>
+        <w:t xml:space="preserve"> </w:t>
+      </w:r>
+      <w:r>
+        <w:t xml:space="preserve">(e.g. Frenck et al. 1998; Haussmann et al. 2003)</w:t>
+      </w:r>
+      <w:r>
+        <w:t xml:space="preserve">. Telomere shortening also occurs in response to oxidative stress, which can be elevated due to environmental factors</w:t>
       </w:r>
       <w:r>
         <w:t xml:space="preserve"> </w:t>
@@ -372,7 +399,16 @@
         <w:t xml:space="preserve">(Von Zglinicki 2002)</w:t>
       </w:r>
       <w:r>
-        <w:t xml:space="preserve">. When telomeres become critically short cells senesce</w:t>
+        <w:t xml:space="preserve">. There is evidence from both humans and wild animal populations that telomere shortening is influenced by the conditions experienced during both early life and adulthood</w:t>
+      </w:r>
+      <w:r>
+        <w:t xml:space="preserve"> </w:t>
+      </w:r>
+      <w:r>
+        <w:t xml:space="preserve">(Price et al. 2013; Monaghan 2014; Nettle et al. 2015; Reichert et al. 2015)</w:t>
+      </w:r>
+      <w:r>
+        <w:t xml:space="preserve">. Importantly, the extent of telomere shortening that occurs has a direct link to senescence and survival. When telomeres become critically short cells senesce</w:t>
       </w:r>
       <w:r>
         <w:t xml:space="preserve"> </w:t>
@@ -390,16 +426,16 @@
         <w:t xml:space="preserve">(Wong et al. 2003)</w:t>
       </w:r>
       <w:r>
-        <w:t xml:space="preserve">. This association between senescence and telomere length has inspired a great deal of recent research into telomere evolutionary ecology</w:t>
-      </w:r>
-      <w:r>
-        <w:t xml:space="preserve"> </w:t>
-      </w:r>
-      <w:r>
-        <w:t xml:space="preserve">(reviewed in Horn et al. 2010; Haussmann and Marchetto 2010; Monaghan 2014)</w:t>
-      </w:r>
-      <w:r>
-        <w:t xml:space="preserve">. While there is little direct evidence that the relationship between telomere dynamics and survival is causal</w:t>
+        <w:t xml:space="preserve">. This association between senescence and telomere length has inspired a great deal of recent research into telomere evolutionary ecology, and relationships between telomere dynamics and survival have been documented in several wild organisms</w:t>
+      </w:r>
+      <w:r>
+        <w:t xml:space="preserve"> </w:t>
+      </w:r>
+      <w:r>
+        <w:t xml:space="preserve">(reviewed in Horn et al. 2010; Haussmann and Marchetto 2010; Simons 2015)</w:t>
+      </w:r>
+      <w:r>
+        <w:t xml:space="preserve">. While there is as yet little direct evidence that the relationship between telomere dynamics and survival is causal</w:t>
       </w:r>
       <w:r>
         <w:t xml:space="preserve"> </w:t>
@@ -414,7 +450,7 @@
         <w:t xml:space="preserve"> </w:t>
       </w:r>
       <w:r>
-        <w:t xml:space="preserve">(Monaghan 2014; Schultner et al. 2014; Asghar et al. 2015)</w:t>
+        <w:t xml:space="preserve">(e.g. Schultner et al. 2014; Asghar et al. 2015)</w:t>
       </w:r>
       <w:r>
         <w:t xml:space="preserve">.</w:t>
@@ -425,43 +461,61 @@
         <w:pStyle w:val="BodyText"/>
       </w:pPr>
       <w:r>
-        <w:t xml:space="preserve">There is evidence from a range of taxa that the greatest rate of telomere shortening occurs in early life</w:t>
-      </w:r>
-      <w:r>
-        <w:t xml:space="preserve"> </w:t>
-      </w:r>
-      <w:r>
-        <w:t xml:space="preserve">(e.g. Frenck et al. 1998; Haussmann et al. 2003)</w:t>
-      </w:r>
-      <w:r>
-        <w:t xml:space="preserve">, and that the extent of this shortening is influenced by the conditions experienced during that period</w:t>
-      </w:r>
-      <w:r>
-        <w:t xml:space="preserve"> </w:t>
-      </w:r>
-      <w:r>
-        <w:t xml:space="preserve">(Price et al. 2013; Monaghan 2014; Nettle et al. 2015b; Reichert et al. 2015)</w:t>
-      </w:r>
-      <w:r>
-        <w:t xml:space="preserve">. Early-life telomere dynamics have been associated with both short-term and late-life survival</w:t>
-      </w:r>
-      <w:r>
-        <w:t xml:space="preserve"> </w:t>
-      </w:r>
-      <w:r>
-        <w:t xml:space="preserve">(Heidinger et al. 2012; Boonekamp et al. 2014)</w:t>
-      </w:r>
-      <w:r>
-        <w:t xml:space="preserve">, and with other parameters such as cognition</w:t>
-      </w:r>
-      <w:r>
-        <w:t xml:space="preserve"> </w:t>
-      </w:r>
-      <w:r>
-        <w:t xml:space="preserve">(Nettle et al. 2015a)</w:t>
-      </w:r>
-      <w:r>
-        <w:t xml:space="preserve">. However, few studies have simultaneously analysed how telomere dynamics, early-life conditions and late-life survival are all related in a natural setting. Moreover, how early-life telomere dynamics vary over spatial and temporal scales is poorly understood.</w:t>
+        <w:t xml:space="preserve">Although there has now been a considerable amount of effort put into studying telomere dynamics in natural populations, our understanding of the forces responsible for explaining variation in telomere length is still limited. This is important, as before we can use telomeres as a measure of the costs experienced by individuals and populations, we need to know how different developmental, genetic and ecological variables interact to affect telomeres. Telomere length and rates of shortening can vary according to parental characteristics</w:t>
+      </w:r>
+      <w:r>
+        <w:t xml:space="preserve"> </w:t>
+      </w:r>
+      <w:r>
+        <w:t xml:space="preserve">(Njajour2007; Heidinger et al. 2016)</w:t>
+      </w:r>
+      <w:r>
+        <w:t xml:space="preserve">, among sexes</w:t>
+      </w:r>
+      <w:r>
+        <w:t xml:space="preserve"> </w:t>
+      </w:r>
+      <w:r>
+        <w:t xml:space="preserve">(Barrett and Richardson 2011)</w:t>
+      </w:r>
+      <w:r>
+        <w:t xml:space="preserve">, and with a whole host of environmental conditions experienced at different life-history stages</w:t>
+      </w:r>
+      <w:r>
+        <w:t xml:space="preserve"> </w:t>
+      </w:r>
+      <w:r>
+        <w:t xml:space="preserve">(Monaghan 2014)</w:t>
+      </w:r>
+      <w:r>
+        <w:t xml:space="preserve">. There is also some evidence that telomeres can increase, as well as decrease, in length</w:t>
+      </w:r>
+      <w:r>
+        <w:t xml:space="preserve"> </w:t>
+      </w:r>
+      <w:r>
+        <w:t xml:space="preserve">(Simons et al. 2014)</w:t>
+      </w:r>
+      <w:r>
+        <w:t xml:space="preserve">, which has important ramifications for our understanding of how telomeres reflect costs. However, increases in telomere length are often attributed to measurement error</w:t>
+      </w:r>
+      <w:r>
+        <w:t xml:space="preserve"> </w:t>
+      </w:r>
+      <w:r>
+        <w:t xml:space="preserve">(Steenstrup et al. 2013)</w:t>
+      </w:r>
+      <w:r>
+        <w:t xml:space="preserve">, and as such its ecological significance is unknown. Recent evidence suggests that telomere dynamics are indeed highly variable over individual lifespans, and that even the relationship between telomeres and age can vary markedly among cohorts</w:t>
+      </w:r>
+      <w:r>
+        <w:t xml:space="preserve"> </w:t>
+      </w:r>
+      <w:r>
+        <w:t xml:space="preserve">(Fairlie et al. 2016)</w:t>
+      </w:r>
+      <w:r>
+        <w:t xml:space="preserve">. To better understand what explains variation in telomere dynamics, more studies are required that incorporate telomere variation over entire lifespans with comprehensive, long-term ecological data.</w:t>
       </w:r>
     </w:p>
     <w:p>
@@ -487,7 +541,7 @@
         <w:t xml:space="preserve">(reviewed in Hammers et al. 2015)</w:t>
       </w:r>
       <w:r>
-        <w:t xml:space="preserve">. Due to the isolated nature of the study population and intensive field monitoring, we have unusually comprehensive survival data and tissue samples spanning many years (see Methods, below). Ecological conditions and warbler population density on Cousin vary across space and time due to weather-induced changes in foliage cover and food availability</w:t>
+        <w:t xml:space="preserve">. Due to the isolated nature of the study population and intensive field monitoring, we have unusually comprehensive ecological and survival data spanning many years (see Methods, below). Conditions and warbler population density on Cousin vary across space and time due to weather-induced changes in foliage cover and food availability</w:t>
       </w:r>
       <w:r>
         <w:t xml:space="preserve"> </w:t>
@@ -496,7 +550,7 @@
         <w:t xml:space="preserve">(Van de Crommenacker et al. 2011)</w:t>
       </w:r>
       <w:r>
-        <w:t xml:space="preserve">. Seychelles warblers remain on their natal territories for at least six months, and variation in the oxidative stress experienced by individuals is associated with natal territory quality</w:t>
+        <w:t xml:space="preserve">. Variation in the oxidative stress experienced by individuals is associated with territory quality</w:t>
       </w:r>
       <w:r>
         <w:t xml:space="preserve"> </w:t>
@@ -505,7 +559,7 @@
         <w:t xml:space="preserve">(Van de Crommenacker et al. 2011)</w:t>
       </w:r>
       <w:r>
-        <w:t xml:space="preserve">. However, neither early-life nor adult survival appear to be associated with natal territory quality or natal local density</w:t>
+        <w:t xml:space="preserve">. However, neither early-life nor adult survival appear to be associated with territory quality or local density</w:t>
       </w:r>
       <w:r>
         <w:t xml:space="preserve"> </w:t>
@@ -538,28 +592,19 @@
         <w:t xml:space="preserve"> </w:t>
       </w:r>
       <w:r>
-        <w:t xml:space="preserve">(</w:t>
-      </w:r>
-      <w:r>
-        <w:rPr>
-          <w:b/>
-        </w:rPr>
-        <w:t xml:space="preserve">???</w:t>
-      </w:r>
-      <w:r>
-        <w:t xml:space="preserve">; Barrett et al. 2012)</w:t>
-      </w:r>
-      <w:r>
-        <w:t xml:space="preserve">, and telomere length predicts survival independently of age in adult Seychelles warblers, suggesting that telomeres act as a biomarker of cost in this species</w:t>
-      </w:r>
-      <w:r>
-        <w:t xml:space="preserve"> </w:t>
-      </w:r>
-      <w:r>
-        <w:t xml:space="preserve">(Barrett et al. 2013)</w:t>
-      </w:r>
-      <w:r>
-        <w:t xml:space="preserve">. Thus, we have an excellent system in which to assess the costs of different social and environmental conditions experienced early in life, and to assess the later-life consequences of early-life conditions.</w:t>
+        <w:t xml:space="preserve">(Barrett et al. 2012; Bebbington et al. 2016)</w:t>
+      </w:r>
+      <w:r>
+        <w:t xml:space="preserve">, and telomere length predicts survival independently of age, suggesting that telomeres act as a biomarker of cost in this species</w:t>
+      </w:r>
+      <w:r>
+        <w:t xml:space="preserve"> </w:t>
+      </w:r>
+      <w:r>
+        <w:t xml:space="preserve">(Barrett et al. 2013; Hammers et al. 2015; Bebbington et al. 2016)</w:t>
+      </w:r>
+      <w:r>
+        <w:t xml:space="preserve">. Thus, we have an excellent system in which to assess the costs of different social and environmental conditions experienced by individuals, and to assess how these costs vary over space and time.</w:t>
       </w:r>
     </w:p>
     <w:p>
@@ -567,7 +612,7 @@
         <w:pStyle w:val="BodyText"/>
       </w:pPr>
       <w:r>
-        <w:t xml:space="preserve">In this study we examine how telomeres are related to early-life environmental variation over the entire lifespans across multiple cohorts of the Seychelles warbler.</w:t>
+        <w:t xml:space="preserve">In this study we study how lifelong telomere dynamics are related to environmental variation across 22 Seychelles warbler cohorts. We first study how telomere length and rates of shortening are related to age, and how this relationship varies among cohorts, in order to gain an in-depth understanding of the temporal dynamics of telomere changes. We then examine, within individuals, how telomere length changes with age, and statistically test whether increases in telomere length are biologically meaningful. Finally, we test how a wide range of social and environmental variables are related to telomere length and shortening in order gain a fuller understanding of the forces driving telomere dynamics in natural populations.</w:t>
       </w:r>
     </w:p>
     <w:p>
@@ -655,7 +700,7 @@
         <w:t xml:space="preserve">(39%; Brouwer et al. 2006)</w:t>
       </w:r>
       <w:r>
-        <w:t xml:space="preserve">, cohort sizes in the Seychelles warbler are small (&lt; 50).</w:t>
+        <w:t xml:space="preserve">, cohort sizes in the Seychelles warbler are typically small (&lt; 50).</w:t>
       </w:r>
     </w:p>
     <w:p>
@@ -681,16 +726,7 @@
         <w:t xml:space="preserve">(Crommenacker et al. 2011; Barrett et al. 2013)</w:t>
       </w:r>
       <w:r>
-        <w:t xml:space="preserve">. The isolated nature of the Cousin population is a key advantage of the system for analyses involving survival, which in other systems are often confounded by emigration</w:t>
-      </w:r>
-      <w:r>
-        <w:t xml:space="preserve"> </w:t>
-      </w:r>
-      <w:r>
-        <w:t xml:space="preserve">(see Ergon and Gardner 2014 for a recent discussion)</w:t>
-      </w:r>
-      <w:r>
-        <w:t xml:space="preserve">. Full details of catching and monitoring methods can be found in Brouwer</w:t>
+        <w:t xml:space="preserve">. Full details of monitoring methods can be found in Brouwer</w:t>
       </w:r>
       <w:r>
         <w:t xml:space="preserve"> </w:t>
@@ -743,7 +779,7 @@
         <w:t xml:space="preserve">(Hammers et al. 2013)</w:t>
       </w:r>
       <w:r>
-        <w:t xml:space="preserve">. Cousin is subject to intra- and inter-annual variation in rainfall and food availability, and such island-wide temporal variation may override the effects of individual territory quality. As an estimate of seasonal variation in food availability, we calculated an index of the number of insects across the entire island during each breeding season. This index is calculated as the mean number of insects found per unit leaf area over all surveys carried out on the island in a breeding season.</w:t>
+        <w:t xml:space="preserve">. Cousin is subject to intra- and inter-annual variation in rainfall and food availability, and such island-wide temporal variation may override the effects of individual territory quality. As an estimate of seasonal variation in food availability, we calculated an index of the number of insects across the entire island during each breeding season (referred to hereafter as 'insect abundance'). This index is calculated as the mean number of insects found per unit leaf area over all surveys carried out on the island in a breeding season.</w:t>
       </w:r>
     </w:p>
     <w:p>
@@ -751,7 +787,7 @@
         <w:pStyle w:val="BodyText"/>
       </w:pPr>
       <w:r>
-        <w:t xml:space="preserve">Each time a bird is caught on Cousin body mass and tarsus length are measured (to the nearest 0.1g and 0.1mm, respectively). Using information on eye colour</w:t>
+        <w:t xml:space="preserve">Each time a bird is caught on Cousin body mass and tarsus length are measured (to the nearest 0.1g and 0.1mm, respectively). We aged all birds using information on eye colour</w:t>
       </w:r>
       <w:r>
         <w:t xml:space="preserve"> </w:t>
@@ -772,7 +808,7 @@
         <w:t xml:space="preserve">(Richardson et al. 2003a)</w:t>
       </w:r>
       <w:r>
-        <w:t xml:space="preserve">, we grouped birds into three age categories: one month old (birds still in the nest), 6 months old (fledglings with light grey eyes) and 10 months old (subadults with light brown eyes). A blood sample (</w:t>
+        <w:t xml:space="preserve">. A blood sample (</w:t>
       </w:r>
       <w:r>
         <w:rPr>
@@ -928,16 +964,7 @@
         <w:t xml:space="preserve"> </w:t>
       </w:r>
       <w:r>
-        <w:t xml:space="preserve">(</w:t>
-      </w:r>
-      <w:r>
-        <w:rPr>
-          <w:b/>
-        </w:rPr>
-        <w:t xml:space="preserve">???</w:t>
-      </w:r>
-      <w:r>
-        <w:t xml:space="preserve">)</w:t>
+        <w:t xml:space="preserve">(2016)</w:t>
       </w:r>
       <w:r>
         <w:t xml:space="preserve">. We assessed repeatability of RTL using the rptR package in R</w:t>
@@ -957,7 +984,7 @@
         <w:pStyle w:val="BodyText"/>
       </w:pPr>
       <w:r>
-        <w:t xml:space="preserve">For a subset of birds we had longitudinal data, with an additional samples taken at different ages. For these individuals we calculated the within-individual change in RTL by subtracting RTL at time point</w:t>
+        <w:t xml:space="preserve">For a subset of birds we had longitudinal data, with one or more additional samples taken at different ages (n = 1057 measurements from 402 birds). For these individuals we calculated the within-individual change in RTL by subtracting RTL at time point</w:t>
       </w:r>
       <w:r>
         <w:t xml:space="preserve"> </w:t>
@@ -972,7 +999,7 @@
         <w:t xml:space="preserve"> </w:t>
       </w:r>
       <w:r>
-        <w:t xml:space="preserve">from RTL at timepoint</w:t>
+        <w:t xml:space="preserve">from RTL at time point</w:t>
       </w:r>
       <w:r>
         <w:t xml:space="preserve"> </w:t>
@@ -999,7 +1026,7 @@
         </m:r>
       </m:oMath>
       <w:r>
-        <w:t xml:space="preserve">RTL). Negative values of</w:t>
+        <w:t xml:space="preserve">RTL, n = 655 measurements). Negative values of</w:t>
       </w:r>
       <w:r>
         <w:t xml:space="preserve"> </w:t>
@@ -1011,7 +1038,7 @@
         </m:r>
       </m:oMath>
       <w:r>
-        <w:t xml:space="preserve">RTL reflect telomere shortening, while positive values reflect telomere lengthening.</w:t>
+        <w:t xml:space="preserve">RTL reflect decreases in telomere length with age, while positive values increases.</w:t>
       </w:r>
     </w:p>
     <w:p>
@@ -1029,22 +1056,22 @@
         <w:pStyle w:val="FirstParagraph"/>
       </w:pPr>
       <w:r>
-        <w:t xml:space="preserve">We performed all statistical analyses using R. We first explored the relationship between RTL and age among cohorts using linear mixed models (LMMs) carried out in the lme4 package</w:t>
-      </w:r>
-      <w:r>
-        <w:t xml:space="preserve"> </w:t>
-      </w:r>
-      <w:r>
-        <w:t xml:space="preserve">(</w:t>
-      </w:r>
-      <w:r>
-        <w:rPr>
-          <w:b/>
-        </w:rPr>
-        <w:t xml:space="preserve">???</w:t>
-      </w:r>
-      <w:r>
-        <w:t xml:space="preserve">)</w:t>
+        <w:t xml:space="preserve">We performed all statistical analyses using R</w:t>
+      </w:r>
+      <w:r>
+        <w:t xml:space="preserve"> </w:t>
+      </w:r>
+      <w:r>
+        <w:t xml:space="preserve">(R Development Core Team 2011)</w:t>
+      </w:r>
+      <w:r>
+        <w:t xml:space="preserve">. RTL was square root transformed to improve linear model fits. We first explored the relationship between RTL and age among cohorts using linear mixed models (LMMs) carried out in the lme4 package</w:t>
+      </w:r>
+      <w:r>
+        <w:t xml:space="preserve"> </w:t>
+      </w:r>
+      <w:r>
+        <w:t xml:space="preserve">(Bates et al. 2014)</w:t>
       </w:r>
       <w:r>
         <w:t xml:space="preserve">. Following a similar approach to Fairlie</w:t>
@@ -1062,19 +1089,10 @@
         <w:t xml:space="preserve"> </w:t>
       </w:r>
       <w:r>
-        <w:t xml:space="preserve">(</w:t>
-      </w:r>
-      <w:r>
-        <w:rPr>
-          <w:b/>
-        </w:rPr>
-        <w:t xml:space="preserve">???</w:t>
-      </w:r>
-      <w:r>
-        <w:t xml:space="preserve">)</w:t>
-      </w:r>
-      <w:r>
-        <w:t xml:space="preserve">, we compared a selection of models fitting different relationships between RTL and age. We created models where age was fitted as a linear covariate, where age was log-transformed, and where age was fitted as a factor. We also created models including birth year (cohort) as a factor, and ones which included interactions between cohort and each measure of age. All fitted models are included in Table 1. As random effects we included individual ID, catch year and qPCR plate ID. Models were compared using AIC with correction for finite sample size (AICc). Using the longitudinal data, we tested whether telomores shorten with age in individuals, using LMMs of RTL and</w:t>
+        <w:t xml:space="preserve">(2016)</w:t>
+      </w:r>
+      <w:r>
+        <w:t xml:space="preserve">, we compared a selection of models fitting different relationships between RTL and age. We created models where the relationship between RTL and age was linear, quadratic, log-linear, and where age was fitted as a factor. For each age term, we fitted additional models including birth year (cohort) as a factor, and an interactions between cohort age. All fitted models are included in Table 1. As random effects we included individual ID, catch year and qPCR plate ID. Models were compared using AIC with correction for finite sample size (AICc). Using the longitudinal data, we tested how telomeres change with age in individuals, using LMMs of RTL and</w:t>
       </w:r>
       <w:r>
         <w:t xml:space="preserve"> </w:t>
@@ -1127,7 +1145,58 @@
         <w:pStyle w:val="BodyText"/>
       </w:pPr>
       <w:r>
-        <w:t xml:space="preserve">Because, when examining the distribution of</w:t>
+        <w:t xml:space="preserve">We then used longitudinal data to determine individual-level consistency in RTL. We constructed a LMM with RTL at time</w:t>
+      </w:r>
+      <w:r>
+        <w:t xml:space="preserve"> </w:t>
+      </w:r>
+      <w:r>
+        <w:rPr>
+          <w:i/>
+        </w:rPr>
+        <w:t xml:space="preserve">t</w:t>
+      </w:r>
+      <w:r>
+        <w:t xml:space="preserve"> </w:t>
+      </w:r>
+      <w:r>
+        <w:t xml:space="preserve">+ 1 as the response variable, RTL at time</w:t>
+      </w:r>
+      <w:r>
+        <w:t xml:space="preserve"> </w:t>
+      </w:r>
+      <w:r>
+        <w:rPr>
+          <w:i/>
+        </w:rPr>
+        <w:t xml:space="preserve">t</w:t>
+      </w:r>
+      <w:r>
+        <w:t xml:space="preserve"> </w:t>
+      </w:r>
+      <w:r>
+        <w:t xml:space="preserve">and age as fixed effects, and individual ID and cohort as random effects. To obtain an estimate of explanatory power, we calculated marginal R</w:t>
+      </w:r>
+      <w:r>
+        <w:rPr>
+          <w:vertAlign w:val="superscript"/>
+        </w:rPr>
+        <w:t xml:space="preserve">2</w:t>
+      </w:r>
+      <w:r>
+        <w:t xml:space="preserve"> </w:t>
+      </w:r>
+      <w:r>
+        <w:t xml:space="preserve">(just incorporating fixed effects) following Nakagawa &amp; Schielzeth</w:t>
+      </w:r>
+      <w:r>
+        <w:t xml:space="preserve"> </w:t>
+      </w:r>
+      <w:r>
+        <w:t xml:space="preserve">(2013)</w:t>
+      </w:r>
+      <w:r>
+        <w:t xml:space="preserve">. When examining the distribution longitudinal telomere changes we observed increases in telomere length with age, so we used repeat measurements to test whether these increases could be explained by measurement error. We calculated</w:t>
       </w:r>
       <w:r>
         <w:t xml:space="preserve"> </w:t>
@@ -1139,7 +1208,7 @@
         </m:r>
       </m:oMath>
       <w:r>
-        <w:t xml:space="preserve">RTL, we observed apparent telomere lengthening in our data, we used the entire Seychelles warbler dataset to test whether this lengthening could be explained by measurement error. Using all birds (adults and juveniles) with at least two telomere measurement, we calculated</w:t>
+        <w:t xml:space="preserve">RTL between pairs of repeat measurements within samples in exactly the same way as for across samples (i.e. completely separate reactions run on separate plates: N = 422 measurements from 293 samples), and compared the variance in</w:t>
       </w:r>
       <w:r>
         <w:t xml:space="preserve"> </w:t>
@@ -1151,7 +1220,7 @@
         </m:r>
       </m:oMath>
       <w:r>
-        <w:t xml:space="preserve">RTL for each pair of samples (for example, for a bird with three longitudinal measurements throughout their life we calculated the change in RTL between the first and second sample and between the second and third sample). We then compared these longitudinal changes in telomere length to sampling error, using all samples where we had at least two repeat telomere measurements for the same sample (i.e. completely seperate reactions run on separate plates: N = 422 measurements from 293 samples). We calculated</w:t>
+        <w:t xml:space="preserve">RTL within and among individuals using a Levene's test. Then, to separately test whether the extent of telomere increases and decreases within individuals was greater than expected by measurement error, we split</w:t>
       </w:r>
       <w:r>
         <w:t xml:space="preserve"> </w:t>
@@ -1163,10 +1232,7 @@
         </m:r>
       </m:oMath>
       <w:r>
-        <w:t xml:space="preserve">RTL between pairs of repeat measurements within samples in exactly the same way as for across samples, except that repeat measurements were ordered by the date at the qPCR was run rather than by age. We first compared the variance in</w:t>
-      </w:r>
-      <w:r>
-        <w:t xml:space="preserve"> </w:t>
+        <w:t xml:space="preserve">RTL measurements into groups in which RTL decreased (</w:t>
       </w:r>
       <m:oMath>
         <m:r>
@@ -1175,7 +1241,7 @@
         </m:r>
       </m:oMath>
       <w:r>
-        <w:t xml:space="preserve">RTL within and among individuals using a Levene's test. Then, to separately test whether the extent of telomere shortening and lenghtening within individuals was greater than expected by measurement error, we split</w:t>
+        <w:t xml:space="preserve">RTL &lt; 0) and increased</w:t>
       </w:r>
       <w:r>
         <w:t xml:space="preserve"> </w:t>
@@ -1187,7 +1253,7 @@
         </m:r>
       </m:oMath>
       <w:r>
-        <w:t xml:space="preserve">RTL measurements into groups in which shortening (</w:t>
+        <w:t xml:space="preserve">RTL (</w:t>
       </w:r>
       <m:oMath>
         <m:r>
@@ -1196,7 +1262,7 @@
         </m:r>
       </m:oMath>
       <w:r>
-        <w:t xml:space="preserve">RTL &lt; 0) and lengthening</w:t>
+        <w:t xml:space="preserve">RTL &gt; 0), and tested whether</w:t>
       </w:r>
       <w:r>
         <w:t xml:space="preserve"> </w:t>
@@ -1208,7 +1274,81 @@
         </m:r>
       </m:oMath>
       <w:r>
-        <w:t xml:space="preserve">RTL (</w:t>
+        <w:t xml:space="preserve">RTL among samples was significantly different between within-sample and across-sample measurements, using Wilcoxon tests.</w:t>
+      </w:r>
+    </w:p>
+    <w:p>
+      <w:pPr>
+        <w:pStyle w:val="BodyText"/>
+      </w:pPr>
+      <w:r>
+        <w:t xml:space="preserve">We used LMMs to test how variation in early-life environmental and social conditions influenced telomere length within cohorts. We created a full model with RTL as a response variable, alongside the following explanatory variables: age, tarsus length, body mass, sex, insect abundance, territory quality, island-wide population density (an annual measure estimated from the summer breeding census), territory group size, and the number of helping subordinate birds present in the territory. The random effects structure was informed by the analysis of telomere dynamics and age (see results): we included individual ID, cohort ID, and a random slope of age among cohorts. We report model estimates and confidence intervals for all effects included in the full model. We also calculated marginal R</w:t>
+      </w:r>
+      <w:r>
+        <w:rPr>
+          <w:vertAlign w:val="superscript"/>
+        </w:rPr>
+        <w:t xml:space="preserve">2</w:t>
+      </w:r>
+      <w:r>
+        <w:t xml:space="preserve"> </w:t>
+      </w:r>
+      <w:r>
+        <w:t xml:space="preserve">and conditional R</w:t>
+      </w:r>
+      <w:r>
+        <w:rPr>
+          <w:vertAlign w:val="superscript"/>
+        </w:rPr>
+        <w:t xml:space="preserve">2</w:t>
+      </w:r>
+      <w:r>
+        <w:t xml:space="preserve"> </w:t>
+      </w:r>
+      <w:r>
+        <w:t xml:space="preserve">(incorporating fixed and random effects; Johnson 2014)</w:t>
+      </w:r>
+      <w:r>
+        <w:t xml:space="preserve"> </w:t>
+      </w:r>
+      <w:r>
+        <w:t xml:space="preserve">to assess the explanatory power of these models. As a complementary approach, we also performed model averaging, using the MuMIn package in R</w:t>
+      </w:r>
+      <w:r>
+        <w:t xml:space="preserve"> </w:t>
+      </w:r>
+      <w:r>
+        <w:t xml:space="preserve">(Bartoń 2012)</w:t>
+      </w:r>
+      <w:r>
+        <w:t xml:space="preserve">. Model selection was performed using the full model described above and a top model set defined, containing all models with AICc</w:t>
+      </w:r>
+      <w:r>
+        <w:t xml:space="preserve"> </w:t>
+      </w:r>
+      <m:oMath>
+        <m:r>
+          <m:rPr/>
+          <m:t>≤</m:t>
+        </m:r>
+      </m:oMath>
+      <w:r>
+        <w:t xml:space="preserve"> </w:t>
+      </w:r>
+      <w:r>
+        <w:t xml:space="preserve">6 compared to the best supported model</w:t>
+      </w:r>
+      <w:r>
+        <w:t xml:space="preserve"> </w:t>
+      </w:r>
+      <w:r>
+        <w:t xml:space="preserve">(Burnham et al. 2011)</w:t>
+      </w:r>
+      <w:r>
+        <w:t xml:space="preserve">. We report model-averaged coefficients, confidence intervals and 'relative importance', which reflects the relative weights of each predictor variable across the top model set. For individuals with longitudinal data we repeated the above analyses of telomere dynamics, replacing telomere length with</w:t>
+      </w:r>
+      <w:r>
+        <w:t xml:space="preserve"> </w:t>
       </w:r>
       <m:oMath>
         <m:r>
@@ -1217,7 +1357,7 @@
         </m:r>
       </m:oMath>
       <w:r>
-        <w:t xml:space="preserve">RTL &gt; 0) occurred, and tested whether</w:t>
+        <w:t xml:space="preserve">RTL as the response variable, and excluding the random effects for plate ID (as each measurement of</w:t>
       </w:r>
       <w:r>
         <w:t xml:space="preserve"> </w:t>
@@ -1229,63 +1369,25 @@
         </m:r>
       </m:oMath>
       <w:r>
-        <w:t xml:space="preserve">RTL among samples was significantly different between within-sample and across-sample measurements, using Wilcoxon tests.</w:t>
-      </w:r>
-    </w:p>
-    <w:p>
-      <w:pPr>
-        <w:pStyle w:val="BodyText"/>
-      </w:pPr>
-      <w:r>
-        <w:t xml:space="preserve">We used LMMs to test how variation in early-life environmental and social conditions influenced telomere length within cohorts. We created a full model with RTL as a response variable, alongside the following explanatory variables: age, tarsus length, body mass, sex, annual food availability, territory quality, population density (an annual measure estimated from the summer breeding census) and the number of birds and the number of helping subordinate birds present in the territory. As random effects we included catch year and individual identity. We report model estimates and confidence intervals for all effects included in the full model. To obtain an estimate of explanatory power, we calculated marginal R^2 (just incoporatng fixed effects) and conditional R^2 (incorporating fixed and random effects) following Nakagawa &amp; Schielzeth</w:t>
-      </w:r>
-      <w:r>
-        <w:t xml:space="preserve"> </w:t>
-      </w:r>
-      <w:r>
-        <w:t xml:space="preserve">(</w:t>
-      </w:r>
-      <w:r>
-        <w:rPr>
-          <w:b/>
-        </w:rPr>
-        <w:t xml:space="preserve">???</w:t>
-      </w:r>
-      <w:r>
-        <w:t xml:space="preserve">)</w:t>
-      </w:r>
-      <w:r>
-        <w:t xml:space="preserve"> </w:t>
-      </w:r>
-      <w:r>
-        <w:t xml:space="preserve">and Johnson</w:t>
-      </w:r>
-      <w:r>
-        <w:t xml:space="preserve"> </w:t>
-      </w:r>
-      <w:r>
-        <w:t xml:space="preserve">(</w:t>
-      </w:r>
-      <w:r>
-        <w:rPr>
-          <w:b/>
-        </w:rPr>
-        <w:t xml:space="preserve">???</w:t>
-      </w:r>
-      <w:r>
-        <w:t xml:space="preserve">)</w:t>
-      </w:r>
-      <w:r>
-        <w:t xml:space="preserve">, respectively As a complementary approach, we also performed model averaging, using the MuMIn package in R</w:t>
-      </w:r>
-      <w:r>
-        <w:t xml:space="preserve"> </w:t>
-      </w:r>
-      <w:r>
-        <w:t xml:space="preserve">(Bartoń 2012)</w:t>
-      </w:r>
-      <w:r>
-        <w:t xml:space="preserve">. Model selection was performed using the full model described above and a top model set defined, containing all models with AICc</w:t>
+        <w:t xml:space="preserve">RTL was based on two or more measurements, and so run on multiple plates) and cohort ID (as longitudinal telomere dynamics did not differ among cohorts; see results).</w:t>
+      </w:r>
+    </w:p>
+    <w:p>
+      <w:pPr>
+        <w:pStyle w:val="Heading3"/>
+      </w:pPr>
+      <w:bookmarkStart w:id="30" w:name="results"/>
+      <w:bookmarkEnd w:id="30"/>
+      <w:r>
+        <w:t xml:space="preserve">Results</w:t>
+      </w:r>
+    </w:p>
+    <w:p>
+      <w:pPr>
+        <w:pStyle w:val="FirstParagraph"/>
+      </w:pPr>
+      <w:r>
+        <w:t xml:space="preserve">We measured telomere lengths using a total of 1808 unique samples from juvenile and adult Seychelles warblers from 22 cohorts born between 1993 and 2014. Efficiencies (mean</w:t>
       </w:r>
       <w:r>
         <w:t xml:space="preserve"> </w:t>
@@ -1293,38 +1395,62 @@
       <m:oMath>
         <m:r>
           <m:rPr/>
-          <m:t>≤</m:t>
+          <m:t>±</m:t>
         </m:r>
       </m:oMath>
       <w:r>
         <w:t xml:space="preserve"> </w:t>
       </w:r>
       <w:r>
-        <w:t xml:space="preserve">6 compared to the best supported model</w:t>
-      </w:r>
-      <w:r>
-        <w:t xml:space="preserve"> </w:t>
-      </w:r>
-      <w:r>
-        <w:t xml:space="preserve">(Burnham et al. 2011)</w:t>
-      </w:r>
-      <w:r>
-        <w:t xml:space="preserve">. We report model-averaged coefficients, confidence intervals and 'relative importance', which reflects the relative weights of each predictor variable across the top model set. For individuals with longitudinal data (</w:t>
-      </w:r>
-      <w:r>
-        <w:rPr>
-          <w:i/>
-        </w:rPr>
-        <w:t xml:space="preserve">n</w:t>
-      </w:r>
-      <w:r>
-        <w:t xml:space="preserve"> </w:t>
-      </w:r>
-      <w:r>
-        <w:t xml:space="preserve">= 655) we repeated the above analyses of telomere dynamics, replacing telomere length with</w:t>
-      </w:r>
-      <w:r>
-        <w:t xml:space="preserve"> </w:t>
+        <w:t xml:space="preserve">s.d.) for our telomere and GAPDH reactions were (1.78</w:t>
+      </w:r>
+      <w:r>
+        <w:t xml:space="preserve"> </w:t>
+      </w:r>
+      <m:oMath>
+        <m:r>
+          <m:rPr/>
+          <m:t>±</m:t>
+        </m:r>
+      </m:oMath>
+      <w:r>
+        <w:t xml:space="preserve"> </w:t>
+      </w:r>
+      <w:r>
+        <w:t xml:space="preserve">0.05) and (1.92</w:t>
+      </w:r>
+      <w:r>
+        <w:t xml:space="preserve"> </w:t>
+      </w:r>
+      <m:oMath>
+        <m:r>
+          <m:rPr/>
+          <m:t>±</m:t>
+        </m:r>
+      </m:oMath>
+      <w:r>
+        <w:t xml:space="preserve"> </w:t>
+      </w:r>
+      <w:r>
+        <w:t xml:space="preserve">0.04) respectively. Inter-plate repeatability of RTL, based on 422 samples measured at least twice, was 0.68 (CI = 0.65-0.71).</w:t>
+      </w:r>
+    </w:p>
+    <w:p>
+      <w:pPr>
+        <w:pStyle w:val="Heading5"/>
+      </w:pPr>
+      <w:bookmarkStart w:id="31" w:name="telomere-dynamics-and-age-amnong-cohorts"/>
+      <w:bookmarkEnd w:id="31"/>
+      <w:r>
+        <w:t xml:space="preserve">Telomere dynamics and age amnong cohorts</w:t>
+      </w:r>
+    </w:p>
+    <w:p>
+      <w:pPr>
+        <w:pStyle w:val="FirstParagraph"/>
+      </w:pPr>
+      <w:r>
+        <w:t xml:space="preserve">We first tested how RTL was related to age among cohorts using a model selection approach. We found that the top model, by some distance, contained a loglinear relationship between RTL and age, as well as a log age x cohort interaction (Table 1A). The second best model contained log age and cohort ID, with no interaction term, although this was substantially poorer in terms of model fit (</w:t>
       </w:r>
       <m:oMath>
         <m:r>
@@ -1333,10 +1459,7 @@
         </m:r>
       </m:oMath>
       <w:r>
-        <w:t xml:space="preserve">RTL as the response variable, and excluding the plate ID random effect (as each measurement of</w:t>
-      </w:r>
-      <w:r>
-        <w:t xml:space="preserve"> </w:t>
+        <w:t xml:space="preserve">AICc &gt; 10), and all other models were much poorer still (</w:t>
       </w:r>
       <m:oMath>
         <m:r>
@@ -1345,88 +1468,18 @@
         </m:r>
       </m:oMath>
       <w:r>
-        <w:t xml:space="preserve">RTL was based on two or more measurements, and so run on multiple plates).</w:t>
-      </w:r>
-    </w:p>
-    <w:p>
-      <w:pPr>
-        <w:pStyle w:val="Heading3"/>
-      </w:pPr>
-      <w:bookmarkStart w:id="30" w:name="results"/>
-      <w:bookmarkEnd w:id="30"/>
-      <w:r>
-        <w:t xml:space="preserve">Results</w:t>
-      </w:r>
-    </w:p>
-    <w:p>
-      <w:pPr>
-        <w:pStyle w:val="FirstParagraph"/>
-      </w:pPr>
-      <w:r>
-        <w:t xml:space="preserve">We measured telomere lengths using a total of 1808 unique samples from juvenile and adult Seychelles warblers from 22 cohorts born between 1993 and 2014. Efficiencies (mean</w:t>
-      </w:r>
-      <w:r>
-        <w:t xml:space="preserve"> </w:t>
-      </w:r>
-      <m:oMath>
-        <m:r>
-          <m:rPr/>
-          <m:t>±</m:t>
-        </m:r>
-      </m:oMath>
-      <w:r>
-        <w:t xml:space="preserve"> </w:t>
-      </w:r>
-      <w:r>
-        <w:t xml:space="preserve">s.d.) for our telomere and GAPDH reactions were (1.78</w:t>
-      </w:r>
-      <w:r>
-        <w:t xml:space="preserve"> </w:t>
-      </w:r>
-      <m:oMath>
-        <m:r>
-          <m:rPr/>
-          <m:t>±</m:t>
-        </m:r>
-      </m:oMath>
-      <w:r>
-        <w:t xml:space="preserve"> </w:t>
-      </w:r>
-      <w:r>
-        <w:t xml:space="preserve">0.05) and (1.92</w:t>
-      </w:r>
-      <w:r>
-        <w:t xml:space="preserve"> </w:t>
-      </w:r>
-      <m:oMath>
-        <m:r>
-          <m:rPr/>
-          <m:t>±</m:t>
-        </m:r>
-      </m:oMath>
-      <w:r>
-        <w:t xml:space="preserve"> </w:t>
-      </w:r>
-      <w:r>
-        <w:t xml:space="preserve">0.04) respectively. Inter-plate repeatability of RTL, based on 422 samples measured at least twice, was 0.68 (CI = 0.64-0.71).</w:t>
-      </w:r>
-    </w:p>
-    <w:p>
-      <w:pPr>
-        <w:pStyle w:val="Heading5"/>
-      </w:pPr>
-      <w:bookmarkStart w:id="31" w:name="telomere-dynamics-and-age-amnong-cohorts"/>
-      <w:bookmarkEnd w:id="31"/>
-      <w:r>
-        <w:t xml:space="preserve">Telomere dynamics and age amnong cohorts</w:t>
-      </w:r>
-    </w:p>
-    <w:p>
-      <w:pPr>
-        <w:pStyle w:val="FirstParagraph"/>
-      </w:pPr>
-      <w:r>
-        <w:t xml:space="preserve">We first tested how RTL was related to age among cohorts using a model selection approach. We found that the top model, by some distance, contained a loglinear relationship between RTL and age, as well as cohort ID and a (log) age x cohort interaction (Table 1A). The second best model contained log age and cohort ID, with no interaction term, although this was substantially poorer in terms of model fit (</w:t>
+        <w:t xml:space="preserve">AICc &gt; 35; Table 1). The log-linear relationship between RTL and age could be seen clearly in the raw data; RTL decreased with age (estimate = -0.050, CIs = -0.064, -0.036), with the greatest decrease occurring early in life (Fig. 1A). There was also substantial variation in RTL among cohorts, with no obvious trend over time (Fig. 1B). There was a negative relationship between RTL and age in almost all 22 cohorts, but the slope of the relationship between log age and RTL varied substantially among cohorts (Fig.1C).</w:t>
+      </w:r>
+    </w:p>
+    <w:p>
+      <w:pPr>
+        <w:pStyle w:val="BodyText"/>
+      </w:pPr>
+      <w:r>
+        <w:t xml:space="preserve">A within-individual analysis of RTL and age revealed that the top model explaining RTL contained</w:t>
+      </w:r>
+      <w:r>
+        <w:t xml:space="preserve"> </w:t>
       </w:r>
       <m:oMath>
         <m:r>
@@ -1435,7 +1488,10 @@
         </m:r>
       </m:oMath>
       <w:r>
-        <w:t xml:space="preserve">AICc &gt; 10), and all other models were much poorer still (</w:t>
+        <w:t xml:space="preserve">log age, which reflects within-individual changes in log-transformed age (Table 1B). Models including cohort ID and cohort x age interactions were substantially poorer fits than models only containing age (Table 1B). RTL decreased with</w:t>
+      </w:r>
+      <w:r>
+        <w:t xml:space="preserve"> </w:t>
       </w:r>
       <m:oMath>
         <m:r>
@@ -1444,7 +1500,7 @@
         </m:r>
       </m:oMath>
       <w:r>
-        <w:t xml:space="preserve">AICc &gt; 35; Table 1). RTL decreased with log age (estimate = -0.050, CIs = -0.064, -0.036), with the greatest decrease occurring early in life (Fig. 1A). There was also substantial variation in RTL among cohorts (Fig. 1B). There was a negative relationship between RTL and age in almost all of the 22 cohorts, but in accordance with an age x cohort interaction, the slope of the relationship between log age and RTL varied substantially (Fig.1C).</w:t>
+        <w:t xml:space="preserve">log age (estimate = -0.052, CIs = -0.085, -0.018), confirming that within-individual telomere shortening occurs across the Seychelles warbler dataset.</w:t>
       </w:r>
     </w:p>
     <w:p>
@@ -1452,7 +1508,19 @@
         <w:pStyle w:val="BodyText"/>
       </w:pPr>
       <w:r>
-        <w:t xml:space="preserve">An within-individual analysis of age revealed that the top model explaining RTL contained</w:t>
+        <w:t xml:space="preserve">There was positive correlation between telomere measurements taken from different time points (Fig. 2A), but this was very weak (marginal R</w:t>
+      </w:r>
+      <w:r>
+        <w:rPr>
+          <w:vertAlign w:val="superscript"/>
+        </w:rPr>
+        <w:t xml:space="preserve">2</w:t>
+      </w:r>
+      <w:r>
+        <w:t xml:space="preserve"> </w:t>
+      </w:r>
+      <w:r>
+        <w:t xml:space="preserve">= 0.01), and not quite significant (estimate = 0.066, CIs = -0.006, 0.137). Although both cross-sectional and longitudinal data indicated a general trend of telomere shortening with age, we found that RTL within individuals increased in 44% of our 655</w:t>
       </w:r>
       <w:r>
         <w:t xml:space="preserve"> </w:t>
@@ -1464,7 +1532,7 @@
         </m:r>
       </m:oMath>
       <w:r>
-        <w:t xml:space="preserve">log age, which reflects within-individual changes in log-transformed age (Table 1B). Models including cohort ID and cohort x age interactions were substantially poorer than models only containing age (Table 1B). RTL dereased with</w:t>
+        <w:t xml:space="preserve">RTL measurements (Fig. 2A). To test whether increases in telomere length in our dataset could be explained by measurement error, we compared variance in telomere length among repeat measurements of samples to the variance observed among different samples of the same individual. We found significantly higher variance in telomere length over individual lifetimes compared to among sample replicates (Levene's test: F = 43.63; P &lt; 0.001; Fig. 2B). Splitting the longitudinal data into instances of decreasing (i.e.</w:t>
       </w:r>
       <w:r>
         <w:t xml:space="preserve"> </w:t>
@@ -1476,27 +1544,7 @@
         </m:r>
       </m:oMath>
       <w:r>
-        <w:t xml:space="preserve">log age (estimate = -0.052, CIs = -0.085, -0.018), confirming that within-individual telomere shortening occurs across the Seychelles warbler dataset.</w:t>
-      </w:r>
-    </w:p>
-    <w:p>
-      <w:pPr>
-        <w:pStyle w:val="BodyText"/>
-      </w:pPr>
-      <w:r>
-        <w:t xml:space="preserve">Within individuals, longitudinal data showed that there was a slight positive correlation between telomere measurements taken from different timepoints (Fig. 2A), but this was weak (marginal R</w:t>
-      </w:r>
-      <w:r>
-        <w:rPr>
-          <w:vertAlign w:val="superscript"/>
-        </w:rPr>
-        <w:t xml:space="preserve">2</w:t>
-      </w:r>
-      <w:r>
-        <w:t xml:space="preserve"> </w:t>
-      </w:r>
-      <w:r>
-        <w:t xml:space="preserve">= 0.01), and not quite significant (estimate = NA, CIs = -0.002, 0.138). Although both or cross-sectional and longitudinal data indicated a general trend of telomere shortening with age, we found that 44% of our</w:t>
+        <w:t xml:space="preserve">RTL &lt; 0) and increasing (i.e.</w:t>
       </w:r>
       <w:r>
         <w:t xml:space="preserve"> </w:t>
@@ -1508,7 +1556,49 @@
         </m:r>
       </m:oMath>
       <w:r>
-        <w:t xml:space="preserve">RTL measurments were positive, and thus indicative of telomere lengthening. To test whether the apparent telomere lengthening in our dataset could be explained by measurement error, we compared variance in telomere length among repeat measurements of samples to the variance observed among different samples of the same individual (see methods for details). We found significantly higher variance in telomere length over individual lifetimes compared to among sample replicates (Levene's test: F = 43.63; P &lt; 0.001; Fig. 2B). Importantly, splitting the longitudinal data into instances of shortening (i.e.</w:t>
+        <w:t xml:space="preserve">RTL &gt; 0) telomere length revealed that not only did we observe significantly greater decrease in RTL within individuals compared to within samples (Wilcoxon test: P &lt; 0.001), but also a significantly greater increase (P &lt; 0.001; Fig. 2B).</w:t>
+      </w:r>
+    </w:p>
+    <w:p>
+      <w:pPr>
+        <w:pStyle w:val="Heading5"/>
+      </w:pPr>
+      <w:bookmarkStart w:id="32" w:name="telomere-dynamics-and-the-environment"/>
+      <w:bookmarkEnd w:id="32"/>
+      <w:r>
+        <w:t xml:space="preserve">Telomere dynamics and the environment</w:t>
+      </w:r>
+    </w:p>
+    <w:p>
+      <w:pPr>
+        <w:pStyle w:val="FirstParagraph"/>
+      </w:pPr>
+      <w:r>
+        <w:t xml:space="preserve">In addition to age, RTL was associated with tarsus length, sex and insect abundance (Fig. 3A). Tarsus length was negatively related to RTL and males had longer telomeres than females (Fig. 3B), while insect abundance was positively related to RTL (Fig. 3C). The full model was fairly weak in terms of explanatory power of fixed effects (marginal R</w:t>
+      </w:r>
+      <w:r>
+        <w:rPr>
+          <w:vertAlign w:val="superscript"/>
+        </w:rPr>
+        <w:t xml:space="preserve">2</w:t>
+      </w:r>
+      <w:r>
+        <w:t xml:space="preserve"> </w:t>
+      </w:r>
+      <w:r>
+        <w:t xml:space="preserve">= 0.07), although including the random effect terms increased this substantially (conditional R</w:t>
+      </w:r>
+      <w:r>
+        <w:rPr>
+          <w:vertAlign w:val="superscript"/>
+        </w:rPr>
+        <w:t xml:space="preserve">2</w:t>
+      </w:r>
+      <w:r>
+        <w:t xml:space="preserve"> </w:t>
+      </w:r>
+      <w:r>
+        <w:t xml:space="preserve">= 0.22) The model averaging approach yielded qualitatively identical results to the full LMM, with the same explanatory variables 'significant' in terms of being retained in top models, and having model-averaged confidence intervals not overlapping zero (Table S1; Fig. S1). One interesting finding from the model selection was that sex only appeared in top models where tarsus length was also present (Table S1). In accordance with this, when tarsus length was removed from the full model sex was no longer significant (estimate = 0.010, CIs = -0.012, 0.032), and a sex x tarsus interaction was significant when included (estimate = 0.020, CIs = 0.002, 0.039); RTL increased with tarsus length in males, but decreased in females (Fig. 4A). No social or ecological environmental variables were significant predictors of</w:t>
       </w:r>
       <w:r>
         <w:t xml:space="preserve"> </w:t>
@@ -1520,7 +1610,7 @@
         </m:r>
       </m:oMath>
       <w:r>
-        <w:t xml:space="preserve">RTL &lt; 0) and lenghtning (i.e.</w:t>
+        <w:t xml:space="preserve">RTL using the full model approach (Table S2). Using model selection, we found that the top model explaining</w:t>
       </w:r>
       <w:r>
         <w:t xml:space="preserve"> </w:t>
@@ -1532,52 +1622,7 @@
         </m:r>
       </m:oMath>
       <w:r>
-        <w:t xml:space="preserve">RTL &gt; 0) revealed that not only did we observe significantly more shortening within individuals compared to within samples (Wilcoxon test: W = 3.4558</w:t>
-      </w:r>
-      <w:r>
-        <w:t xml:space="preserve">10^{4}; P &lt; 0.001), but also significantly more lengthening (W = 31123; P &lt; 0.001; Fig. 2B).</w:t>
-      </w:r>
-    </w:p>
-    <w:p>
-      <w:pPr>
-        <w:pStyle w:val="Heading5"/>
-      </w:pPr>
-      <w:bookmarkStart w:id="32" w:name="telomere-dynamics-and-the-environment"/>
-      <w:bookmarkEnd w:id="32"/>
-      <w:r>
-        <w:t xml:space="preserve">Telomere dynamics and the environment</w:t>
-      </w:r>
-    </w:p>
-    <w:p>
-      <w:pPr>
-        <w:pStyle w:val="FirstParagraph"/>
-      </w:pPr>
-      <w:r>
-        <w:t xml:space="preserve">A LMM revealed that age, tarsus length, sex and annual variation in food availability were significantly related to RTL (Table 1). Tarsus length was negatively related to RTL and males had longer telomeres than females (Table 1; Fig. 4A), while insect availability was positively related to RTL (Table 1; Fig. 4B). The full model was weak in terms of explanatory power of fixed effects (marginal R</w:t>
-      </w:r>
-      <w:r>
-        <w:rPr>
-          <w:vertAlign w:val="superscript"/>
-        </w:rPr>
-        <w:t xml:space="preserve">2</w:t>
-      </w:r>
-      <w:r>
-        <w:t xml:space="preserve"> </w:t>
-      </w:r>
-      <w:r>
-        <w:t xml:space="preserve">= 0.07), although including the random effect terms increased this substantially (conditional R</w:t>
-      </w:r>
-      <w:r>
-        <w:rPr>
-          <w:vertAlign w:val="superscript"/>
-        </w:rPr>
-        <w:t xml:space="preserve">2</w:t>
-      </w:r>
-      <w:r>
-        <w:t xml:space="preserve"> </w:t>
-      </w:r>
-      <w:r>
-        <w:t xml:space="preserve">= 0.26) The model averaging approach yielded qualitatively identical results to the full LMM, with the same explanatory variables 'significant' in terms of being retained in top models, and having model-averaged confidence intervals not overlapping zero (Table S1; Fig. S1). One interesting finding from the model selection was that sex only appeared in top models where tarsus length was also present (Table S1). In accordance with this, when tarsus length was removed from the full model sex was no longer significant (estimate = 0.012, CIs = -0.010, 0.034), and a sex x tarsus interaction was significant when included (estimate = 0.025, CIs = 0.006, 0.043); RTL increased with tarsus length in males, but decreased in females (Fig. 4A). No social or ecological environmental variables were significant predictors of</w:t>
+        <w:t xml:space="preserve">RTL contained age and population density (Table S3).</w:t>
       </w:r>
       <w:r>
         <w:t xml:space="preserve"> </w:t>
@@ -1589,7 +1634,7 @@
         </m:r>
       </m:oMath>
       <w:r>
-        <w:t xml:space="preserve">RTL, regardless of whether we interpreted the full model (Table 2), or used model averaging (Table S2; Fig. S2).</w:t>
+        <w:t xml:space="preserve">RTL was positively related to age, consistent with telomere shortening being highest in early life, and negatively related to population density; however, in both instances model averaged confidence intervals overlapped zero (Fig. S2).</w:t>
       </w:r>
     </w:p>
     <w:p>
@@ -1607,7 +1652,7 @@
         <w:pStyle w:val="FirstParagraph"/>
       </w:pPr>
       <w:r>
-        <w:t xml:space="preserve">Here we use a long-term, multi-cohort dataset to assess the relationships between the spatiotemporal variation in the ecological environment and lifelong telomere dynamics in a closed population of Seychelles warblers. We found that telomeres shorten over time, and that telomere loss is greatest in early life. However, bouts of apparent telomere lengthening occur, and the extent of this lengthening cannot be explained solely by qPCR measurement error. We also found that telomere dynamics vary among sexes and over time, with temporal variation in telomere dynamics related to fluctuations in food availability.</w:t>
+        <w:t xml:space="preserve">Here we use a long-term, multi-cohort dataset to assess the relationships between spatio-temporal variation in the ecological environment and lifelong telomere dynamics in a closed population of Seychelles warblers. We found that telomere length decreases with age, and that this decrease is greatest in early life. Telomere length decreased with age in almost all 22 cohorts studied, but telomere length, and the rate of decrease of telomere length with age, varied substantially among cohorts. Despite an overall trend for telomere shortening in the Seychelles warbler, we found that telomere length increased within some individuals at particular life stages, and that the extent of these increases cannot be explained solely by qPCR measurement error. Finally, we found that telomeres are related to tarsus length in a sex-specific manner, and that telomere length is positively associated with temporal fluctuations in food availability.</w:t>
       </w:r>
     </w:p>
     <w:p>
@@ -1615,25 +1660,54 @@
         <w:pStyle w:val="BodyText"/>
       </w:pPr>
       <w:r>
-        <w:t xml:space="preserve">Our study adds the the now substantial body of literature from humans and wild animals, showing that telomere length decreases with age, and that this decrease is most rapid in early life</w:t>
-      </w:r>
-      <w:r>
-        <w:t xml:space="preserve"> </w:t>
-      </w:r>
-      <w:r>
-        <w:t xml:space="preserve">(</w:t>
-      </w:r>
-      <w:r>
-        <w:rPr>
-          <w:b/>
-        </w:rPr>
-        <w:t xml:space="preserve">???</w:t>
-      </w:r>
-      <w:r>
-        <w:t xml:space="preserve">; e.g. Frenck et al. 1998; Haussmann et al. 2003; Heidinger et al. 2012)</w:t>
-      </w:r>
-      <w:r>
-        <w:t xml:space="preserve">. However, using longitudinal data we found that within-individual telomere measurments were only weakly correlated, and that consistent telomere shortening only occurs early in life, after which both shortening and lengthening occurs. This is in contrast to other avian studies where birds were reared in laboratory</w:t>
+        <w:t xml:space="preserve">Our study adds the the now substantial body of literature from humans and wild animals showing that telomere length decreases with age, and that this decrease is most rapid in early life</w:t>
+      </w:r>
+      <w:r>
+        <w:t xml:space="preserve"> </w:t>
+      </w:r>
+      <w:r>
+        <w:t xml:space="preserve">(e.g. Frenck et al. 1998; Haussmann et al. 2003; Heidinger et al. 2012)</w:t>
+      </w:r>
+      <w:r>
+        <w:t xml:space="preserve">. However, we also found that despite an overall trend for shortening, telomere length both increased and decreased, especially after the juvenile period. Importantly, these increases were observed in longitudinal as well as cross-sectional data, suggesting that selective disappearance does not explain this pattern entirely. Longitudinal increases in measured telomere length have been observed in humans and</w:t>
+      </w:r>
+      <w:r>
+        <w:t xml:space="preserve"> </w:t>
+      </w:r>
+      <w:r>
+        <w:t xml:space="preserve">(reviewed in Steenstrup et al. 2013)</w:t>
+      </w:r>
+      <w:r>
+        <w:t xml:space="preserve"> </w:t>
+      </w:r>
+      <w:r>
+        <w:t xml:space="preserve">wild animals</w:t>
+      </w:r>
+      <w:r>
+        <w:t xml:space="preserve"> </w:t>
+      </w:r>
+      <w:r>
+        <w:t xml:space="preserve">(Kotrschal et al. 2007; Fairlie et al. 2016)</w:t>
+      </w:r>
+      <w:r>
+        <w:t xml:space="preserve">. The most commonly invoked explanation for increases in telomere length is measurement error, which can be a particular problem in qPCR-based telomere studies</w:t>
+      </w:r>
+      <w:r>
+        <w:t xml:space="preserve"> </w:t>
+      </w:r>
+      <w:r>
+        <w:t xml:space="preserve">(Steenstrup et al. 2013; Nussey et al. 2014; Verhulst et al. 2015)</w:t>
+      </w:r>
+      <w:r>
+        <w:t xml:space="preserve">. To our knowledge, ours is the first study to explicitly compare intra-individual variation among samples to variation among sample replicates, on a large scale. Our results suggest that qPCR measurement error alone cannot explain observed increases in RTL observed within individuals.</w:t>
+      </w:r>
+    </w:p>
+    <w:p>
+      <w:pPr>
+        <w:pStyle w:val="BodyText"/>
+      </w:pPr>
+      <w:r>
+        <w:t xml:space="preserve">We found that increases in telomere length are not consistent over individual lifespans, but that increases occur at specific, short periods, against a backdrop of overall telomere shortening. Consistent with a pattern of sporadic changes in telomere length with age, we found that within-individual telomere measurements were only weakly correlated. These findings are in contrast to other avian studies where birds were reared in laboratory</w:t>
       </w:r>
       <w:r>
         <w:t xml:space="preserve"> </w:t>
@@ -1657,34 +1731,43 @@
         <w:t xml:space="preserve"> </w:t>
       </w:r>
       <w:r>
-        <w:t xml:space="preserve">conditions, in which juvenile and adult telomere length were highly correlated, and individual-level telomere shortening clearly occurs throughout the juvenile period, and into adulthood. However, in accordance with our study, a recent study on a wild population of Soay sheep (</w:t>
-      </w:r>
-      <w:r>
-        <w:rPr>
-          <w:i/>
-        </w:rPr>
-        <w:t xml:space="preserve">Ovis aries</w:t>
-      </w:r>
-      <w:r>
-        <w:t xml:space="preserve">) found only a very weak correlation between juvenile and adult RTL, and a highly complex pattern of telomere dynamics across the lifespan</w:t>
-      </w:r>
-      <w:r>
-        <w:t xml:space="preserve"> </w:t>
-      </w:r>
-      <w:r>
-        <w:t xml:space="preserve">(</w:t>
-      </w:r>
-      <w:r>
-        <w:rPr>
-          <w:b/>
-        </w:rPr>
-        <w:t xml:space="preserve">???</w:t>
-      </w:r>
-      <w:r>
-        <w:t xml:space="preserve">)</w:t>
-      </w:r>
-      <w:r>
-        <w:t xml:space="preserve">.</w:t>
+        <w:t xml:space="preserve">conditions, in which within-individual telomere length measurements were highly consistent, and individual-level telomere shortening occurred throughout the juvenile period and into adulthood. However, the lifelong telomere dynamics found in Seychelles warblers are strikingly similar to those found in Soay sheep</w:t>
+      </w:r>
+      <w:r>
+        <w:t xml:space="preserve"> </w:t>
+      </w:r>
+      <w:r>
+        <w:t xml:space="preserve">(Fairlie et al. 2016)</w:t>
+      </w:r>
+      <w:r>
+        <w:t xml:space="preserve">, and we anticipate that a similar pattern may be found in other wild populations. That increases in telomere length may be sporadic and overlaid onto an overall pattern of shortening is a crucial point, because previously described approaches to distinguish telomere elongation from measurement error, based on assumptions about follow-up time between measurements</w:t>
+      </w:r>
+      <w:r>
+        <w:t xml:space="preserve"> </w:t>
+      </w:r>
+      <w:r>
+        <w:t xml:space="preserve">(Steenstrup et al. 2013)</w:t>
+      </w:r>
+      <w:r>
+        <w:t xml:space="preserve">, or based on measuring variance among measurements</w:t>
+      </w:r>
+      <w:r>
+        <w:t xml:space="preserve"> </w:t>
+      </w:r>
+      <w:r>
+        <w:t xml:space="preserve">(Simons et al. 2014)</w:t>
+      </w:r>
+      <w:r>
+        <w:t xml:space="preserve">, assume the telomere elongation within individuals is consistent over time. Such sporadic changes in telomere length over lifespans could occur due to changes in the composition of cell types within individual samples, or due to the actual elongation of telomeres. Determining the mechanism of these changes is essential for how we view telomeres as biomarkers of costs. For example, if telomeres can be lengthened in response to improvements in environmental conditions, this would suggest that they reflect short- to medium-term costs, rather than the cumulative costs that an individual has faced over its lifespan</w:t>
+      </w:r>
+      <w:r>
+        <w:t xml:space="preserve"> </w:t>
+      </w:r>
+      <w:r>
+        <w:t xml:space="preserve">(Bateson 2016)</w:t>
+      </w:r>
+      <w:r>
+        <w:t xml:space="preserve">. New statistical and technical approaches are therefore now required to determine the mechanisms behind increases in telomere length within individuals, so that biologically informed hypotheses about the ecological causes and consequences of these increases can be generated and tested.</w:t>
       </w:r>
     </w:p>
     <w:p>
@@ -1692,7 +1775,42 @@
         <w:pStyle w:val="BodyText"/>
       </w:pPr>
       <w:r>
-        <w:t xml:space="preserve">We also found evidence for sex-specific telomere dynamics in Seychelles warblers, with males having longer-telomeres than females, in and that this sex-difference interacts with tarsus length. This is likely to be due to differential growth costs between sexes. Furthermore, in Seychelles warblers the effect of telomere length on survival is strongest for males</w:t>
+        <w:t xml:space="preserve">A few studies have shown that temporal variation in telomere dynamics occurs in natural populations, although these have been limited in the number of seasons</w:t>
+      </w:r>
+      <w:r>
+        <w:t xml:space="preserve"> </w:t>
+      </w:r>
+      <w:r>
+        <w:t xml:space="preserve">(Mizutani et al. 2013; Watson et al. 2015; Fairlie et al. 2016)</w:t>
+      </w:r>
+      <w:r>
+        <w:t xml:space="preserve">. The long-term Seychelles warbler dataset has allowed us to show that temporal variation in telomere dynamics can occur over substantial time periods. Our data suggest that birth year is a highly important factor in shaping telomere dynamics, but also that age-related declines in telomere length vary among cohorts. This is consistent with telomere length being controlled by both genetic and environmental factors - something that is becoming apparent from quantitative genetic studies of telomeres. Moreover, our findings suggest that the telomere dynamics of a population at a given point in time represent a snapshot of a temporally varying process. Research of telomere dynamics within and across multiple cohorts and populations will enable us to better understand how how and why population-level telomere dynamics vary over space and time.</w:t>
+      </w:r>
+    </w:p>
+    <w:p>
+      <w:pPr>
+        <w:pStyle w:val="BodyText"/>
+      </w:pPr>
+      <w:r>
+        <w:t xml:space="preserve">We found that temporal variation in food availability was positively related to telomere length. This is consistent with strong cohort effects, and suggests that temporal variation in conditions may be a key driver of costs in the Seychelles warbler. Although Cousin Island is relatively benign in comparison to other island systems</w:t>
+      </w:r>
+      <w:r>
+        <w:t xml:space="preserve"> </w:t>
+      </w:r>
+      <w:r>
+        <w:t xml:space="preserve">(e.g. Coulson et al. 2001)</w:t>
+      </w:r>
+      <w:r>
+        <w:t xml:space="preserve">, substantial annual variation in rainfall does occur, with associated changes in insect abundance, and it appears that this confers a cost to Seychelles warblers. We also found evidence for sex-specific telomere dynamics, with males having longer-telomeres than females, and that this sex-difference interacts with tarsus length. If the sex-dependent relationship between telomere and tarsus lengths was due to differential growth alone we would expect the opposite pattern to that observed, as male Seychelles warblers are larger than females (Fig. 3B). One possibility is that the environment imposes differential costs on males and females: a recent study in captive zebra finches found that manipulation of dietary nutrients had sex-dependent affects on telomere dynamics</w:t>
+      </w:r>
+      <w:r>
+        <w:t xml:space="preserve"> </w:t>
+      </w:r>
+      <w:r>
+        <w:t xml:space="preserve">(Noguera et al. 2015)</w:t>
+      </w:r>
+      <w:r>
+        <w:t xml:space="preserve">. Also worth noting is that the effect of telomere length on survival in strongest in male Seychelles warblers</w:t>
       </w:r>
       <w:r>
         <w:t xml:space="preserve"> </w:t>
@@ -1701,16 +1819,13 @@
         <w:t xml:space="preserve">(Barrett et al. 2013)</w:t>
       </w:r>
       <w:r>
-        <w:t xml:space="preserve">. Together, these results suggest that sex effects should be considered when studying any aspect of telomere dynamics</w:t>
-      </w:r>
-      <w:r>
-        <w:t xml:space="preserve"> </w:t>
-      </w:r>
-      <w:r>
-        <w:t xml:space="preserve">(see also Barrett and Richardson 2011)</w:t>
-      </w:r>
-      <w:r>
-        <w:t xml:space="preserve">.</w:t>
+        <w:t xml:space="preserve">, although the nature of the relationship between sex, telomeres and survival is not yet clear</w:t>
+      </w:r>
+      <w:r>
+        <w:t xml:space="preserve"> </w:t>
+      </w:r>
+      <w:r>
+        <w:t xml:space="preserve">(Barrett and Richardson 2011)</w:t>
       </w:r>
     </w:p>
     <w:p>
@@ -1718,25 +1833,34 @@
         <w:pStyle w:val="BodyText"/>
       </w:pPr>
       <w:r>
-        <w:t xml:space="preserve">Perhaps the clearest result from our study is that RTL, among cohorts, and among sampling years. A few studies have now shown that temporal variation in telomere dynamics occurs in natural populations, although these have been limited in the number of seasons</w:t>
-      </w:r>
-      <w:r>
-        <w:t xml:space="preserve"> </w:t>
-      </w:r>
-      <w:r>
-        <w:t xml:space="preserve">(</w:t>
-      </w:r>
-      <w:r>
-        <w:rPr>
-          <w:b/>
-        </w:rPr>
-        <w:t xml:space="preserve">???</w:t>
-      </w:r>
-      <w:r>
-        <w:t xml:space="preserve">; Mizutani et al. 2013; Watson et al. 2015)</w:t>
-      </w:r>
-      <w:r>
-        <w:t xml:space="preserve">. The long-term Seychelles warbler dataset has allowed us to show that temporal variation in telomere dynamics can occur over substantial time periods. Moreover, because of the large number of cohorts we have been able to show statistically that that temporal variation in RTL is related to variation in food availability (Fig. 4B). If cohort-level variation in telomere dynamics continues to be found in other systems, this has potential consequences for our understanding of telomere dynamics in natural populations. In particular, our findings suggest that the telomere dynamics of a population at a given point in time represent a snapshot of a temporally varying process. More research is now needed within and across multiple cohorts and populations to better understand how how and why population-level telomere dynamics vary over space and time.</w:t>
+        <w:t xml:space="preserve">Although we found clear associations between the environment and telomere dynamics, we should bear in mind that our social and ecological variables explained a modest proportion of the variance in RTL. A poor social and ecological environment is known to be detrimental to Seychelles warblers, both in terms of oxidative stress and survival</w:t>
+      </w:r>
+      <w:r>
+        <w:t xml:space="preserve"> </w:t>
+      </w:r>
+      <w:r>
+        <w:t xml:space="preserve">(Van de Crommenacker et al. 2011; Brouwer et al. 2012)</w:t>
+      </w:r>
+      <w:r>
+        <w:t xml:space="preserve">, and it is therefore perhaps surprising that these variables do not explain more variance in RTL. While measurement error clearly accounts for some of this noise, it is also likely that early-life RTL in the Seychelles warbler is explained by a set of environmental and genetic variables not considered here</w:t>
+      </w:r>
+      <w:r>
+        <w:t xml:space="preserve"> </w:t>
+      </w:r>
+      <w:r>
+        <w:t xml:space="preserve">(e.g. Bebbington et al. 2016)</w:t>
+      </w:r>
+      <w:r>
+        <w:t xml:space="preserve">. A key question to be addressed is the extent to which RTL, especially in early life, reflects inheritance and parental effects</w:t>
+      </w:r>
+      <w:r>
+        <w:t xml:space="preserve"> </w:t>
+      </w:r>
+      <w:r>
+        <w:t xml:space="preserve">(Asghar et al. 2014; e.g. Becker et al. 2015; Heidinger et al. 2016)</w:t>
+      </w:r>
+      <w:r>
+        <w:t xml:space="preserve">. Future research on the Seychelles warbler will examine, in a quantitative genetic framework, how genetic and environmental components, and their interactions, affect telomere dynamics and senescence.</w:t>
       </w:r>
     </w:p>
     <w:p>
@@ -1744,117 +1868,16 @@
         <w:pStyle w:val="BodyText"/>
       </w:pPr>
       <w:r>
-        <w:t xml:space="preserve">Despite substantial cohort-level variation in RTL, within cohorts we found no evidence that any of the social or environmental variables we measured affect juvenile RTL. This is surprising, as a poor social and ecological environment is known to be detrimental to juvenile Seychelles warblers, both in terms of oxidative stress and later life survival</w:t>
-      </w:r>
-      <w:r>
-        <w:t xml:space="preserve"> </w:t>
-      </w:r>
-      <w:r>
-        <w:t xml:space="preserve">(Van de Crommenacker et al. 2011; Brouwer et al. 2012)</w:t>
-      </w:r>
-      <w:r>
-        <w:t xml:space="preserve">. An explanation for this could be that temporal variation in RTL in our data masks our ability to detect spatial trends. However, this is unlikely as we controlled for cohort ID, and within-cohort variation in RTL greatly exceeds among-cohort variation (Fig. 1C). A second possibility is that effects are generally weak and levels of noise in our telomere measurements and/or ecological data preclude detection of significant effects. While noise in telomere measurements and problems with power are a problem in any study using qPCR to measure telomere length</w:t>
-      </w:r>
-      <w:r>
-        <w:t xml:space="preserve"> </w:t>
-      </w:r>
-      <w:r>
-        <w:t xml:space="preserve">(Nussey et al. 2014)</w:t>
-      </w:r>
-      <w:r>
-        <w:t xml:space="preserve">, our sample sizes and levels of repeatability compare favourably with other studies of natural populations that have found significant effects of the early-life environment on telomere length</w:t>
-      </w:r>
-      <w:r>
-        <w:t xml:space="preserve"> </w:t>
-      </w:r>
-      <w:r>
-        <w:t xml:space="preserve">(e.g.</w:t>
-      </w:r>
-      <w:r>
-        <w:t xml:space="preserve"> </w:t>
-      </w:r>
-      <w:r>
-        <w:rPr>
-          <w:b/>
-        </w:rPr>
-        <w:t xml:space="preserve">???</w:t>
-      </w:r>
-      <w:r>
-        <w:t xml:space="preserve">)</w:t>
-      </w:r>
-      <w:r>
-        <w:t xml:space="preserve">. More likely is that early-life RTL in the Seychelles warbler is explained by a set of variables that we have not measured. A key question to be addressed is the extent to which early-life RTL reflects inheritance</w:t>
-      </w:r>
-      <w:r>
-        <w:t xml:space="preserve"> </w:t>
-      </w:r>
-      <w:r>
-        <w:t xml:space="preserve">(Asghar et al. 2014; e.g. Becker et al. 2015)</w:t>
-      </w:r>
-      <w:r>
-        <w:t xml:space="preserve">. This is important, as inheritance may capture a large amount of unexplained variation in early-life RTL within our dataset. Future research on the Seychelles warbler will examine, in a quantitative genetic framework, how genetic and environmental components, and their interactions, affect telomere dynamics and senescence.</w:t>
-      </w:r>
-    </w:p>
-    <w:p>
-      <w:pPr>
-        <w:pStyle w:val="BodyText"/>
-      </w:pPr>
-      <w:r>
-        <w:t xml:space="preserve">While the relationship between mortality and telomeres in adults has been established for some time</w:t>
-      </w:r>
-      <w:r>
-        <w:t xml:space="preserve"> </w:t>
-      </w:r>
-      <w:r>
-        <w:t xml:space="preserve">(Cawthon et al. 2003)</w:t>
-      </w:r>
-      <w:r>
-        <w:t xml:space="preserve">, only recently has the link between later-life survival and early-life telomere dynamics been studied. In captive zebra finches, juvenile telomere length predicts late-life survival</w:t>
-      </w:r>
-      <w:r>
-        <w:t xml:space="preserve"> </w:t>
-      </w:r>
-      <w:r>
-        <w:t xml:space="preserve">(Heidinger et al. 2012)</w:t>
-      </w:r>
-      <w:r>
-        <w:t xml:space="preserve">, and in wild bird populations survival to the nestling phase</w:t>
-      </w:r>
-      <w:r>
-        <w:t xml:space="preserve"> </w:t>
-      </w:r>
-      <w:r>
-        <w:t xml:space="preserve">(Watson et al. 2015)</w:t>
-      </w:r>
-      <w:r>
-        <w:t xml:space="preserve">, and survival to adulthood</w:t>
-      </w:r>
-      <w:r>
-        <w:t xml:space="preserve"> </w:t>
-      </w:r>
-      <w:r>
-        <w:t xml:space="preserve">(Boonekamp et al. 2014)</w:t>
-      </w:r>
-      <w:r>
-        <w:t xml:space="preserve">, have been linked with early-life telomere dynamics. It is worth noting that here we have considered survival, but telomere length and shortening in early life may also be linked to other components of fitness</w:t>
-      </w:r>
-      <w:r>
-        <w:t xml:space="preserve"> </w:t>
-      </w:r>
-      <w:r>
-        <w:t xml:space="preserve">(reviewed in Monaghan 2014)</w:t>
-      </w:r>
-      <w:r>
-        <w:t xml:space="preserve">. Reproductive senescence occurs in the Seychelles warbler</w:t>
-      </w:r>
-      <w:r>
-        <w:t xml:space="preserve"> </w:t>
-      </w:r>
-      <w:r>
-        <w:t xml:space="preserve">(reviewed in Hammers et al. 2015)</w:t>
-      </w:r>
-      <w:r>
-        <w:t xml:space="preserve">, making this system well suited to examining how telomere length predicts lifetime reproductive success. We expect that by gaining a fuller understanding of telomere dynamics in natural populations, the fields of life-history evolution and evolutionary ecology will be greatly enhanced.</w:t>
+        <w:t xml:space="preserve">Finally, we emphasise once more that many of the findings here were dependent on long-term ecological data. Long-term ecological study systems are uniquely suited to addressing a wide range of problems in ecology</w:t>
+      </w:r>
+      <w:r>
+        <w:t xml:space="preserve"> </w:t>
+      </w:r>
+      <w:r>
+        <w:t xml:space="preserve">(Clutton-Brock and Sheldon 2010)</w:t>
+      </w:r>
+      <w:r>
+        <w:t xml:space="preserve">, and understanding variation in telomere dynamics is one such problem. To gain a full understanding of telomere dynamics in natural systems, long-term studies combining ecological and genetic data will be required from a range of species.</w:t>
       </w:r>
     </w:p>
     <w:p>
@@ -1938,6 +1961,44 @@
         <w:pStyle w:val="Bibliography"/>
       </w:pPr>
       <w:r>
+        <w:t xml:space="preserve">Bates, D., M. Maechler, B. Bolker, and S. Walker. 2014. lme4: Linear mixed-effects models using Eigen and S4. R package version 1.1-7, http://CRAN.R-project.org/package=lme4. R package version, doi:</w:t>
+      </w:r>
+      <w:r>
+        <w:t xml:space="preserve"> </w:t>
+      </w:r>
+      <w:hyperlink r:id="rId36">
+        <w:r>
+          <w:rPr>
+            <w:rStyle w:val="Hyperlink"/>
+          </w:rPr>
+          <w:t xml:space="preserve">citeulike-article-id:7112638</w:t>
+        </w:r>
+      </w:hyperlink>
+      <w:r>
+        <w:t xml:space="preserve">.</w:t>
+      </w:r>
+    </w:p>
+    <w:p>
+      <w:pPr>
+        <w:pStyle w:val="Bibliography"/>
+      </w:pPr>
+      <w:r>
+        <w:t xml:space="preserve">Bateson, M. 2016. Cumulative stress in research animals: Telomere attrition as a biomarker in a welfare context? BioEssays 38:201–212.</w:t>
+      </w:r>
+    </w:p>
+    <w:p>
+      <w:pPr>
+        <w:pStyle w:val="Bibliography"/>
+      </w:pPr>
+      <w:r>
+        <w:t xml:space="preserve">Bebbington, K., L. G. Spurgin, E. A. Fairfield, H. L. Dugdale, J. Komdeur, T. Burke, and D. S. Richardson. 2016. Telomere length reveals cumulative individual and transgenerational inbreeding effects in a passerine bird. Molecular Ecology 25:2949–2960.</w:t>
+      </w:r>
+    </w:p>
+    <w:p>
+      <w:pPr>
+        <w:pStyle w:val="Bibliography"/>
+      </w:pPr>
+      <w:r>
         <w:t xml:space="preserve">Becker, P. J. J., S. Reichert, S. Zahn, J. Hegelbach, S. Massemin, L. F. Keller, E. Postma, and F. Criscuolo. 2015. Mother-offspring and nest-mate resemblance but no heritability in early-life telomere length in white-throated dippers. Proceedings of the Royal Society B: Biological Sciences 282:20142924.</w:t>
       </w:r>
     </w:p>
@@ -1946,6 +2007,14 @@
         <w:pStyle w:val="Bibliography"/>
       </w:pPr>
       <w:r>
+        <w:t xml:space="preserve">Bolnick, D. I., P. Amarasekare, M. S. Araújo, R. Bürger, J. M. Levine, M. Novak, V. H. Rudolf, S. J. Schreiber, M. C. Urban, and D. A. Vasseur. 2011. Why intraspecific trait variation matters in community ecology. Trends in Ecology &amp; Evolution 26:183–192.</w:t>
+      </w:r>
+    </w:p>
+    <w:p>
+      <w:pPr>
+        <w:pStyle w:val="Bibliography"/>
+      </w:pPr>
+      <w:r>
         <w:t xml:space="preserve">Boonekamp, J. J., G. A. Mulder, H. M. Salomons, C. Dijkstra, and S. Verhulst. 2014. Nestling telomere shortening, but not telomere length, reflects developmental stress and predicts survival in wild birds. Proceedings of the Royal Society B: Biological Sciences 281:20133287.</w:t>
       </w:r>
     </w:p>
@@ -1986,7 +2055,15 @@
         <w:pStyle w:val="Bibliography"/>
       </w:pPr>
       <w:r>
-        <w:t xml:space="preserve">Cawthon, R. M., K. R. Smith, E. O’Brien, A. Sivatchenko, and R. A. Kerber. 2003. Association between telomere length in blood and mortality in people aged 60 years or older. Lancet 361:393–395.</w:t>
+        <w:t xml:space="preserve">Clutton-Brock, T., and B. Sheldon. 2010. Individuals and populations: the role of long-term, individual-based studies of animals in ecology and evolutionary biology. Trends in ecology &amp; evolution 25:562–573.</w:t>
+      </w:r>
+    </w:p>
+    <w:p>
+      <w:pPr>
+        <w:pStyle w:val="Bibliography"/>
+      </w:pPr>
+      <w:r>
+        <w:t xml:space="preserve">Coulson, T., E. A. Catchpole, S. D. Albon, B. J. Morgan, J. M. Pemberton, T. H. Clutton-Brock, M. J. Crawley, and B. T. Grenfell. 2001. Age, sex, density, winter weather, and population crashes in Soay sheep. Science 292:1528–1531.</w:t>
       </w:r>
     </w:p>
     <w:p>
@@ -2002,7 +2079,7 @@
         <w:pStyle w:val="Bibliography"/>
       </w:pPr>
       <w:r>
-        <w:t xml:space="preserve">Ergon, T., and B. Gardner. 2014. Separating mortality and emigration: modelling space use, dispersal and survival with robust-design spatial capture-recapture data. Methods in Ecology and Evolution 5:1327–1336.</w:t>
+        <w:t xml:space="preserve">Fairlie, J., R. Holland, J. G. Pilkington, J. M. Pemberton, L. Harrington, and D. H. Nussey. 2016. Lifelong leukocyte telomere dynamics and survival in a free-living mammal. Aging Cell 15:140–148.</w:t>
       </w:r>
     </w:p>
     <w:p>
@@ -2031,7 +2108,7 @@
       <w:r>
         <w:t xml:space="preserve"> </w:t>
       </w:r>
-      <w:hyperlink r:id="rId36">
+      <w:hyperlink r:id="rId37">
         <w:r>
           <w:rPr>
             <w:rStyle w:val="Hyperlink"/>
@@ -2080,6 +2157,14 @@
         <w:pStyle w:val="Bibliography"/>
       </w:pPr>
       <w:r>
+        <w:t xml:space="preserve">Heidinger, B. J., K. A. Herborn, H. M. Granroth-Wilding, W. Boner, S. Burthe, M. Newell, S. Wanless, F. Daunt, and P. Monaghan. 2016. Parental age influences offspring telomere loss. Functional Ecology 30:1531–1538.</w:t>
+      </w:r>
+    </w:p>
+    <w:p>
+      <w:pPr>
+        <w:pStyle w:val="Bibliography"/>
+      </w:pPr>
+      <w:r>
         <w:t xml:space="preserve">Horn, T., B. C. Robertson, and N. J. Gemmell. 2010. The use of telomere length in ecology and evolutionary biology. Heredity 105:497–506.</w:t>
       </w:r>
     </w:p>
@@ -2088,6 +2173,14 @@
         <w:pStyle w:val="Bibliography"/>
       </w:pPr>
       <w:r>
+        <w:t xml:space="preserve">Johnson, P. C. 2014. Extension of Nakagawa &amp; Schielzeth’s R(2)GLMM to random slopes models. Methods in Ecology and Evolution 5:944–946. Wiley-Blackwell.</w:t>
+      </w:r>
+    </w:p>
+    <w:p>
+      <w:pPr>
+        <w:pStyle w:val="Bibliography"/>
+      </w:pPr>
+      <w:r>
         <w:t xml:space="preserve">Komdeur, J. 1991. Cooperative breeding in the Seychelles warbler. PhD Thesis, Cambridge University.</w:t>
       </w:r>
     </w:p>
@@ -2128,6 +2221,22 @@
         <w:pStyle w:val="Bibliography"/>
       </w:pPr>
       <w:r>
+        <w:t xml:space="preserve">Kotrschal, A., P. Ilmonen, and D. J. Penn. 2007. Stress impacts telomere dynamics. Biology Letters 3:128–130.</w:t>
+      </w:r>
+    </w:p>
+    <w:p>
+      <w:pPr>
+        <w:pStyle w:val="Bibliography"/>
+      </w:pPr>
+      <w:r>
+        <w:t xml:space="preserve">Lindström, J. 1999. Early development and fitness in birds and mammals. Trends in Ecology &amp; Evolution 14:343–348.</w:t>
+      </w:r>
+    </w:p>
+    <w:p>
+      <w:pPr>
+        <w:pStyle w:val="Bibliography"/>
+      </w:pPr>
+      <w:r>
         <w:t xml:space="preserve">Mizutani, Y., N. Tomita, Y. Niizuma, and K. Yoda. 2013. Environmental perturbations influence telomere dynamics in long-lived birds in their natural habitat. Biology Letters 9:20130511.</w:t>
       </w:r>
     </w:p>
@@ -2152,15 +2261,23 @@
         <w:pStyle w:val="Bibliography"/>
       </w:pPr>
       <w:r>
-        <w:t xml:space="preserve">Nettle, D., C. Andrews, and P. Monaghan. 2015a. Developmental and familial predictors of adult cognitive traits in the European starling. Animal Behaviour 107:239–248.</w:t>
-      </w:r>
-    </w:p>
-    <w:p>
-      <w:pPr>
-        <w:pStyle w:val="Bibliography"/>
-      </w:pPr>
-      <w:r>
-        <w:t xml:space="preserve">Nettle, D., P. Monaghan, R. Gillespie, B. Brilot, T. Bedford, and M. Bateson. 2015b. An experimental demonstration that early-life competitive disadvantage accelerates telomere loss. Proceedings of the Royal Society B: Biological Sciences 282:20141610. The Royal Society.</w:t>
+        <w:t xml:space="preserve">Nakagawa, S., and H. Schielzeth. 2013. A general and simple method for obtaining R2 from generalized linear mixed-effects models. Methods in Ecology and Evolution 4:133–142.</w:t>
+      </w:r>
+    </w:p>
+    <w:p>
+      <w:pPr>
+        <w:pStyle w:val="Bibliography"/>
+      </w:pPr>
+      <w:r>
+        <w:t xml:space="preserve">Nettle, D., P. Monaghan, R. Gillespie, B. Brilot, T. Bedford, and M. Bateson. 2015. An experimental demonstration that early-life competitive disadvantage accelerates telomere loss. Proceedings of the Royal Society B: Biological Sciences 282:20141610. The Royal Society.</w:t>
+      </w:r>
+    </w:p>
+    <w:p>
+      <w:pPr>
+        <w:pStyle w:val="Bibliography"/>
+      </w:pPr>
+      <w:r>
+        <w:t xml:space="preserve">Noguera, J. C., N. B. Metcalfe, W. Boner, and P. Monaghan. 2015. Sex-dependent effects of nutrition on telomere dynamics in zebra finches (Taeniopygia guttata). Biology Letters 11:20140938.</w:t>
       </w:r>
     </w:p>
     <w:p>
@@ -2237,7 +2354,7 @@
       <w:r>
         <w:t xml:space="preserve"> </w:t>
       </w:r>
-      <w:hyperlink r:id="rId37">
+      <w:hyperlink r:id="rId38">
         <w:r>
           <w:rPr>
             <w:rStyle w:val="Hyperlink"/>
@@ -2254,6 +2371,14 @@
         <w:pStyle w:val="Bibliography"/>
       </w:pPr>
       <w:r>
+        <w:t xml:space="preserve">Simons, M. J. P., G. Stulp, and S. Nakagawa. 2014. A statistical approach to distinguish telomere elongation from error in longitudinal datasets. Biogerontology 15:99–103. Springer Netherlands.</w:t>
+      </w:r>
+    </w:p>
+    <w:p>
+      <w:pPr>
+        <w:pStyle w:val="Bibliography"/>
+      </w:pPr>
+      <w:r>
         <w:t xml:space="preserve">Spurgin, L. G., D. J. Wright, M. van der Velde, N. J. Collar, J. Komdeur, T. Burke, and D. S. Richardson. 2014. Museum DNA reveals the demographic history of the endangered Seychelles warbler. Evolutionary Applications 7:1134–1143.</w:t>
       </w:r>
     </w:p>
@@ -2262,7 +2387,23 @@
         <w:pStyle w:val="Bibliography"/>
       </w:pPr>
       <w:r>
+        <w:t xml:space="preserve">Steenstrup, T., J. V. B. Hjelmborg, J. D. Kark, K. Christensen, and A. Aviv. 2013. The telomere lengthening conundrum - Artifact or biology? Nucleic Acids Research 41:e131.</w:t>
+      </w:r>
+    </w:p>
+    <w:p>
+      <w:pPr>
+        <w:pStyle w:val="Bibliography"/>
+      </w:pPr>
+      <w:r>
         <w:t xml:space="preserve">Van de Crommenacker, J., J. Komdeur, T. Burke, and D. S. Richardson. 2011. Spatio-temporal variation in territory quality and oxidative status: A natural experiment in the Seychelles warbler (Acrocephalus sechellensis). Journal of Animal Ecology 80:668–680.</w:t>
+      </w:r>
+    </w:p>
+    <w:p>
+      <w:pPr>
+        <w:pStyle w:val="Bibliography"/>
+      </w:pPr>
+      <w:r>
+        <w:t xml:space="preserve">Verhulst, S., E. Susser, P. R. Factor-Litvak, M. J. P. Simons, A. Benetos, T. Steenstrup, J. D. Kark, and A. Aviv. 2015. Commentary: The reliability of telomere length measurements. International journal of epidemiology 44:1683–6. Oxford University Press.</w:t>
       </w:r>
     </w:p>
     <w:p>
@@ -2560,7 +2701,7 @@
     </w:lvl>
   </w:abstractNum>
   <w:abstractNum w:abstractNumId="990">
-    <w:nsid w:val="9890720b"/>
+    <w:nsid w:val="db2c95d7"/>
     <w:multiLevelType w:val="multilevel"/>
     <w:lvl w:ilvl="0">
       <w:numFmt w:val="bullet"/>
@@ -2641,7 +2782,7 @@
     </w:lvl>
   </w:abstractNum>
   <w:abstractNum w:abstractNumId="99411">
-    <w:nsid w:val="7e4c5630"/>
+    <w:nsid w:val="2c28cbbc"/>
     <w:multiLevelType w:val="multilevel"/>
     <w:lvl w:ilvl="0">
       <w:start w:val="1"/>

</xml_diff>

<commit_message>
Home edits. Sent full draft to David.
</commit_message>
<xml_diff>
--- a/Manuscript/SW_early_life_telomeres.docx
+++ b/Manuscript/SW_early_life_telomeres.docx
@@ -218,7 +218,7 @@
         </w:numPr>
       </w:pPr>
       <w:r>
-        <w:t xml:space="preserve">Understanding the costs that individuals face throughout their lifetimes is fundamental to understanding life-history evolution and population dynamics. Telomeres, the protective caps at the ends of chromosomes, shorten in response to oxidative stress, and telomere shortening is correlated with reduced survival. Investigating telomere dynamics may help us quantify individual variation in the costs of the social and ecological environment, and enhance our understanding of the dynamics of natural populations.</w:t>
+        <w:t xml:space="preserve">Understanding individual-level variation in response to the social and ecological environment is fundamental to understanding life-history evolution and population dynamics. Telomeres, the protective caps at the ends of chromosomes, shorten in response to oxidative stress, and telomere shortening is correlated with reduced survival. Investigating telomere dynamics may help us quantify individual variation in the costs of the social and ecological environment, and enhance our understanding of the dynamics of natural populations.</w:t>
       </w:r>
     </w:p>
     <w:p>
@@ -238,7 +238,7 @@
         <w:t xml:space="preserve">Acrocephalus sechellensis</w:t>
       </w:r>
       <w:r>
-        <w:t xml:space="preserve">). We combine long-term life history and ecological data with one the largest longitudinal telomere datasets to date, consisting of 1808 samples from 22 cohorts born between 1993 and 2014. We provide a detailed analysis of how telomere dynamics vary over individual lifespans and cohorts, and with spatio-temporal variation in the social and ecological environment.</w:t>
+        <w:t xml:space="preserve">). We combine long-term life history and ecological data a large longitudinal telomere datasets, consisting of 1808 samples from 22 cohorts born between 1993 and 2014. We provide a detailed analysis of how telomere dynamics vary over individual lifespans and cohorts, and with spatio-temporal variation in the social and ecological environment.</w:t>
       </w:r>
     </w:p>
     <w:p>
@@ -464,7 +464,7 @@
         <w:t xml:space="preserve"> </w:t>
       </w:r>
       <w:r>
-        <w:t xml:space="preserve">(Simons et al. 2014; Bateson 2016)</w:t>
+        <w:t xml:space="preserve">(Simons et al. 2014; Bateson and Nettle 2016)</w:t>
       </w:r>
       <w:r>
         <w:t xml:space="preserve">, which has important ramifications for our understanding of how telomeres reflect costs. However, increases in telomere length are often attributed to measurement error</w:t>
@@ -473,7 +473,7 @@
         <w:t xml:space="preserve"> </w:t>
       </w:r>
       <w:r>
-        <w:t xml:space="preserve">(Steenstrup et al. 2013)</w:t>
+        <w:t xml:space="preserve">(Steenstrup et al. 2013; but see Bateson and Nettle 2016)</w:t>
       </w:r>
       <w:r>
         <w:t xml:space="preserve">, and as such its ecological significance is unknown.</w:t>
@@ -1237,7 +1237,7 @@
     </w:p>
     <w:p>
       <w:r>
-        <w:t xml:space="preserve">When examining the distribution of longitudinal telomere changes we observed increases in telomere length with age, so we used repeat measurements to test whether these increases could be explained by measurement error. We calculated the change in RTL between pairs of repeat measurements within samples in exactly the same way as for across samples (hereafter</w:t>
+        <w:t xml:space="preserve">When examining the distribution of longitudinal telomere changes we observed increases in telomere length with age, so we used repeat measurements to test whether these increases could be explained by measurement error. We calculated the change in RTL between pairs of repeat measurements within samples (hereafter</w:t>
       </w:r>
       <w:r>
         <w:t xml:space="preserve"> </w:t>
@@ -1255,15 +1255,13 @@
       </w:r>
       <w:r>
         <w:rPr>
-          <w:vertAlign w:val="superscript"/>
+          <w:i/>
+          <w:vertAlign w:val="subscript"/>
         </w:rPr>
-        <w:t xml:space="preserve">within</w:t>
-      </w:r>
-      <w:r>
-        <w:t xml:space="preserve"> </w:t>
-      </w:r>
-      <w:r>
-        <w:t xml:space="preserve">and</w:t>
+        <w:t xml:space="preserve">sample</w:t>
+      </w:r>
+      <w:r>
+        <w:t xml:space="preserve">; N = 422 measurements from 293 samples) in exactly the same way as for across samples (hereafter</w:t>
       </w:r>
       <w:r>
         <w:t xml:space="preserve"> </w:t>
@@ -1281,12 +1279,13 @@
       </w:r>
       <w:r>
         <w:rPr>
-          <w:vertAlign w:val="superscript"/>
+          <w:i/>
+          <w:vertAlign w:val="subscript"/>
         </w:rPr>
-        <w:t xml:space="preserve">across</w:t>
-      </w:r>
-      <w:r>
-        <w:t xml:space="preserve">, respectively.</w:t>
+        <w:t xml:space="preserve">individual</w:t>
+      </w:r>
+      <w:r>
+        <w:t xml:space="preserve">), using completely separate reactions run on separate plates. To test whether greater changes in RTL were observed among individuals compared to among repeat samples, we compared the variance in</w:t>
       </w:r>
       <w:r>
         <w:t xml:space="preserve"> </w:t>
@@ -1304,15 +1303,16 @@
       </w:r>
       <w:r>
         <w:rPr>
-          <w:vertAlign w:val="superscript"/>
+          <w:i/>
+          <w:vertAlign w:val="subscript"/>
         </w:rPr>
-        <w:t xml:space="preserve">within</w:t>
-      </w:r>
-      <w:r>
-        <w:t xml:space="preserve"> </w:t>
-      </w:r>
-      <w:r>
-        <w:t xml:space="preserve">was calculated using completely separate reactions run on separate plates: N = 422 measurements from 293 samples), and compared the variance in</w:t>
+        <w:t xml:space="preserve">sample</w:t>
+      </w:r>
+      <w:r>
+        <w:t xml:space="preserve"> </w:t>
+      </w:r>
+      <w:r>
+        <w:t xml:space="preserve">and</w:t>
       </w:r>
       <w:r>
         <w:t xml:space="preserve"> </w:t>
@@ -1326,7 +1326,20 @@
         </m:r>
       </m:oMath>
       <w:r>
-        <w:t xml:space="preserve">RTL within and among individuals using a Levene's test. Then, to separately test whether the extent of telomere increases and decreases within individuals was greater than expected by measurement error, we split</w:t>
+        <w:t xml:space="preserve">RTL</w:t>
+      </w:r>
+      <w:r>
+        <w:rPr>
+          <w:i/>
+          <w:vertAlign w:val="subscript"/>
+        </w:rPr>
+        <w:t xml:space="preserve">individual</w:t>
+      </w:r>
+      <w:r>
+        <w:t xml:space="preserve"> </w:t>
+      </w:r>
+      <w:r>
+        <w:t xml:space="preserve">using a Levene's test. Then, to separately test whether the extent of telomere increases and decreases within individuals was greater than expected by measurement error, we split</w:t>
       </w:r>
       <w:r>
         <w:t xml:space="preserve"> </w:t>
@@ -1390,12 +1403,52 @@
         </m:r>
       </m:oMath>
       <w:r>
-        <w:t xml:space="preserve">RTL among samples was significantly different between within-sample and across-sample measurements, using Wilcoxon tests.</w:t>
-      </w:r>
-    </w:p>
-    <w:p>
-      <w:r>
-        <w:t xml:space="preserve">We then used LMMs to test how variation in early-life environmental and social conditions influenced telomere length within cohorts. We created a full model with RTL as a response variable, alongside the following explanatory variables: age, tarsus length, body mass, sex, insect abundance, territory quality, island-wide population density (an annual measure estimated from the summer breeding census), territory group size, and the number of helping subordinate birds present in the territory. The random effects structure was informed by the analysis of telomere dynamics and age (see results): we included individual ID, cohort ID, and a random slope of age among cohorts. We report model estimates and confidence intervals for all effects included in the full model. We also calculated marginal R</w:t>
+        <w:t xml:space="preserve">RTL</w:t>
+      </w:r>
+      <w:r>
+        <w:rPr>
+          <w:i/>
+          <w:vertAlign w:val="subscript"/>
+        </w:rPr>
+        <w:t xml:space="preserve">inidividual</w:t>
+      </w:r>
+      <w:r>
+        <w:t xml:space="preserve"> </w:t>
+      </w:r>
+      <w:r>
+        <w:t xml:space="preserve">values were significantly different from</w:t>
+      </w:r>
+      <w:r>
+        <w:t xml:space="preserve"> </w:t>
+      </w:r>
+      <m:oMath>
+        <m:r>
+          <m:rPr>
+            <m:sty m:val="p"/>
+          </m:rPr>
+          <m:t>Δ</m:t>
+        </m:r>
+      </m:oMath>
+      <w:r>
+        <w:t xml:space="preserve">RTL</w:t>
+      </w:r>
+      <w:r>
+        <w:rPr>
+          <w:i/>
+          <w:vertAlign w:val="subscript"/>
+        </w:rPr>
+        <w:t xml:space="preserve">sample</w:t>
+      </w:r>
+      <w:r>
+        <w:t xml:space="preserve"> </w:t>
+      </w:r>
+      <w:r>
+        <w:t xml:space="preserve">values, using Wilcoxon tests.</w:t>
+      </w:r>
+    </w:p>
+    <w:p>
+      <w:r>
+        <w:t xml:space="preserve">We then used LMMs to test how variation in environmental and social conditions influenced telomere length within cohorts. We created a full model with RTL as a response variable, alongside the following explanatory variables: log age (based on the RTL and age analysis; see results), tarsus length, body mass, sex, insect abundance, territory quality, island-wide population density (an annual measure estimated from the summer breeding census), territory group size, and the number of helping subordinate birds present in the territory. The random effects structure was informed by the analysis of telomere dynamics and age (see results): we included individual ID, cohort ID, and a random slope of log age among cohorts. We report model estimates and confidence intervals for all effects included in the full model. We also calculated marginal R</w:t>
       </w:r>
       <w:r>
         <w:rPr>
@@ -1419,7 +1472,7 @@
         <w:t xml:space="preserve"> </w:t>
       </w:r>
       <w:r>
-        <w:t xml:space="preserve">(incorporating fixed and random effects; Johnson 2014)</w:t>
+        <w:t xml:space="preserve">(incorporating fixed and random effects, respectively; Johnson 2014)</w:t>
       </w:r>
       <w:r>
         <w:t xml:space="preserve"> </w:t>
@@ -1469,7 +1522,12 @@
         <w:t xml:space="preserve">(Burnham et al. 2011)</w:t>
       </w:r>
       <w:r>
-        <w:t xml:space="preserve">. We report model-averaged coefficients, confidence intervals and 'relative importance', which reflects the relative weights of each predictor variable across the top model set. For individuals with longitudinal data we repeated the above analyses of telomere dynamics, replacing telomere length with</w:t>
+        <w:t xml:space="preserve">. We report model-averaged coefficients, confidence intervals and 'relative importance', which reflects the relative weights of each predictor variable across the top model set.</w:t>
+      </w:r>
+    </w:p>
+    <w:p>
+      <w:r>
+        <w:t xml:space="preserve">For individuals with longitudinal data we repeated the above analyses of telomere dynamics, replacing telomere length with</w:t>
       </w:r>
       <w:r>
         <w:t xml:space="preserve"> </w:t>
@@ -1483,10 +1541,101 @@
         </m:r>
       </m:oMath>
       <w:r>
-        <w:t xml:space="preserve">RTL as the response variable, and excluding the random effects for plate ID (as each measurement of</w:t>
-      </w:r>
-      <w:r>
-        <w:t xml:space="preserve"> </w:t>
+        <w:t xml:space="preserve">RTL</w:t>
+      </w:r>
+      <w:r>
+        <w:rPr>
+          <w:i/>
+          <w:vertAlign w:val="subscript"/>
+        </w:rPr>
+        <w:t xml:space="preserve">sample</w:t>
+      </w:r>
+      <w:r>
+        <w:t xml:space="preserve"> </w:t>
+      </w:r>
+      <w:r>
+        <w:t xml:space="preserve">as the response variable, and including the environmental/social explanatory variables from the first of the two sampling points. We excluded the cohort ID random effect from this analysis, as longitudinal telomere dynamics did not differ among cohorts; see results.</w:t>
+      </w:r>
+    </w:p>
+    <w:p>
+      <w:pPr>
+        <w:pStyle w:val="Heading3"/>
+      </w:pPr>
+      <w:bookmarkStart w:id="30" w:name="results"/>
+      <w:bookmarkEnd w:id="30"/>
+      <w:r>
+        <w:t xml:space="preserve">Results</w:t>
+      </w:r>
+    </w:p>
+    <w:p>
+      <w:r>
+        <w:t xml:space="preserve">We measured telomere lengths using a total of 1808 unique samples from juvenile and adult Seychelles warblers from 22 cohorts born between 1993 and 2014. Efficiencies (mean</w:t>
+      </w:r>
+      <w:r>
+        <w:t xml:space="preserve"> </w:t>
+      </w:r>
+      <m:oMath>
+        <m:r>
+          <m:rPr>
+            <m:sty m:val="p"/>
+          </m:rPr>
+          <m:t>±</m:t>
+        </m:r>
+      </m:oMath>
+      <w:r>
+        <w:t xml:space="preserve"> </w:t>
+      </w:r>
+      <w:r>
+        <w:t xml:space="preserve">s.d.) for our telomere and GAPDH reactions were (1.78</w:t>
+      </w:r>
+      <w:r>
+        <w:t xml:space="preserve"> </w:t>
+      </w:r>
+      <m:oMath>
+        <m:r>
+          <m:rPr>
+            <m:sty m:val="p"/>
+          </m:rPr>
+          <m:t>±</m:t>
+        </m:r>
+      </m:oMath>
+      <w:r>
+        <w:t xml:space="preserve"> </w:t>
+      </w:r>
+      <w:r>
+        <w:t xml:space="preserve">0.05) and (1.92</w:t>
+      </w:r>
+      <w:r>
+        <w:t xml:space="preserve"> </w:t>
+      </w:r>
+      <m:oMath>
+        <m:r>
+          <m:rPr>
+            <m:sty m:val="p"/>
+          </m:rPr>
+          <m:t>±</m:t>
+        </m:r>
+      </m:oMath>
+      <w:r>
+        <w:t xml:space="preserve"> </w:t>
+      </w:r>
+      <w:r>
+        <w:t xml:space="preserve">0.04) respectively. Inter-plate repeatability of RTL, based on 422 samples measured at least twice, was 0.68 (CI = 0.65, 0.70).</w:t>
+      </w:r>
+    </w:p>
+    <w:p>
+      <w:pPr>
+        <w:pStyle w:val="Heading5"/>
+      </w:pPr>
+      <w:bookmarkStart w:id="31" w:name="telomere-dynamics-and-age-amnong-cohorts"/>
+      <w:bookmarkEnd w:id="31"/>
+      <w:r>
+        <w:t xml:space="preserve">Telomere dynamics and age amnong cohorts</w:t>
+      </w:r>
+    </w:p>
+    <w:p>
+      <w:r>
+        <w:t xml:space="preserve">We first tested how RTL was related to age among cohorts using a model selection approach. The top model contained a loglinear relationship between RTL and age, as well as a log age x cohort interaction (Table 1A). The second-best model contained log age and cohort ID, with no interaction term, although this model was substantially poorer in terms of model fit (</w:t>
       </w:r>
       <m:oMath>
         <m:r>
@@ -1497,88 +1646,7 @@
         </m:r>
       </m:oMath>
       <w:r>
-        <w:t xml:space="preserve">RTL was based on two or more measurements, and so run on multiple plates) and cohort ID (as longitudinal telomere dynamics did not differ among cohorts; see results).</w:t>
-      </w:r>
-    </w:p>
-    <w:p>
-      <w:pPr>
-        <w:pStyle w:val="Heading3"/>
-      </w:pPr>
-      <w:bookmarkStart w:id="30" w:name="results"/>
-      <w:bookmarkEnd w:id="30"/>
-      <w:r>
-        <w:t xml:space="preserve">Results</w:t>
-      </w:r>
-    </w:p>
-    <w:p>
-      <w:r>
-        <w:t xml:space="preserve">We measured telomere lengths using a total of 1808 unique samples from juvenile and adult Seychelles warblers from 22 cohorts born between 1993 and 2014. Efficiencies (mean</w:t>
-      </w:r>
-      <w:r>
-        <w:t xml:space="preserve"> </w:t>
-      </w:r>
-      <m:oMath>
-        <m:r>
-          <m:rPr>
-            <m:sty m:val="p"/>
-          </m:rPr>
-          <m:t>±</m:t>
-        </m:r>
-      </m:oMath>
-      <w:r>
-        <w:t xml:space="preserve"> </w:t>
-      </w:r>
-      <w:r>
-        <w:t xml:space="preserve">s.d.) for our telomere and GAPDH reactions were (1.78</w:t>
-      </w:r>
-      <w:r>
-        <w:t xml:space="preserve"> </w:t>
-      </w:r>
-      <m:oMath>
-        <m:r>
-          <m:rPr>
-            <m:sty m:val="p"/>
-          </m:rPr>
-          <m:t>±</m:t>
-        </m:r>
-      </m:oMath>
-      <w:r>
-        <w:t xml:space="preserve"> </w:t>
-      </w:r>
-      <w:r>
-        <w:t xml:space="preserve">0.05) and (1.92</w:t>
-      </w:r>
-      <w:r>
-        <w:t xml:space="preserve"> </w:t>
-      </w:r>
-      <m:oMath>
-        <m:r>
-          <m:rPr>
-            <m:sty m:val="p"/>
-          </m:rPr>
-          <m:t>±</m:t>
-        </m:r>
-      </m:oMath>
-      <w:r>
-        <w:t xml:space="preserve"> </w:t>
-      </w:r>
-      <w:r>
-        <w:t xml:space="preserve">0.04) respectively. Inter-plate repeatability of RTL, based on 422 samples measured at least twice, was 0.68 (CI = 0.64-0.71).</w:t>
-      </w:r>
-    </w:p>
-    <w:p>
-      <w:pPr>
-        <w:pStyle w:val="Heading5"/>
-      </w:pPr>
-      <w:bookmarkStart w:id="31" w:name="telomere-dynamics-and-age-amnong-cohorts"/>
-      <w:bookmarkEnd w:id="31"/>
-      <w:r>
-        <w:t xml:space="preserve">Telomere dynamics and age amnong cohorts</w:t>
-      </w:r>
-    </w:p>
-    <w:p>
-      <w:r>
-        <w:t xml:space="preserve">We first tested how RTL was related to age among cohorts using a model selection approach. We found that the top model, by some distance, contained a loglinear relationship between RTL and age, as well as a log age x cohort interaction (Table 1A). The second best model contained log age and cohort ID, with no interaction term, although this was substantially poorer in terms of model fit (</w:t>
+        <w:t xml:space="preserve">AICc &gt; 10). All other models fitted the data much less well (</w:t>
       </w:r>
       <m:oMath>
         <m:r>
@@ -1589,7 +1657,15 @@
         </m:r>
       </m:oMath>
       <w:r>
-        <w:t xml:space="preserve">AICc &gt; 10), and all other models were much poorer still (</w:t>
+        <w:t xml:space="preserve">AICc &gt; 35; Table 1). The log-linear relationship between RTL and age could be seen clearly in the raw data; RTL decreased with age (estimate = -0.050, CIs = -0.064, -0.036), with the greatest decrease occurring in the first year of life (Fig. 1A). There was substantial variation in RTL among cohorts, with no obvious trend over time (Fig. 1B). There was a negative relationship between RTL and age in 21 of the 22 cohorts, but the slope of the relationship between log age and RTL varied substantially among cohorts (Fig.1C). In the one year in which RTL increased with age (2013), 17 of the 18 birds were fledglings or subadults, suggesting that the observed pattern was an artifact of the sampling in this season rather than a real relationship.</w:t>
+      </w:r>
+    </w:p>
+    <w:p>
+      <w:r>
+        <w:t xml:space="preserve">A within-individual analysis of RTL and age revealed that the top model explaining RTL contained</w:t>
+      </w:r>
+      <w:r>
+        <w:t xml:space="preserve"> </w:t>
       </w:r>
       <m:oMath>
         <m:r>
@@ -1600,12 +1676,7 @@
         </m:r>
       </m:oMath>
       <w:r>
-        <w:t xml:space="preserve">AICc &gt; 35; Table 1). The log-linear relationship between RTL and age could be seen clearly in the raw data; RTL decreased with age (estimate = -0.050, CIs = -0.064, -0.036), with the greatest decrease occurring early in life (Fig. 1A). There was also substantial variation in RTL among cohorts, with no obvious trend over time (Fig. 1B). There was a negative relationship between RTL and age in almost all 22 cohorts, but the slope of the relationship between log age and RTL varied substantially among cohorts (Fig.1C).</w:t>
-      </w:r>
-    </w:p>
-    <w:p>
-      <w:r>
-        <w:t xml:space="preserve">A within-individual analysis of RTL and age revealed that the top model explaining RTL contained</w:t>
+        <w:t xml:space="preserve">log age, which reflects within-individual changes in log-transformed age (Table 1B). Models including cohort ID and cohort x age interactions were substantially poorer fits than models only containing age (Table 1B). RTL decreased with</w:t>
       </w:r>
       <w:r>
         <w:t xml:space="preserve"> </w:t>
@@ -1619,7 +1690,24 @@
         </m:r>
       </m:oMath>
       <w:r>
-        <w:t xml:space="preserve">log age, which reflects within-individual changes in log-transformed age (Table 1B). Models including cohort ID and cohort x age interactions were substantially poorer fits than models only containing age (Table 1B). RTL decreased with</w:t>
+        <w:t xml:space="preserve">log age (estimate = -0.052, CIs = -0.085, -0.018), confirming that within-individual telomere shortening occurs across the Seychelles warbler dataset.</w:t>
+      </w:r>
+    </w:p>
+    <w:p>
+      <w:r>
+        <w:t xml:space="preserve">There was positive correlation between telomere measurements taken at different time points (Fig. 2A), but this was very weak (marginal R</w:t>
+      </w:r>
+      <w:r>
+        <w:rPr>
+          <w:vertAlign w:val="superscript"/>
+        </w:rPr>
+        <w:t xml:space="preserve">2</w:t>
+      </w:r>
+      <w:r>
+        <w:t xml:space="preserve"> </w:t>
+      </w:r>
+      <w:r>
+        <w:t xml:space="preserve">= 0.01), and not significant (estimate = 0.066, CIs = -0.006, 0.137). Although both cross-sectional and longitudinal data indicated a general trend of telomere shortening with age, we found that RTL within individuals increased in 44% of our 655</w:t>
       </w:r>
       <w:r>
         <w:t xml:space="preserve"> </w:t>
@@ -1633,24 +1721,20 @@
         </m:r>
       </m:oMath>
       <w:r>
-        <w:t xml:space="preserve">log age (estimate = -0.052, CIs = -0.085, -0.018), confirming that within-individual telomere shortening occurs across the Seychelles warbler dataset.</w:t>
-      </w:r>
-    </w:p>
-    <w:p>
-      <w:r>
-        <w:t xml:space="preserve">There was positive correlation between telomere measurements taken from different time points (Fig. 2A), but this was very weak (marginal R</w:t>
+        <w:t xml:space="preserve">RTL</w:t>
       </w:r>
       <w:r>
         <w:rPr>
-          <w:vertAlign w:val="superscript"/>
+          <w:i/>
+          <w:vertAlign w:val="subscript"/>
         </w:rPr>
-        <w:t xml:space="preserve">2</w:t>
-      </w:r>
-      <w:r>
-        <w:t xml:space="preserve"> </w:t>
-      </w:r>
-      <w:r>
-        <w:t xml:space="preserve">= 0.01), and not quite significant (estimate = 0.066, CIs = -0.006, 0.137). Although both cross-sectional and longitudinal data indicated a general trend of telomere shortening with age, we found that RTL within individuals increased in 44% of our 655</w:t>
+        <w:t xml:space="preserve">individual</w:t>
+      </w:r>
+      <w:r>
+        <w:t xml:space="preserve"> </w:t>
+      </w:r>
+      <w:r>
+        <w:t xml:space="preserve">measurements (Fig. 2A). To test whether increases in telomere length in our dataset could be explained by measurement error, we compared variance in telomere length among repeat measurements of samples to the variance observed among different samples of the same individual. We found significantly higher variance in telomere length over individual lifetimes compared to among sample replicates (Levene's test: F = 43.63; P &lt; 0.001; Fig. 2B). Splitting the longitudinal data into instances of decreasing (i.e.</w:t>
       </w:r>
       <w:r>
         <w:t xml:space="preserve"> </w:t>
@@ -1664,7 +1748,7 @@
         </m:r>
       </m:oMath>
       <w:r>
-        <w:t xml:space="preserve">RTL measurements (Fig. 2A). To test whether increases in telomere length in our dataset could be explained by measurement error, we compared variance in telomere length among repeat measurements of samples to the variance observed among different samples of the same individual. We found significantly higher variance in telomere length over individual lifetimes compared to among sample replicates (Levene's test: F = 43.63; P &lt; 0.001; Fig. 2B). Splitting the longitudinal data into instances of decreasing (i.e.</w:t>
+        <w:t xml:space="preserve">RTL &lt; 0) and increasing (i.e.</w:t>
       </w:r>
       <w:r>
         <w:t xml:space="preserve"> </w:t>
@@ -1678,7 +1762,46 @@
         </m:r>
       </m:oMath>
       <w:r>
-        <w:t xml:space="preserve">RTL &lt; 0) and increasing (i.e.</w:t>
+        <w:t xml:space="preserve">RTL &gt; 0) telomere length revealed that not only did we observe significantly greater decrease in RTL within individuals compared to within samples (Wilcoxon test: P &lt; 0.001), but also a significantly greater increase (P &lt; 0.001; Fig. 2B).</w:t>
+      </w:r>
+    </w:p>
+    <w:p>
+      <w:pPr>
+        <w:pStyle w:val="Heading5"/>
+      </w:pPr>
+      <w:bookmarkStart w:id="32" w:name="telomere-dynamics-and-the-environment"/>
+      <w:bookmarkEnd w:id="32"/>
+      <w:r>
+        <w:t xml:space="preserve">Telomere dynamics and the environment</w:t>
+      </w:r>
+    </w:p>
+    <w:p>
+      <w:r>
+        <w:t xml:space="preserve">In addition to age, RTL was associated with tarsus length, sex and insect abundance (Fig. 3A). Tarsus length was negatively related to RTL and males had longer telomeres than females (Fig. 3B), while insect abundance was positively related to RTL (Fig. 3C). The full model was weak in terms of explanatory power of fixed effects (marginal R</w:t>
+      </w:r>
+      <w:r>
+        <w:rPr>
+          <w:vertAlign w:val="superscript"/>
+        </w:rPr>
+        <w:t xml:space="preserve">2</w:t>
+      </w:r>
+      <w:r>
+        <w:t xml:space="preserve"> </w:t>
+      </w:r>
+      <w:r>
+        <w:t xml:space="preserve">= 0.07), although including the random effect terms increased this substantially (conditional R</w:t>
+      </w:r>
+      <w:r>
+        <w:rPr>
+          <w:vertAlign w:val="superscript"/>
+        </w:rPr>
+        <w:t xml:space="preserve">2</w:t>
+      </w:r>
+      <w:r>
+        <w:t xml:space="preserve"> </w:t>
+      </w:r>
+      <w:r>
+        <w:t xml:space="preserve">= 0.22). The model averaging approach yielded qualitatively identical results to the full LMM, with the same explanatory variables 'significant' in terms of being retained in top models, and having model-averaged confidence intervals not overlapping zero (Table S1; Fig. S1). One interesting finding from the model selection was that sex only appeared in top models where tarsus length was also present (Table S1). In accordance with this, when tarsus length was removed from the full model sex was no longer significant (estimate = 0.009, CIs = -0.012, 0.031), and a sex x tarsus interaction was significant when included (estimate = 0.020, CIs = 0.002, 0.039); RTL decreased with tarsus length in both sexes, but this decrease was stronger in females (Fig. 3B). No social or ecological environmental variables were significant predictors of</w:t>
       </w:r>
       <w:r>
         <w:t xml:space="preserve"> </w:t>
@@ -1692,46 +1815,7 @@
         </m:r>
       </m:oMath>
       <w:r>
-        <w:t xml:space="preserve">RTL &gt; 0) telomere length revealed that not only did we observe significantly greater decrease in RTL within individuals compared to within samples (Wilcoxon test: P &lt; 0.001), but also a significantly greater increase (P &lt; 0.001; Fig. 2B).</w:t>
-      </w:r>
-    </w:p>
-    <w:p>
-      <w:pPr>
-        <w:pStyle w:val="Heading5"/>
-      </w:pPr>
-      <w:bookmarkStart w:id="32" w:name="telomere-dynamics-and-the-environment"/>
-      <w:bookmarkEnd w:id="32"/>
-      <w:r>
-        <w:t xml:space="preserve">Telomere dynamics and the environment</w:t>
-      </w:r>
-    </w:p>
-    <w:p>
-      <w:r>
-        <w:t xml:space="preserve">In addition to age, RTL was associated with tarsus length, sex and insect abundance (Fig. 3A). Tarsus length was negatively related to RTL and males had longer telomeres than females (Fig. 3B), while insect abundance was positively related to RTL (Fig. 3C). The full model was fairly weak in terms of explanatory power of fixed effects (marginal R</w:t>
-      </w:r>
-      <w:r>
-        <w:rPr>
-          <w:vertAlign w:val="superscript"/>
-        </w:rPr>
-        <w:t xml:space="preserve">2</w:t>
-      </w:r>
-      <w:r>
-        <w:t xml:space="preserve"> </w:t>
-      </w:r>
-      <w:r>
-        <w:t xml:space="preserve">= 0.07), although including the random effect terms increased this substantially (conditional R</w:t>
-      </w:r>
-      <w:r>
-        <w:rPr>
-          <w:vertAlign w:val="superscript"/>
-        </w:rPr>
-        <w:t xml:space="preserve">2</w:t>
-      </w:r>
-      <w:r>
-        <w:t xml:space="preserve"> </w:t>
-      </w:r>
-      <w:r>
-        <w:t xml:space="preserve">= 0.22) The model averaging approach yielded qualitatively identical results to the full LMM, with the same explanatory variables 'significant' in terms of being retained in top models, and having model-averaged confidence intervals not overlapping zero (Table S1; Fig. S1). One interesting finding from the model selection was that sex only appeared in top models where tarsus length was also present (Table S1). In accordance with this, when tarsus length was removed from the full model sex was no longer significant (estimate = 0.009, CIs = -0.012, 0.031), and a sex x tarsus interaction was significant when included (estimate = 0.020, CIs = 0.002, 0.039); RTL increased with tarsus length in males, but decreased in females (Fig. 4A). No social or ecological environmental variables were significant predictors of</w:t>
+        <w:t xml:space="preserve">RTL using the full model approach (Table S2). Using model selection, we found that the top model explaining</w:t>
       </w:r>
       <w:r>
         <w:t xml:space="preserve"> </w:t>
@@ -1745,7 +1829,7 @@
         </m:r>
       </m:oMath>
       <w:r>
-        <w:t xml:space="preserve">RTL using the full model approach (Table S2). Using model selection, we found that the top model explaining</w:t>
+        <w:t xml:space="preserve">RTL contained age and population density (Table S3).</w:t>
       </w:r>
       <w:r>
         <w:t xml:space="preserve"> </w:t>
@@ -1759,20 +1843,6 @@
         </m:r>
       </m:oMath>
       <w:r>
-        <w:t xml:space="preserve">RTL contained age and population density (Table S3).</w:t>
-      </w:r>
-      <w:r>
-        <w:t xml:space="preserve"> </w:t>
-      </w:r>
-      <m:oMath>
-        <m:r>
-          <m:rPr>
-            <m:sty m:val="p"/>
-          </m:rPr>
-          <m:t>Δ</m:t>
-        </m:r>
-      </m:oMath>
-      <w:r>
         <w:t xml:space="preserve">RTL was positively related to age, consistent with telomere shortening being highest in early life, and negatively related to population density; however, in both instances model averaged confidence intervals overlapped zero (Fig. S2).</w:t>
       </w:r>
     </w:p>
@@ -1788,12 +1858,12 @@
     </w:p>
     <w:p>
       <w:r>
-        <w:t xml:space="preserve">Here we use a long-term, multi-cohort dataset to assess the relationships between spatio-temporal variation in the ecological environment and lifelong telomere dynamics in a closed population of Seychelles warblers. We found that telomere length decreases with age, and that this decrease is greatest in early life. Telomere length decreased with age in almost all 22 cohorts studied, but telomere length, and the rate of decrease of telomere length with age, varied substantially among cohorts. Despite an overall trend for telomere shortening in the Seychelles warbler, we found that telomere length increased within some individuals at particular life stages, and that the extent of these increases cannot be explained solely by qPCR measurement error. Finally, we found that telomeres are related to tarsus length in a sex-specific manner, and that telomere length is positively associated with temporal fluctuations in food availability.</w:t>
-      </w:r>
-    </w:p>
-    <w:p>
-      <w:r>
-        <w:t xml:space="preserve">Our study adds the the now substantial body of literature from humans and wild animals showing that telomere length decreases with age, and that this decrease is most rapid in early life</w:t>
+        <w:t xml:space="preserve">Here we use a long-term, multi-cohort dataset to assess the relationships between spatio-temporal variation in the ecological environment and lifelong telomere dynamics in a contained population of Seychelles warblers. We found that telomere length decreases with age, and that this decrease is greatest in early life. Telomere length decreased with age in almost all of the 22 cohorts studied, but telomere length, and the rate of decrease of telomere length with age, varied substantially among cohorts. Despite an overall trend for telomere shortening in the Seychelles warbler, we found that telomere length increased within some individuals at particular life stages, and that the extent of these increases cannot be explained solely by qPCR measurement error. Finally, we found that telomeres are related to tarsus length in a sex-specific manner, and that telomere length is positively associated with temporal fluctuations in food availability.</w:t>
+      </w:r>
+    </w:p>
+    <w:p>
+      <w:r>
+        <w:t xml:space="preserve">Our study adds to the substantial body of literature from humans and wild animals showing that telomere length decreases with age, and that this decrease is most rapid in early life</w:t>
       </w:r>
       <w:r>
         <w:t xml:space="preserve"> </w:t>
@@ -1802,7 +1872,7 @@
         <w:t xml:space="preserve">(e.g. Frenck et al. 1998; Haussmann et al. 2003; Heidinger et al. 2012)</w:t>
       </w:r>
       <w:r>
-        <w:t xml:space="preserve">. However, we also found that despite an overall trend for shortening, telomere length both increased and decreased, especially after the juvenile period. Importantly, these increases were observed in longitudinal as well as cross-sectional data, suggesting that selective disappearance does not explain this pattern entirely. Longitudinal increases in measured telomere length have been observed in humans and</w:t>
+        <w:t xml:space="preserve">. However, we also found that despite an overall trend for shortening, telomere length both increased and decreased, especially after the juvenile period. Importantly, these increases were observed in longitudinal as well as cross-sectional data, suggesting that selective disappearance of individuals with shorter telomeres does not explain this pattern entirely. Longitudinal increases in measured telomere length have been observed in humans and</w:t>
       </w:r>
       <w:r>
         <w:t xml:space="preserve"> </w:t>
@@ -1832,12 +1902,21 @@
         <w:t xml:space="preserve">(Steenstrup et al. 2013; Nussey et al. 2014; Verhulst et al. 2015)</w:t>
       </w:r>
       <w:r>
-        <w:t xml:space="preserve">. To our knowledge, ours is the first study to explicitly compare intra-individual variation among samples to variation among sample replicates, on a large scale. Our results suggest that qPCR measurement error alone cannot explain observed increases in RTL observed within individuals.</w:t>
-      </w:r>
-    </w:p>
-    <w:p>
-      <w:r>
-        <w:t xml:space="preserve">We found that increases in telomere length are not consistent over individual lifespans, but that increases occur at specific, short periods, against a backdrop of overall telomere shortening. Consistent with a pattern of sporadic changes in telomere length with age, we found that within-individual telomere measurements were only weakly correlated. These findings are in contrast to other avian studies where birds were reared in laboratory</w:t>
+        <w:t xml:space="preserve">. However, recent modelling work suggests that longitudinal telomere dynamics in humans are indeed consistent with apparent lenghtening, and that dismissing apparent telomere lengthening as solely measurment error is "too strong" without additional data</w:t>
+      </w:r>
+      <w:r>
+        <w:t xml:space="preserve"> </w:t>
+      </w:r>
+      <w:r>
+        <w:t xml:space="preserve">(Bateson and Nettle 2016)</w:t>
+      </w:r>
+      <w:r>
+        <w:t xml:space="preserve">. Here, we explicitly compare intra-individual variation among samples to variation among sample replicates, on a large scale. Our results suggest that qPCR measurement error alone cannot explain observed increases in RTL observed within individuals.</w:t>
+      </w:r>
+    </w:p>
+    <w:p>
+      <w:r>
+        <w:t xml:space="preserve">Increases in telomere length were not consistent over individual lifespans, but increases occured at specific, short periods, against a backdrop of overall telomere shortening. Consistent with a pattern of sporadic changes in telomere length with age, we found that within-individual telomere measurements were only weakly correlated. These findings are in contrast to other avian studies where birds were reared in laboratory</w:t>
       </w:r>
       <w:r>
         <w:t xml:space="preserve"> </w:t>
@@ -1870,7 +1949,12 @@
         <w:t xml:space="preserve">(Fairlie et al. 2016)</w:t>
       </w:r>
       <w:r>
-        <w:t xml:space="preserve">, and we anticipate that a similar pattern may be found in other wild populations. That increases in telomere length may be sporadic and overlaid onto an overall pattern of shortening is a crucial point, because previously described approaches to distinguish telomere elongation from measurement error, based on assumptions about follow-up time between measurements</w:t>
+        <w:t xml:space="preserve">, and we anticipate that a similar pattern may be found in other wild populations.</w:t>
+      </w:r>
+    </w:p>
+    <w:p>
+      <w:r>
+        <w:t xml:space="preserve">The finding that increases in telomere length may be sporadic and overlaid onto an overall pattern of shortening is an important point when assessing the occurrence of telomere lengthening. Previously described approaches to distinguish telomere elongation from measurement error, based on assumptions about follow-up time between measurements</w:t>
       </w:r>
       <w:r>
         <w:t xml:space="preserve"> </w:t>
@@ -1888,7 +1972,7 @@
         <w:t xml:space="preserve">(Simons et al. 2014)</w:t>
       </w:r>
       <w:r>
-        <w:t xml:space="preserve">, assume the telomere elongation within individuals is consistent over time. Such sporadic changes in telomere length over lifespans could occur due to changes in the composition of cell types within individual samples, or due to the actual elongation of telomeres. Determining the mechanism of these changes is essential for how we view telomeres as biomarkers of costs. For example, if telomeres can be lengthened in response to improvements in environmental conditions, this would suggest that they reflect short- to medium-term costs, rather than the cumulative costs that an individual has faced over its lifespan</w:t>
+        <w:t xml:space="preserve">, assume that telomere elongation within individuals is consistent over time. Such sporadic changes in telomere length over lifespans could occur due to changes in the composition of cell types within individual samples, or due to the actual elongation of telomeres. Determining the mechanism of these changes is essential for how we view telomeres as biomarkers of costs. For example, if telomeres can be lengthened in response to improvements in environmental conditions, this would suggest that they reflect short- to medium-term costs, rather than the cumulative costs that an individual has faced over its lifespan</w:t>
       </w:r>
       <w:r>
         <w:t xml:space="preserve"> </w:t>
@@ -1911,12 +1995,12 @@
         <w:t xml:space="preserve">(Mizutani et al. 2013; Watson et al. 2015; Fairlie et al. 2016)</w:t>
       </w:r>
       <w:r>
-        <w:t xml:space="preserve">. The long-term Seychelles warbler dataset has allowed us to show that temporal variation in telomere dynamics can occur over substantial time periods. Our data suggest that birth year is a highly important factor in shaping telomere dynamics, but also that age-related declines in telomere length vary among cohorts. This is consistent with telomere length being controlled by both genetic and environmental factors - something that is becoming apparent from quantitative genetic studies of telomeres. Moreover, our findings suggest that the telomere dynamics of a population at a given point in time represent a snapshot of a temporally varying process. Research of telomere dynamics within and across multiple cohorts and populations will enable us to better understand how how and why population-level telomere dynamics vary over space and time.</w:t>
-      </w:r>
-    </w:p>
-    <w:p>
-      <w:r>
-        <w:t xml:space="preserve">We found that temporal variation in food availability was positively related to telomere length. This is consistent with strong cohort effects, and suggests that temporal variation in conditions may be a key driver of costs in the Seychelles warbler. Although Cousin Island is relatively benign in comparison to other island systems</w:t>
+        <w:t xml:space="preserve">. The long-term Seychelles warbler dataset has allowed us to show that temporal variation in telomere dynamics can occur over substantial time periods. Our data suggest that birth year is a highly important factor in shaping telomere dynamics, but also that age-related declines in telomere length vary among cohorts. This is consistent with telomere length being controlled by both genetic and environmental factors - something that is becoming apparent from quantitative genetic studies of telomere dynamics. Moreover, our findings suggest that the telomere dynamics of a population at a given point in time represent a snapshot of a temporally varying process. Research of telomere dynamics within and across multiple cohorts and populations will enable us to better understand how how and why population-level telomere dynamics vary over space and time.</w:t>
+      </w:r>
+    </w:p>
+    <w:p>
+      <w:r>
+        <w:t xml:space="preserve">We found that temporal variation in population-level food availability was positively related to telomere length. This is consistent with the strong cohort effects we found, and suggests that temporal variation in conditions may be a key driver of costs in the Seychelles warbler. Although the environmental conditions on Cousin Island are relatively benign in comparison to other island systems</w:t>
       </w:r>
       <w:r>
         <w:t xml:space="preserve"> </w:t>
@@ -1925,7 +2009,7 @@
         <w:t xml:space="preserve">(e.g. Coulson et al. 2001)</w:t>
       </w:r>
       <w:r>
-        <w:t xml:space="preserve">, substantial annual variation in rainfall does occur, with associated changes in insect abundance, and it appears that this confers a cost to Seychelles warblers. We also found evidence for sex-specific telomere dynamics, with males having longer-telomeres than females, and that this sex-difference interacts with tarsus length. If the sex-dependent relationship between telomere and tarsus lengths was due to differential growth alone we would expect the opposite pattern to that observed, as male Seychelles warblers are larger than females (Fig. 3B). One possibility is that the environment imposes differential costs on males and females: a recent study in captive zebra finches found that manipulation of dietary nutrients had sex-dependent affects on telomere dynamics</w:t>
+        <w:t xml:space="preserve">, substantial annual variation in rainfall does occur, with associated changes in insect abundance, and it appears that this confers a cost to Seychelles warblers. We also found evidence for sex-specific telomere dynamics, with males having longer-telomeres than females, and that this sex-difference interacts with tarsus length. If the sex-dependent relationship between telomere and tarsus lengths was due to differential growth alone we would expect the opposite pattern to that observed, as male Seychelles warblers are larger than females (Fig. 3B). One possibility is that the environment imposes differential costs on males and females: a recent study in captive zebra finches found that manipulation of dietary nutrients had sex-dependent effects on telomere dynamics</w:t>
       </w:r>
       <w:r>
         <w:t xml:space="preserve"> </w:t>
@@ -1954,7 +2038,7 @@
     </w:p>
     <w:p>
       <w:r>
-        <w:t xml:space="preserve">Although we found clear associations between the environment and telomere dynamics, we should bear in mind that our social and ecological variables explained a modest proportion of the variance in RTL. A poor social and ecological environment is known to be detrimental to Seychelles warblers, both in terms of oxidative stress and survival</w:t>
+        <w:t xml:space="preserve">Although we found clear associations between the environment and telomere dynamics, we should bear in mind that our social and ecological variables explained a only a small proportion of the variance in RTL. A poor social and ecological environment is known to be detrimental to Seychelles warblers, both in terms of oxidative stress and survival</w:t>
       </w:r>
       <w:r>
         <w:t xml:space="preserve"> </w:t>
@@ -1972,7 +2056,7 @@
         <w:t xml:space="preserve">et al. 2011; Brouwer et al. 2012)</w:t>
       </w:r>
       <w:r>
-        <w:t xml:space="preserve">, and it is therefore perhaps surprising that these variables do not explain more variance in RTL. While measurement error clearly accounts for some of this noise, it is also likely that early-life RTL in the Seychelles warbler is explained by a set of environmental and genetic variables not considered here</w:t>
+        <w:t xml:space="preserve">, and it is therefore perhaps surprising that these variables do not explain more variance in RTL. While measurement error clearly accounts for some of this lack of explanatory power, it is also likely that early-life RTL in the Seychelles warbler is explained by a set of environmental and genetic variables not considered here</w:t>
       </w:r>
       <w:r>
         <w:t xml:space="preserve"> </w:t>
@@ -1990,12 +2074,7 @@
         <w:t xml:space="preserve">(Asghar et al. 2014; e.g. Becker et al. 2015; Heidinger et al. 2016)</w:t>
       </w:r>
       <w:r>
-        <w:t xml:space="preserve">. Future research on the Seychelles warbler will examine, in a quantitative genetic framework, how genetic and environmental components, and their interactions, affect telomere dynamics and senescence.</w:t>
-      </w:r>
-    </w:p>
-    <w:p>
-      <w:r>
-        <w:t xml:space="preserve">Finally, we emphasise once more that many of the findings here were dependent on long-term ecological data. Long-term ecological study systems are uniquely suited to addressing a wide range of problems in ecology</w:t>
+        <w:t xml:space="preserve">. Long-term ecological study systems are uniquely suited to addressing such questions in natural systems</w:t>
       </w:r>
       <w:r>
         <w:t xml:space="preserve"> </w:t>
@@ -2004,7 +2083,7 @@
         <w:t xml:space="preserve">(Clutton-Brock and Sheldon 2010)</w:t>
       </w:r>
       <w:r>
-        <w:t xml:space="preserve">, and understanding variation in telomere dynamics is one such problem. To gain a full understanding of telomere dynamics in natural systems, long-term studies combining ecological and genetic data will be required from a range of species.</w:t>
+        <w:t xml:space="preserve">. To gain a full understanding of telomere dynamics in natural systems, long-term studies combining ecological and genetic data will be required from a range of species.</w:t>
       </w:r>
     </w:p>
     <w:p>
@@ -2019,7 +2098,7 @@
     </w:p>
     <w:p>
       <w:r>
-        <w:t xml:space="preserve">We thank Nature Seychelles for facilitating the long-term Seychelles warbler project. The Seychelles Bureau of Standards and Department of Environment gave permission for sampling and fieldwork. Emma Barrett laid the foundations for this study, generating the original telomere qPCR protocol. We thank everyone who has helped in the field, and the Seychelles warbler research group for discussions. This work was funded by two Natural Environment Research Council (NERC) grants to DSR (NE/F02083X/1 and NE/K005502/1). LGS was also funded by a fellowship from the BBSRC, and HLD by a NERC fellowship.</w:t>
+        <w:t xml:space="preserve">We thank Nature Seychelles for facilitating the long-term Seychelles warbler project. The Seychelles Bureau of Standards and Department of Environment gave permission for sampling and fieldwork. Emma Barrett laid the foundations for this study, generating the original telomere qPCR protocol. We thank everyone who has helped in the field, with lab work and with database management, and the Seychelles warbler research group for discussions. This work was funded by two Natural Environment Research Council (NERC) grants to DSR (NE/F02083X/1 and NE/K005502/1). LGS was also funded by a fellowship from the BBSRC, and HLD by a NERC fellowship (NE/I021748/1). MH was funded by a VENI fellowship from the Netherlands Organisation for Scientific Research (863.15.020).</w:t>
       </w:r>
     </w:p>
     <w:p>
@@ -2121,6 +2200,28 @@
         <w:pStyle w:val="Bibliography"/>
       </w:pPr>
       <w:r>
+        <w:t xml:space="preserve">Bateson, M., and D. Nettle. 2016. The telomere lengthening conundrum - it could be biology. Aging Cell, doi:</w:t>
+      </w:r>
+      <w:r>
+        <w:t xml:space="preserve"> </w:t>
+      </w:r>
+      <w:hyperlink r:id="rId37">
+        <w:r>
+          <w:rPr>
+            <w:rStyle w:val="Link"/>
+          </w:rPr>
+          <w:t xml:space="preserve">10.1111/acel.12555</w:t>
+        </w:r>
+      </w:hyperlink>
+      <w:r>
+        <w:t xml:space="preserve">.</w:t>
+      </w:r>
+    </w:p>
+    <w:p>
+      <w:pPr>
+        <w:pStyle w:val="Bibliography"/>
+      </w:pPr>
+      <w:r>
         <w:t xml:space="preserve">Bebbington, K., L. G. Spurgin, E. A. Fairfield, H. L. Dugdale, J. Komdeur, T. Burke, and D. S. Richardson. 2016. Telomere length reveals cumulative individual and transgenerational inbreeding effects in a passerine bird. Molecular Ecology 25:2949–2960.</w:t>
       </w:r>
     </w:p>
@@ -2259,7 +2360,7 @@
       <w:r>
         <w:t xml:space="preserve"> </w:t>
       </w:r>
-      <w:hyperlink r:id="rId37">
+      <w:hyperlink r:id="rId38">
         <w:r>
           <w:rPr>
             <w:rStyle w:val="Link"/>
@@ -2511,7 +2612,7 @@
       <w:r>
         <w:t xml:space="preserve"> </w:t>
       </w:r>
-      <w:hyperlink r:id="rId38">
+      <w:hyperlink r:id="rId39">
         <w:r>
           <w:rPr>
             <w:rStyle w:val="Link"/>
@@ -2849,7 +2950,7 @@
     </w:lvl>
   </w:abstractNum>
   <w:abstractNum w:abstractNumId="990">
-    <w:nsid w:val="697c64b3"/>
+    <w:nsid w:val="80734cc8"/>
     <w:multiLevelType w:val="multilevel"/>
     <w:lvl w:ilvl="0">
       <w:numFmt w:val="bullet"/>
@@ -2930,7 +3031,7 @@
     </w:lvl>
   </w:abstractNum>
   <w:abstractNum w:abstractNumId="99411">
-    <w:nsid w:val="acd31541"/>
+    <w:nsid w:val="d34da76f"/>
     <w:multiLevelType w:val="multilevel"/>
     <w:lvl w:ilvl="0">
       <w:start w:val="1"/>

</xml_diff>